<commit_message>
Edited documentation and readme
</commit_message>
<xml_diff>
--- a/Assets/MaterialUI/Info/MaterialUI Documentation.docx
+++ b/Assets/MaterialUI/Info/MaterialUI Documentation.docx
@@ -65,7 +65,7 @@
           <w:r>
             <w:fldChar w:fldCharType="separate"/>
           </w:r>
-          <w:hyperlink w:anchor="_Toc405845718" w:history="1">
+          <w:hyperlink w:anchor="_Toc405848121" w:history="1">
             <w:r>
               <w:rPr>
                 <w:rStyle w:val="Hyperlink"/>
@@ -92,7 +92,147 @@
                 <w:noProof/>
                 <w:webHidden/>
               </w:rPr>
-              <w:instrText xml:space="preserve"> PAGEREF _Toc405845718 \h </w:instrText>
+              <w:instrText xml:space="preserve"> PAGEREF _Toc405848121 \h </w:instrText>
+            </w:r>
+            <w:r>
+              <w:rPr>
+                <w:noProof/>
+                <w:webHidden/>
+              </w:rPr>
+            </w:r>
+            <w:r>
+              <w:rPr>
+                <w:noProof/>
+                <w:webHidden/>
+              </w:rPr>
+              <w:fldChar w:fldCharType="separate"/>
+            </w:r>
+            <w:r>
+              <w:rPr>
+                <w:noProof/>
+                <w:webHidden/>
+              </w:rPr>
+              <w:t>2</w:t>
+            </w:r>
+            <w:r>
+              <w:rPr>
+                <w:noProof/>
+                <w:webHidden/>
+              </w:rPr>
+              <w:fldChar w:fldCharType="end"/>
+            </w:r>
+          </w:hyperlink>
+        </w:p>
+        <w:p>
+          <w:pPr>
+            <w:pStyle w:val="TOC2"/>
+            <w:tabs>
+              <w:tab w:val="right" w:leader="dot" w:pos="9350"/>
+            </w:tabs>
+            <w:rPr>
+              <w:rFonts w:eastAsiaTheme="minorEastAsia"/>
+              <w:noProof/>
+              <w:sz w:val="22"/>
+            </w:rPr>
+          </w:pPr>
+          <w:hyperlink w:anchor="_Toc405848122" w:history="1">
+            <w:r>
+              <w:rPr>
+                <w:rStyle w:val="Hyperlink"/>
+                <w:noProof/>
+              </w:rPr>
+              <w:t>Colors</w:t>
+            </w:r>
+            <w:r>
+              <w:rPr>
+                <w:noProof/>
+                <w:webHidden/>
+              </w:rPr>
+              <w:tab/>
+            </w:r>
+            <w:r>
+              <w:rPr>
+                <w:noProof/>
+                <w:webHidden/>
+              </w:rPr>
+              <w:fldChar w:fldCharType="begin"/>
+            </w:r>
+            <w:r>
+              <w:rPr>
+                <w:noProof/>
+                <w:webHidden/>
+              </w:rPr>
+              <w:instrText xml:space="preserve"> PAGEREF _Toc405848122 \h </w:instrText>
+            </w:r>
+            <w:r>
+              <w:rPr>
+                <w:noProof/>
+                <w:webHidden/>
+              </w:rPr>
+            </w:r>
+            <w:r>
+              <w:rPr>
+                <w:noProof/>
+                <w:webHidden/>
+              </w:rPr>
+              <w:fldChar w:fldCharType="separate"/>
+            </w:r>
+            <w:r>
+              <w:rPr>
+                <w:noProof/>
+                <w:webHidden/>
+              </w:rPr>
+              <w:t>2</w:t>
+            </w:r>
+            <w:r>
+              <w:rPr>
+                <w:noProof/>
+                <w:webHidden/>
+              </w:rPr>
+              <w:fldChar w:fldCharType="end"/>
+            </w:r>
+          </w:hyperlink>
+        </w:p>
+        <w:p>
+          <w:pPr>
+            <w:pStyle w:val="TOC2"/>
+            <w:tabs>
+              <w:tab w:val="right" w:leader="dot" w:pos="9350"/>
+            </w:tabs>
+            <w:rPr>
+              <w:rFonts w:eastAsiaTheme="minorEastAsia"/>
+              <w:noProof/>
+              <w:sz w:val="22"/>
+            </w:rPr>
+          </w:pPr>
+          <w:hyperlink w:anchor="_Toc405848123" w:history="1">
+            <w:r>
+              <w:rPr>
+                <w:rStyle w:val="Hyperlink"/>
+                <w:noProof/>
+              </w:rPr>
+              <w:t>Image Assets</w:t>
+            </w:r>
+            <w:r>
+              <w:rPr>
+                <w:noProof/>
+                <w:webHidden/>
+              </w:rPr>
+              <w:tab/>
+            </w:r>
+            <w:r>
+              <w:rPr>
+                <w:noProof/>
+                <w:webHidden/>
+              </w:rPr>
+              <w:fldChar w:fldCharType="begin"/>
+            </w:r>
+            <w:r>
+              <w:rPr>
+                <w:noProof/>
+                <w:webHidden/>
+              </w:rPr>
+              <w:instrText xml:space="preserve"> PAGEREF _Toc405848123 \h </w:instrText>
             </w:r>
             <w:r>
               <w:rPr>
@@ -135,7 +275,7 @@
               <w:sz w:val="22"/>
             </w:rPr>
           </w:pPr>
-          <w:hyperlink w:anchor="_Toc405845719" w:history="1">
+          <w:hyperlink w:anchor="_Toc405848124" w:history="1">
             <w:r>
               <w:rPr>
                 <w:rStyle w:val="Hyperlink"/>
@@ -162,7 +302,7 @@
                 <w:noProof/>
                 <w:webHidden/>
               </w:rPr>
-              <w:instrText xml:space="preserve"> PAGEREF _Toc405845719 \h </w:instrText>
+              <w:instrText xml:space="preserve"> PAGEREF _Toc405848124 \h </w:instrText>
             </w:r>
             <w:r>
               <w:rPr>
@@ -205,7 +345,7 @@
               <w:sz w:val="22"/>
             </w:rPr>
           </w:pPr>
-          <w:hyperlink w:anchor="_Toc405845720" w:history="1">
+          <w:hyperlink w:anchor="_Toc405848125" w:history="1">
             <w:r>
               <w:rPr>
                 <w:rStyle w:val="Hyperlink"/>
@@ -232,7 +372,7 @@
                 <w:noProof/>
                 <w:webHidden/>
               </w:rPr>
-              <w:instrText xml:space="preserve"> PAGEREF _Toc405845720 \h </w:instrText>
+              <w:instrText xml:space="preserve"> PAGEREF _Toc405848125 \h </w:instrText>
             </w:r>
             <w:r>
               <w:rPr>
@@ -275,7 +415,7 @@
               <w:sz w:val="22"/>
             </w:rPr>
           </w:pPr>
-          <w:hyperlink w:anchor="_Toc405845721" w:history="1">
+          <w:hyperlink w:anchor="_Toc405848126" w:history="1">
             <w:r>
               <w:rPr>
                 <w:rStyle w:val="Hyperlink"/>
@@ -302,7 +442,7 @@
                 <w:noProof/>
                 <w:webHidden/>
               </w:rPr>
-              <w:instrText xml:space="preserve"> PAGEREF _Toc405845721 \h </w:instrText>
+              <w:instrText xml:space="preserve"> PAGEREF _Toc405848126 \h </w:instrText>
             </w:r>
             <w:r>
               <w:rPr>
@@ -345,7 +485,7 @@
               <w:sz w:val="22"/>
             </w:rPr>
           </w:pPr>
-          <w:hyperlink w:anchor="_Toc405845722" w:history="1">
+          <w:hyperlink w:anchor="_Toc405848127" w:history="1">
             <w:r>
               <w:rPr>
                 <w:rStyle w:val="Hyperlink"/>
@@ -372,7 +512,7 @@
                 <w:noProof/>
                 <w:webHidden/>
               </w:rPr>
-              <w:instrText xml:space="preserve"> PAGEREF _Toc405845722 \h </w:instrText>
+              <w:instrText xml:space="preserve"> PAGEREF _Toc405848127 \h </w:instrText>
             </w:r>
             <w:r>
               <w:rPr>
@@ -415,7 +555,7 @@
               <w:sz w:val="22"/>
             </w:rPr>
           </w:pPr>
-          <w:hyperlink w:anchor="_Toc405845723" w:history="1">
+          <w:hyperlink w:anchor="_Toc405848128" w:history="1">
             <w:r>
               <w:rPr>
                 <w:rStyle w:val="Hyperlink"/>
@@ -442,7 +582,7 @@
                 <w:noProof/>
                 <w:webHidden/>
               </w:rPr>
-              <w:instrText xml:space="preserve"> PAGEREF _Toc405845723 \h </w:instrText>
+              <w:instrText xml:space="preserve"> PAGEREF _Toc405848128 \h </w:instrText>
             </w:r>
             <w:r>
               <w:rPr>
@@ -485,7 +625,7 @@
               <w:sz w:val="22"/>
             </w:rPr>
           </w:pPr>
-          <w:hyperlink w:anchor="_Toc405845724" w:history="1">
+          <w:hyperlink w:anchor="_Toc405848129" w:history="1">
             <w:r>
               <w:rPr>
                 <w:rStyle w:val="Hyperlink"/>
@@ -512,7 +652,7 @@
                 <w:noProof/>
                 <w:webHidden/>
               </w:rPr>
-              <w:instrText xml:space="preserve"> PAGEREF _Toc405845724 \h </w:instrText>
+              <w:instrText xml:space="preserve"> PAGEREF _Toc405848129 \h </w:instrText>
             </w:r>
             <w:r>
               <w:rPr>
@@ -532,7 +672,7 @@
                 <w:noProof/>
                 <w:webHidden/>
               </w:rPr>
-              <w:t>3</w:t>
+              <w:t>4</w:t>
             </w:r>
             <w:r>
               <w:rPr>
@@ -555,7 +695,7 @@
               <w:sz w:val="22"/>
             </w:rPr>
           </w:pPr>
-          <w:hyperlink w:anchor="_Toc405845725" w:history="1">
+          <w:hyperlink w:anchor="_Toc405848130" w:history="1">
             <w:r>
               <w:rPr>
                 <w:rStyle w:val="Hyperlink"/>
@@ -582,7 +722,7 @@
                 <w:noProof/>
                 <w:webHidden/>
               </w:rPr>
-              <w:instrText xml:space="preserve"> PAGEREF _Toc405845725 \h </w:instrText>
+              <w:instrText xml:space="preserve"> PAGEREF _Toc405848130 \h </w:instrText>
             </w:r>
             <w:r>
               <w:rPr>
@@ -602,7 +742,7 @@
                 <w:noProof/>
                 <w:webHidden/>
               </w:rPr>
-              <w:t>3</w:t>
+              <w:t>4</w:t>
             </w:r>
             <w:r>
               <w:rPr>
@@ -625,7 +765,7 @@
               <w:sz w:val="22"/>
             </w:rPr>
           </w:pPr>
-          <w:hyperlink w:anchor="_Toc405845726" w:history="1">
+          <w:hyperlink w:anchor="_Toc405848131" w:history="1">
             <w:r>
               <w:rPr>
                 <w:rStyle w:val="Hyperlink"/>
@@ -652,7 +792,7 @@
                 <w:noProof/>
                 <w:webHidden/>
               </w:rPr>
-              <w:instrText xml:space="preserve"> PAGEREF _Toc405845726 \h </w:instrText>
+              <w:instrText xml:space="preserve"> PAGEREF _Toc405848131 \h </w:instrText>
             </w:r>
             <w:r>
               <w:rPr>
@@ -672,7 +812,7 @@
                 <w:noProof/>
                 <w:webHidden/>
               </w:rPr>
-              <w:t>3</w:t>
+              <w:t>4</w:t>
             </w:r>
             <w:r>
               <w:rPr>
@@ -695,7 +835,7 @@
               <w:sz w:val="22"/>
             </w:rPr>
           </w:pPr>
-          <w:hyperlink w:anchor="_Toc405845727" w:history="1">
+          <w:hyperlink w:anchor="_Toc405848132" w:history="1">
             <w:r>
               <w:rPr>
                 <w:rStyle w:val="Hyperlink"/>
@@ -722,7 +862,7 @@
                 <w:noProof/>
                 <w:webHidden/>
               </w:rPr>
-              <w:instrText xml:space="preserve"> PAGEREF _Toc405845727 \h </w:instrText>
+              <w:instrText xml:space="preserve"> PAGEREF _Toc405848132 \h </w:instrText>
             </w:r>
             <w:r>
               <w:rPr>
@@ -742,7 +882,7 @@
                 <w:noProof/>
                 <w:webHidden/>
               </w:rPr>
-              <w:t>4</w:t>
+              <w:t>5</w:t>
             </w:r>
             <w:r>
               <w:rPr>
@@ -765,7 +905,7 @@
               <w:sz w:val="22"/>
             </w:rPr>
           </w:pPr>
-          <w:hyperlink w:anchor="_Toc405845728" w:history="1">
+          <w:hyperlink w:anchor="_Toc405848133" w:history="1">
             <w:r>
               <w:rPr>
                 <w:rStyle w:val="Hyperlink"/>
@@ -792,7 +932,7 @@
                 <w:noProof/>
                 <w:webHidden/>
               </w:rPr>
-              <w:instrText xml:space="preserve"> PAGEREF _Toc405845728 \h </w:instrText>
+              <w:instrText xml:space="preserve"> PAGEREF _Toc405848133 \h </w:instrText>
             </w:r>
             <w:r>
               <w:rPr>
@@ -812,7 +952,7 @@
                 <w:noProof/>
                 <w:webHidden/>
               </w:rPr>
-              <w:t>4</w:t>
+              <w:t>5</w:t>
             </w:r>
             <w:r>
               <w:rPr>
@@ -835,7 +975,7 @@
               <w:sz w:val="22"/>
             </w:rPr>
           </w:pPr>
-          <w:hyperlink w:anchor="_Toc405845729" w:history="1">
+          <w:hyperlink w:anchor="_Toc405848134" w:history="1">
             <w:r>
               <w:rPr>
                 <w:rStyle w:val="Hyperlink"/>
@@ -862,7 +1002,7 @@
                 <w:noProof/>
                 <w:webHidden/>
               </w:rPr>
-              <w:instrText xml:space="preserve"> PAGEREF _Toc405845729 \h </w:instrText>
+              <w:instrText xml:space="preserve"> PAGEREF _Toc405848134 \h </w:instrText>
             </w:r>
             <w:r>
               <w:rPr>
@@ -882,7 +1022,7 @@
                 <w:noProof/>
                 <w:webHidden/>
               </w:rPr>
-              <w:t>4</w:t>
+              <w:t>5</w:t>
             </w:r>
             <w:r>
               <w:rPr>
@@ -905,7 +1045,7 @@
               <w:sz w:val="22"/>
             </w:rPr>
           </w:pPr>
-          <w:hyperlink w:anchor="_Toc405845730" w:history="1">
+          <w:hyperlink w:anchor="_Toc405848135" w:history="1">
             <w:r>
               <w:rPr>
                 <w:rStyle w:val="Hyperlink"/>
@@ -932,7 +1072,7 @@
                 <w:noProof/>
                 <w:webHidden/>
               </w:rPr>
-              <w:instrText xml:space="preserve"> PAGEREF _Toc405845730 \h </w:instrText>
+              <w:instrText xml:space="preserve"> PAGEREF _Toc405848135 \h </w:instrText>
             </w:r>
             <w:r>
               <w:rPr>
@@ -952,7 +1092,7 @@
                 <w:noProof/>
                 <w:webHidden/>
               </w:rPr>
-              <w:t>5</w:t>
+              <w:t>6</w:t>
             </w:r>
             <w:r>
               <w:rPr>
@@ -975,7 +1115,7 @@
               <w:sz w:val="22"/>
             </w:rPr>
           </w:pPr>
-          <w:hyperlink w:anchor="_Toc405845731" w:history="1">
+          <w:hyperlink w:anchor="_Toc405848136" w:history="1">
             <w:r>
               <w:rPr>
                 <w:rStyle w:val="Hyperlink"/>
@@ -1002,7 +1142,7 @@
                 <w:noProof/>
                 <w:webHidden/>
               </w:rPr>
-              <w:instrText xml:space="preserve"> PAGEREF _Toc405845731 \h </w:instrText>
+              <w:instrText xml:space="preserve"> PAGEREF _Toc405848136 \h </w:instrText>
             </w:r>
             <w:r>
               <w:rPr>
@@ -1022,7 +1162,7 @@
                 <w:noProof/>
                 <w:webHidden/>
               </w:rPr>
-              <w:t>5</w:t>
+              <w:t>6</w:t>
             </w:r>
             <w:r>
               <w:rPr>
@@ -1045,7 +1185,7 @@
               <w:sz w:val="22"/>
             </w:rPr>
           </w:pPr>
-          <w:hyperlink w:anchor="_Toc405845732" w:history="1">
+          <w:hyperlink w:anchor="_Toc405848137" w:history="1">
             <w:r>
               <w:rPr>
                 <w:rStyle w:val="Hyperlink"/>
@@ -1072,7 +1212,7 @@
                 <w:noProof/>
                 <w:webHidden/>
               </w:rPr>
-              <w:instrText xml:space="preserve"> PAGEREF _Toc405845732 \h </w:instrText>
+              <w:instrText xml:space="preserve"> PAGEREF _Toc405848137 \h </w:instrText>
             </w:r>
             <w:r>
               <w:rPr>
@@ -1092,7 +1232,7 @@
                 <w:noProof/>
                 <w:webHidden/>
               </w:rPr>
-              <w:t>6</w:t>
+              <w:t>7</w:t>
             </w:r>
             <w:r>
               <w:rPr>
@@ -1115,7 +1255,7 @@
               <w:sz w:val="22"/>
             </w:rPr>
           </w:pPr>
-          <w:hyperlink w:anchor="_Toc405845733" w:history="1">
+          <w:hyperlink w:anchor="_Toc405848138" w:history="1">
             <w:r>
               <w:rPr>
                 <w:rStyle w:val="Hyperlink"/>
@@ -1142,7 +1282,7 @@
                 <w:noProof/>
                 <w:webHidden/>
               </w:rPr>
-              <w:instrText xml:space="preserve"> PAGEREF _Toc405845733 \h </w:instrText>
+              <w:instrText xml:space="preserve"> PAGEREF _Toc405848138 \h </w:instrText>
             </w:r>
             <w:r>
               <w:rPr>
@@ -1162,7 +1302,7 @@
                 <w:noProof/>
                 <w:webHidden/>
               </w:rPr>
-              <w:t>6</w:t>
+              <w:t>7</w:t>
             </w:r>
             <w:r>
               <w:rPr>
@@ -1201,7 +1341,7 @@
       <w:pPr>
         <w:pStyle w:val="Heading1"/>
       </w:pPr>
-      <w:bookmarkStart w:id="0" w:name="_Toc405845718"/>
+      <w:bookmarkStart w:id="0" w:name="_Toc405848121"/>
       <w:r>
         <w:lastRenderedPageBreak/>
         <w:t>Miscellaneous</w:t>
@@ -1212,9 +1352,11 @@
       <w:pPr>
         <w:pStyle w:val="Heading2"/>
       </w:pPr>
+      <w:bookmarkStart w:id="1" w:name="_Toc405848122"/>
       <w:r>
         <w:t>Colors</w:t>
       </w:r>
+      <w:bookmarkEnd w:id="1"/>
     </w:p>
     <w:p>
       <w:r>
@@ -1225,33 +1367,66 @@
       <w:pPr>
         <w:pStyle w:val="Heading2"/>
       </w:pPr>
+      <w:bookmarkStart w:id="2" w:name="_Toc405848123"/>
       <w:r>
         <w:t>Image Assets</w:t>
       </w:r>
-    </w:p>
-    <w:p>
-      <w:bookmarkStart w:id="1" w:name="_GoBack"/>
-      <w:bookmarkEnd w:id="1"/>
+      <w:bookmarkEnd w:id="2"/>
+    </w:p>
+    <w:p>
+      <w:r>
+        <w:t xml:space="preserve">MaterialUI comes with all the assets needed for the core components, in a variety of sizes to suit most needs. </w:t>
+      </w:r>
+      <w:r>
+        <w:t>As more stuff is added, so will more components. At some point, all the icons from Google’s set will be added as well.</w:t>
+      </w:r>
+      <w:r>
+        <w:t xml:space="preserve"> Images for components are located in </w:t>
+      </w:r>
+      <w:r>
+        <w:t>“</w:t>
+      </w:r>
+      <w:r>
+        <w:t>Assets/MaterialUI/Images/Components</w:t>
+      </w:r>
+      <w:r>
+        <w:t>”</w:t>
+      </w:r>
+      <w:r>
+        <w:t xml:space="preserve"> and Icons in </w:t>
+      </w:r>
+      <w:r>
+        <w:t>“</w:t>
+      </w:r>
+      <w:r>
+        <w:t>Assets/MaterialUI/Images/</w:t>
+      </w:r>
+      <w:r>
+        <w:t>Icons</w:t>
+      </w:r>
+      <w:r>
+        <w:t>”</w:t>
+      </w:r>
     </w:p>
     <w:p>
       <w:pPr>
         <w:pStyle w:val="Heading1"/>
       </w:pPr>
-      <w:bookmarkStart w:id="2" w:name="_Toc405845719"/>
+      <w:bookmarkStart w:id="3" w:name="_Toc405848124"/>
       <w:r>
         <w:t>Core Components</w:t>
       </w:r>
-      <w:bookmarkEnd w:id="2"/>
+      <w:bookmarkEnd w:id="3"/>
     </w:p>
     <w:p>
       <w:pPr>
         <w:pStyle w:val="Heading2"/>
       </w:pPr>
-      <w:bookmarkStart w:id="3" w:name="_Toc405845720"/>
+      <w:bookmarkStart w:id="4" w:name="_Toc405848125"/>
       <w:r>
         <w:t>ButtonConfig</w:t>
       </w:r>
-      <w:bookmarkEnd w:id="3"/>
+      <w:bookmarkEnd w:id="4"/>
     </w:p>
     <w:p>
       <w:pPr>
@@ -1259,14 +1434,26 @@
           <w:sz w:val="26"/>
         </w:rPr>
       </w:pPr>
+      <w:proofErr w:type="spellStart"/>
+      <w:proofErr w:type="gramStart"/>
       <w:r>
         <w:rPr>
           <w:b/>
         </w:rPr>
         <w:t>inkBlotEnabled</w:t>
       </w:r>
-      <w:r>
-        <w:t xml:space="preserve"> (bool) – </w:t>
+      <w:proofErr w:type="spellEnd"/>
+      <w:proofErr w:type="gramEnd"/>
+      <w:r>
+        <w:t xml:space="preserve"> (</w:t>
+      </w:r>
+      <w:proofErr w:type="spellStart"/>
+      <w:r>
+        <w:t>bool</w:t>
+      </w:r>
+      <w:proofErr w:type="spellEnd"/>
+      <w:r>
+        <w:t xml:space="preserve">) – </w:t>
       </w:r>
       <w:r>
         <w:t>I</w:t>
@@ -1279,14 +1466,26 @@
       </w:r>
     </w:p>
     <w:p>
+      <w:proofErr w:type="spellStart"/>
+      <w:proofErr w:type="gramStart"/>
       <w:r>
         <w:rPr>
           <w:b/>
         </w:rPr>
         <w:t>autoInkBlotSize</w:t>
       </w:r>
-      <w:r>
-        <w:t xml:space="preserve"> (bool) – Is the size of the Ink B</w:t>
+      <w:proofErr w:type="spellEnd"/>
+      <w:proofErr w:type="gramEnd"/>
+      <w:r>
+        <w:t xml:space="preserve"> (</w:t>
+      </w:r>
+      <w:proofErr w:type="spellStart"/>
+      <w:r>
+        <w:t>bool</w:t>
+      </w:r>
+      <w:proofErr w:type="spellEnd"/>
+      <w:r>
+        <w:t>) – Is the size of the Ink B</w:t>
       </w:r>
       <w:r>
         <w:t xml:space="preserve">lot automatically </w:t>
@@ -1304,30 +1503,54 @@
         <w:t xml:space="preserve">is the </w:t>
       </w:r>
       <w:r>
-        <w:t>length of the longest side of the parent RectTransform / 1.5</w:t>
-      </w:r>
-    </w:p>
-    <w:p>
+        <w:t xml:space="preserve">length of the longest side of the parent </w:t>
+      </w:r>
+      <w:proofErr w:type="spellStart"/>
+      <w:r>
+        <w:t>RectTransform</w:t>
+      </w:r>
+      <w:proofErr w:type="spellEnd"/>
+      <w:r>
+        <w:t xml:space="preserve"> / 1.5</w:t>
+      </w:r>
+    </w:p>
+    <w:p>
+      <w:proofErr w:type="spellStart"/>
+      <w:proofErr w:type="gramStart"/>
       <w:r>
         <w:rPr>
           <w:b/>
         </w:rPr>
         <w:t>inkBlotSize</w:t>
       </w:r>
-      <w:r>
-        <w:t xml:space="preserve"> (int) – </w:t>
+      <w:proofErr w:type="spellEnd"/>
+      <w:proofErr w:type="gramEnd"/>
+      <w:r>
+        <w:t xml:space="preserve"> (</w:t>
+      </w:r>
+      <w:proofErr w:type="spellStart"/>
+      <w:r>
+        <w:t>int</w:t>
+      </w:r>
+      <w:proofErr w:type="spellEnd"/>
+      <w:r>
+        <w:t xml:space="preserve">) – </w:t>
       </w:r>
       <w:r>
         <w:t>The radius, in pixels, of the ink blot when fully expanded</w:t>
       </w:r>
     </w:p>
     <w:p>
+      <w:proofErr w:type="spellStart"/>
+      <w:proofErr w:type="gramStart"/>
       <w:r>
         <w:rPr>
           <w:b/>
         </w:rPr>
         <w:t>inkBlotSpeed</w:t>
       </w:r>
+      <w:proofErr w:type="spellEnd"/>
+      <w:proofErr w:type="gramEnd"/>
       <w:r>
         <w:t xml:space="preserve"> (float) – </w:t>
       </w:r>
@@ -1336,12 +1559,16 @@
       </w:r>
     </w:p>
     <w:p>
+      <w:proofErr w:type="spellStart"/>
+      <w:proofErr w:type="gramStart"/>
       <w:r>
         <w:rPr>
           <w:b/>
         </w:rPr>
         <w:t>inkBlotColor</w:t>
       </w:r>
+      <w:proofErr w:type="spellEnd"/>
+      <w:proofErr w:type="gramEnd"/>
       <w:r>
         <w:t xml:space="preserve"> (Color) – </w:t>
       </w:r>
@@ -1356,12 +1583,16 @@
       </w:r>
     </w:p>
     <w:p>
+      <w:proofErr w:type="spellStart"/>
+      <w:proofErr w:type="gramStart"/>
       <w:r>
         <w:rPr>
           <w:b/>
         </w:rPr>
         <w:t>inkBlotStartAlpha</w:t>
       </w:r>
+      <w:proofErr w:type="spellEnd"/>
+      <w:proofErr w:type="gramEnd"/>
       <w:r>
         <w:t xml:space="preserve"> (float) – </w:t>
       </w:r>
@@ -1370,12 +1601,16 @@
       </w:r>
     </w:p>
     <w:p>
+      <w:proofErr w:type="spellStart"/>
+      <w:proofErr w:type="gramStart"/>
       <w:r>
         <w:rPr>
           <w:b/>
         </w:rPr>
         <w:t>inkBlotEndAlpha</w:t>
       </w:r>
+      <w:proofErr w:type="spellEnd"/>
+      <w:proofErr w:type="gramEnd"/>
       <w:r>
         <w:t xml:space="preserve"> (float) – </w:t>
       </w:r>
@@ -1384,14 +1619,26 @@
       </w:r>
     </w:p>
     <w:p>
+      <w:proofErr w:type="spellStart"/>
+      <w:proofErr w:type="gramStart"/>
       <w:r>
         <w:rPr>
           <w:b/>
         </w:rPr>
         <w:t>highlightOnClick</w:t>
       </w:r>
-      <w:r>
-        <w:t xml:space="preserve"> (bool) – </w:t>
+      <w:proofErr w:type="spellEnd"/>
+      <w:proofErr w:type="gramEnd"/>
+      <w:r>
+        <w:t xml:space="preserve"> (</w:t>
+      </w:r>
+      <w:proofErr w:type="spellStart"/>
+      <w:r>
+        <w:t>bool</w:t>
+      </w:r>
+      <w:proofErr w:type="spellEnd"/>
+      <w:r>
+        <w:t xml:space="preserve">) – </w:t>
       </w:r>
       <w:r>
         <w:t>Does the button highlight when clicked?</w:t>
@@ -1400,30 +1647,49 @@
         <w:t xml:space="preserve"> </w:t>
       </w:r>
       <w:r>
-        <w:t>The highlight color is dictated by inkBlotColor</w:t>
-      </w:r>
-    </w:p>
-    <w:p>
+        <w:t xml:space="preserve">The highlight color is dictated by </w:t>
+      </w:r>
+      <w:proofErr w:type="spellStart"/>
+      <w:r>
+        <w:t>inkBlotColor</w:t>
+      </w:r>
+      <w:proofErr w:type="spellEnd"/>
+    </w:p>
+    <w:p>
+      <w:proofErr w:type="spellStart"/>
+      <w:proofErr w:type="gramStart"/>
       <w:r>
         <w:rPr>
           <w:b/>
         </w:rPr>
         <w:t>highlightOnHover</w:t>
       </w:r>
-      <w:r>
-        <w:t xml:space="preserve"> (bool) – </w:t>
+      <w:proofErr w:type="spellEnd"/>
+      <w:proofErr w:type="gramEnd"/>
+      <w:r>
+        <w:t xml:space="preserve"> (</w:t>
+      </w:r>
+      <w:proofErr w:type="spellStart"/>
+      <w:r>
+        <w:t>bool</w:t>
+      </w:r>
+      <w:proofErr w:type="spellEnd"/>
+      <w:r>
+        <w:t xml:space="preserve">) – </w:t>
       </w:r>
       <w:r>
         <w:t>Does the button highlight when hovered over?</w:t>
       </w:r>
     </w:p>
     <w:p>
+      <w:proofErr w:type="gramStart"/>
       <w:r>
         <w:rPr>
           <w:b/>
         </w:rPr>
         <w:t>shadows</w:t>
       </w:r>
+      <w:proofErr w:type="gramEnd"/>
       <w:r>
         <w:t xml:space="preserve"> (array)</w:t>
       </w:r>
@@ -1435,17 +1701,26 @@
       </w:r>
     </w:p>
     <w:p>
+      <w:proofErr w:type="spellStart"/>
+      <w:proofErr w:type="gramStart"/>
       <w:r>
         <w:rPr>
           <w:b/>
         </w:rPr>
         <w:t>shadowNormalSize</w:t>
       </w:r>
+      <w:proofErr w:type="spellEnd"/>
+      <w:proofErr w:type="gramEnd"/>
       <w:r>
         <w:t xml:space="preserve"> (</w:t>
       </w:r>
-      <w:r>
-        <w:t xml:space="preserve">int, range(0,3) </w:t>
+      <w:proofErr w:type="spellStart"/>
+      <w:r>
+        <w:t>int</w:t>
+      </w:r>
+      <w:proofErr w:type="spellEnd"/>
+      <w:r>
+        <w:t xml:space="preserve">, range(0,3) </w:t>
       </w:r>
       <w:r>
         <w:t>)</w:t>
@@ -1464,14 +1739,26 @@
       </w:r>
     </w:p>
     <w:p>
+      <w:proofErr w:type="spellStart"/>
+      <w:proofErr w:type="gramStart"/>
       <w:r>
         <w:rPr>
           <w:b/>
         </w:rPr>
         <w:t>shadowHoverSize</w:t>
       </w:r>
-      <w:r>
-        <w:t xml:space="preserve"> (int, range (0,3) ) </w:t>
+      <w:proofErr w:type="spellEnd"/>
+      <w:proofErr w:type="gramEnd"/>
+      <w:r>
+        <w:t xml:space="preserve"> (</w:t>
+      </w:r>
+      <w:proofErr w:type="spellStart"/>
+      <w:r>
+        <w:t>int</w:t>
+      </w:r>
+      <w:proofErr w:type="spellEnd"/>
+      <w:r>
+        <w:t xml:space="preserve">, range (0,3) ) </w:t>
       </w:r>
       <w:r>
         <w:t>–</w:t>
@@ -1502,19 +1789,23 @@
       <w:pPr>
         <w:pStyle w:val="Heading2"/>
       </w:pPr>
-      <w:bookmarkStart w:id="4" w:name="_Toc405845721"/>
+      <w:bookmarkStart w:id="5" w:name="_Toc405848126"/>
       <w:r>
         <w:t>CheckboxConfig</w:t>
       </w:r>
-      <w:bookmarkEnd w:id="4"/>
-    </w:p>
-    <w:p>
+      <w:bookmarkEnd w:id="5"/>
+    </w:p>
+    <w:p>
+      <w:proofErr w:type="spellStart"/>
+      <w:proofErr w:type="gramStart"/>
       <w:r>
         <w:rPr>
           <w:b/>
         </w:rPr>
         <w:t>frameImage</w:t>
       </w:r>
+      <w:proofErr w:type="spellEnd"/>
+      <w:proofErr w:type="gramEnd"/>
       <w:r>
         <w:t xml:space="preserve"> (Image) – </w:t>
       </w:r>
@@ -1523,12 +1814,16 @@
       </w:r>
     </w:p>
     <w:p>
+      <w:proofErr w:type="spellStart"/>
+      <w:proofErr w:type="gramStart"/>
       <w:r>
         <w:rPr>
           <w:b/>
         </w:rPr>
         <w:t>boxImage</w:t>
       </w:r>
+      <w:proofErr w:type="spellEnd"/>
+      <w:proofErr w:type="gramEnd"/>
       <w:r>
         <w:t xml:space="preserve"> (Image) – </w:t>
       </w:r>
@@ -1537,12 +1832,16 @@
       </w:r>
     </w:p>
     <w:p>
+      <w:proofErr w:type="spellStart"/>
+      <w:proofErr w:type="gramStart"/>
       <w:r>
         <w:rPr>
           <w:b/>
         </w:rPr>
         <w:t>checkImage</w:t>
       </w:r>
+      <w:proofErr w:type="spellEnd"/>
+      <w:proofErr w:type="gramEnd"/>
       <w:r>
         <w:t xml:space="preserve"> (Image) - </w:t>
       </w:r>
@@ -1554,19 +1853,25 @@
       <w:pPr>
         <w:pStyle w:val="Heading2"/>
       </w:pPr>
-      <w:bookmarkStart w:id="5" w:name="_Toc405845722"/>
+      <w:bookmarkStart w:id="6" w:name="_Toc405848127"/>
+      <w:proofErr w:type="spellStart"/>
       <w:r>
         <w:t>RadioGroupConfig</w:t>
       </w:r>
-      <w:bookmarkEnd w:id="5"/>
-    </w:p>
-    <w:p>
+      <w:bookmarkEnd w:id="6"/>
+      <w:proofErr w:type="spellEnd"/>
+    </w:p>
+    <w:p>
+      <w:proofErr w:type="spellStart"/>
+      <w:proofErr w:type="gramStart"/>
       <w:r>
         <w:rPr>
           <w:b/>
         </w:rPr>
         <w:t>radioOnColor</w:t>
       </w:r>
+      <w:proofErr w:type="spellEnd"/>
+      <w:proofErr w:type="gramEnd"/>
       <w:r>
         <w:rPr>
           <w:b/>
@@ -1579,99 +1884,129 @@
       <w:r>
         <w:t>– The color of the currently selected dot and ring</w:t>
       </w:r>
-      <w:r>
-        <w:br/>
+    </w:p>
+    <w:p>
+      <w:r>
+        <w:br w:type="page"/>
       </w:r>
     </w:p>
     <w:p>
       <w:pPr>
         <w:pStyle w:val="Heading2"/>
       </w:pPr>
-      <w:bookmarkStart w:id="6" w:name="_Toc405845723"/>
-      <w:r>
+      <w:bookmarkStart w:id="7" w:name="_Toc405848128"/>
+      <w:proofErr w:type="spellStart"/>
+      <w:r>
+        <w:lastRenderedPageBreak/>
         <w:t>SwitchConfig</w:t>
       </w:r>
-      <w:bookmarkEnd w:id="6"/>
-    </w:p>
-    <w:p>
+      <w:bookmarkEnd w:id="7"/>
+      <w:proofErr w:type="spellEnd"/>
+    </w:p>
+    <w:p>
+      <w:proofErr w:type="spellStart"/>
+      <w:proofErr w:type="gramStart"/>
       <w:r>
         <w:rPr>
           <w:b/>
         </w:rPr>
         <w:t>switchOnColor</w:t>
       </w:r>
+      <w:proofErr w:type="spellEnd"/>
+      <w:proofErr w:type="gramEnd"/>
       <w:r>
         <w:t xml:space="preserve"> (Color) – The color of the switch when active</w:t>
       </w:r>
     </w:p>
     <w:p>
+      <w:proofErr w:type="spellStart"/>
+      <w:proofErr w:type="gramStart"/>
       <w:r>
         <w:rPr>
           <w:b/>
         </w:rPr>
         <w:t>switchImage</w:t>
       </w:r>
+      <w:proofErr w:type="spellEnd"/>
+      <w:proofErr w:type="gramEnd"/>
       <w:r>
         <w:t xml:space="preserve"> (Image) – the image of the round switch</w:t>
       </w:r>
     </w:p>
     <w:p>
+      <w:proofErr w:type="spellStart"/>
+      <w:proofErr w:type="gramStart"/>
       <w:r>
         <w:rPr>
           <w:b/>
         </w:rPr>
         <w:t>switchImage</w:t>
       </w:r>
+      <w:proofErr w:type="spellEnd"/>
+      <w:proofErr w:type="gramEnd"/>
       <w:r>
         <w:t xml:space="preserve"> (Image) – the image of the long switch background</w:t>
       </w:r>
     </w:p>
-    <w:p>
-      <w:r>
-        <w:lastRenderedPageBreak/>
-        <w:br w:type="page"/>
-      </w:r>
-    </w:p>
+    <w:p/>
     <w:p>
       <w:pPr>
         <w:pStyle w:val="Heading2"/>
       </w:pPr>
-      <w:bookmarkStart w:id="7" w:name="_Toc405845724"/>
-      <w:r>
-        <w:lastRenderedPageBreak/>
+      <w:bookmarkStart w:id="8" w:name="_Toc405848129"/>
+      <w:proofErr w:type="spellStart"/>
+      <w:r>
         <w:t>InputFieldConfig</w:t>
       </w:r>
-      <w:bookmarkEnd w:id="7"/>
-    </w:p>
-    <w:p>
+      <w:bookmarkEnd w:id="8"/>
+      <w:proofErr w:type="spellEnd"/>
+    </w:p>
+    <w:p>
+      <w:proofErr w:type="spellStart"/>
+      <w:proofErr w:type="gramStart"/>
       <w:r>
         <w:rPr>
           <w:b/>
         </w:rPr>
         <w:t>activeColor</w:t>
       </w:r>
-      <w:r>
-        <w:t xml:space="preserve"> (Color) – The color of the bottom line and placeholder text when active</w:t>
-      </w:r>
-    </w:p>
-    <w:p>
+      <w:proofErr w:type="spellEnd"/>
+      <w:proofErr w:type="gramEnd"/>
+      <w:r>
+        <w:t xml:space="preserve"> (Color) – The color of the bottom line a</w:t>
+      </w:r>
+      <w:bookmarkStart w:id="9" w:name="_GoBack"/>
+      <w:bookmarkEnd w:id="9"/>
+      <w:r>
+        <w:t>nd placeholder text when active</w:t>
+      </w:r>
+    </w:p>
+    <w:p>
+      <w:proofErr w:type="spellStart"/>
+      <w:proofErr w:type="gramStart"/>
       <w:r>
         <w:rPr>
           <w:b/>
         </w:rPr>
         <w:t>placeholderText</w:t>
       </w:r>
+      <w:proofErr w:type="spellEnd"/>
+      <w:proofErr w:type="gramEnd"/>
       <w:r>
         <w:t xml:space="preserve"> (Text) – The placeholder text</w:t>
       </w:r>
     </w:p>
     <w:p>
+      <w:proofErr w:type="spellStart"/>
+      <w:proofErr w:type="gramStart"/>
       <w:r>
         <w:rPr>
           <w:b/>
         </w:rPr>
         <w:t>activeLine</w:t>
       </w:r>
+      <w:proofErr w:type="spellEnd"/>
+      <w:proofErr w:type="gramEnd"/>
       <w:r>
         <w:t xml:space="preserve"> (Image) – the image of the active line (hidden when not active)</w:t>
       </w:r>
@@ -1681,19 +2016,25 @@
       <w:pPr>
         <w:pStyle w:val="Heading2"/>
       </w:pPr>
-      <w:bookmarkStart w:id="8" w:name="_Toc405845725"/>
+      <w:bookmarkStart w:id="10" w:name="_Toc405848130"/>
+      <w:proofErr w:type="spellStart"/>
       <w:r>
         <w:t>SliderConfig</w:t>
       </w:r>
-      <w:bookmarkEnd w:id="8"/>
-    </w:p>
-    <w:p>
+      <w:bookmarkEnd w:id="10"/>
+      <w:proofErr w:type="spellEnd"/>
+    </w:p>
+    <w:p>
+      <w:proofErr w:type="spellStart"/>
+      <w:proofErr w:type="gramStart"/>
       <w:r>
         <w:rPr>
           <w:b/>
         </w:rPr>
         <w:t>textColor</w:t>
       </w:r>
+      <w:proofErr w:type="spellEnd"/>
+      <w:proofErr w:type="gramEnd"/>
       <w:r>
         <w:t xml:space="preserve"> (Color) – </w:t>
       </w:r>
@@ -1702,74 +2043,138 @@
       </w:r>
     </w:p>
     <w:p>
+      <w:proofErr w:type="spellStart"/>
+      <w:proofErr w:type="gramStart"/>
       <w:r>
         <w:rPr>
           <w:b/>
         </w:rPr>
         <w:t>textHasDecimal</w:t>
       </w:r>
-      <w:r>
-        <w:t xml:space="preserve"> (bool) – </w:t>
+      <w:proofErr w:type="spellEnd"/>
+      <w:proofErr w:type="gramEnd"/>
+      <w:r>
+        <w:t xml:space="preserve"> (</w:t>
+      </w:r>
+      <w:proofErr w:type="spellStart"/>
+      <w:r>
+        <w:t>bool</w:t>
+      </w:r>
+      <w:proofErr w:type="spellEnd"/>
+      <w:r>
+        <w:t xml:space="preserve">) – </w:t>
       </w:r>
       <w:r>
         <w:t>Does the popup text have a decimal?</w:t>
       </w:r>
     </w:p>
     <w:p>
+      <w:proofErr w:type="spellStart"/>
+      <w:proofErr w:type="gramStart"/>
       <w:r>
         <w:rPr>
           <w:b/>
         </w:rPr>
         <w:t>hasPopup</w:t>
       </w:r>
-      <w:r>
-        <w:t xml:space="preserve"> (bool) – </w:t>
+      <w:proofErr w:type="spellEnd"/>
+      <w:proofErr w:type="gramEnd"/>
+      <w:r>
+        <w:t xml:space="preserve"> (</w:t>
+      </w:r>
+      <w:proofErr w:type="spellStart"/>
+      <w:r>
+        <w:t>bool</w:t>
+      </w:r>
+      <w:proofErr w:type="spellEnd"/>
+      <w:r>
+        <w:t xml:space="preserve">) – </w:t>
       </w:r>
       <w:r>
         <w:t>Does the slider have a popup with text?</w:t>
       </w:r>
     </w:p>
     <w:p>
+      <w:proofErr w:type="gramStart"/>
       <w:r>
         <w:rPr>
           <w:b/>
         </w:rPr>
         <w:t>handle</w:t>
       </w:r>
-      <w:r>
-        <w:t xml:space="preserve"> (RectTransform) – </w:t>
-      </w:r>
-      <w:r>
-        <w:t>The Rec</w:t>
+      <w:proofErr w:type="gramEnd"/>
+      <w:r>
+        <w:t xml:space="preserve"> (</w:t>
+      </w:r>
+      <w:proofErr w:type="spellStart"/>
+      <w:r>
+        <w:t>RectTransform</w:t>
+      </w:r>
+      <w:proofErr w:type="spellEnd"/>
+      <w:r>
+        <w:t xml:space="preserve">) – </w:t>
+      </w:r>
+      <w:r>
+        <w:t xml:space="preserve">The </w:t>
+      </w:r>
+      <w:proofErr w:type="spellStart"/>
+      <w:r>
+        <w:t>Rec</w:t>
       </w:r>
       <w:r>
         <w:t>s</w:t>
       </w:r>
       <w:r>
-        <w:t>Transform of the handle</w:t>
-      </w:r>
-    </w:p>
-    <w:p>
+        <w:t>Transform</w:t>
+      </w:r>
+      <w:proofErr w:type="spellEnd"/>
+      <w:r>
+        <w:t xml:space="preserve"> of the handle</w:t>
+      </w:r>
+    </w:p>
+    <w:p>
+      <w:proofErr w:type="gramStart"/>
       <w:r>
         <w:rPr>
           <w:b/>
         </w:rPr>
         <w:t>popup</w:t>
       </w:r>
-      <w:r>
-        <w:t xml:space="preserve"> (RectTransform) – </w:t>
-      </w:r>
-      <w:r>
-        <w:t>The RectTransform of the popup</w:t>
-      </w:r>
-    </w:p>
-    <w:p>
+      <w:proofErr w:type="gramEnd"/>
+      <w:r>
+        <w:t xml:space="preserve"> (</w:t>
+      </w:r>
+      <w:proofErr w:type="spellStart"/>
+      <w:r>
+        <w:t>RectTransform</w:t>
+      </w:r>
+      <w:proofErr w:type="spellEnd"/>
+      <w:r>
+        <w:t xml:space="preserve">) – </w:t>
+      </w:r>
+      <w:r>
+        <w:t xml:space="preserve">The </w:t>
+      </w:r>
+      <w:proofErr w:type="spellStart"/>
+      <w:r>
+        <w:t>RectTransform</w:t>
+      </w:r>
+      <w:proofErr w:type="spellEnd"/>
+      <w:r>
+        <w:t xml:space="preserve"> of the popup</w:t>
+      </w:r>
+    </w:p>
+    <w:p>
+      <w:proofErr w:type="spellStart"/>
+      <w:proofErr w:type="gramStart"/>
       <w:r>
         <w:rPr>
           <w:b/>
         </w:rPr>
         <w:t>popupText</w:t>
       </w:r>
+      <w:proofErr w:type="spellEnd"/>
+      <w:proofErr w:type="gramEnd"/>
       <w:r>
         <w:t xml:space="preserve"> (Text) </w:t>
       </w:r>
@@ -1788,19 +2193,25 @@
       <w:pPr>
         <w:pStyle w:val="Heading2"/>
       </w:pPr>
-      <w:bookmarkStart w:id="9" w:name="_Toc405845726"/>
+      <w:bookmarkStart w:id="11" w:name="_Toc405848131"/>
+      <w:proofErr w:type="spellStart"/>
       <w:r>
         <w:t>SelectionBoxConfig</w:t>
       </w:r>
-      <w:bookmarkEnd w:id="9"/>
-    </w:p>
-    <w:p>
+      <w:bookmarkEnd w:id="11"/>
+      <w:proofErr w:type="spellEnd"/>
+    </w:p>
+    <w:p>
+      <w:proofErr w:type="spellStart"/>
+      <w:proofErr w:type="gramStart"/>
       <w:r>
         <w:rPr>
           <w:b/>
         </w:rPr>
         <w:t>listItems</w:t>
       </w:r>
+      <w:proofErr w:type="spellEnd"/>
+      <w:proofErr w:type="gramEnd"/>
       <w:r>
         <w:t xml:space="preserve"> (array) – </w:t>
       </w:r>
@@ -1809,42 +2220,78 @@
       </w:r>
     </w:p>
     <w:p>
+      <w:proofErr w:type="spellStart"/>
+      <w:proofErr w:type="gramStart"/>
       <w:r>
         <w:rPr>
           <w:b/>
         </w:rPr>
         <w:t>expandDirection</w:t>
       </w:r>
-      <w:r>
-        <w:t xml:space="preserve"> (Popup, Center, PopDown) – </w:t>
+      <w:proofErr w:type="spellEnd"/>
+      <w:proofErr w:type="gramEnd"/>
+      <w:r>
+        <w:t xml:space="preserve"> (Popup, Center, </w:t>
+      </w:r>
+      <w:proofErr w:type="spellStart"/>
+      <w:r>
+        <w:t>PopDown</w:t>
+      </w:r>
+      <w:proofErr w:type="spellEnd"/>
+      <w:r>
+        <w:t xml:space="preserve">) – </w:t>
       </w:r>
       <w:r>
         <w:t>Which direction will the list expand?</w:t>
       </w:r>
     </w:p>
     <w:p>
+      <w:proofErr w:type="spellStart"/>
+      <w:proofErr w:type="gramStart"/>
       <w:r>
         <w:rPr>
           <w:b/>
         </w:rPr>
         <w:t>autoMaxItemHeight</w:t>
       </w:r>
-      <w:r>
-        <w:t xml:space="preserve"> (bool) – </w:t>
+      <w:proofErr w:type="spellEnd"/>
+      <w:proofErr w:type="gramEnd"/>
+      <w:r>
+        <w:t xml:space="preserve"> (</w:t>
+      </w:r>
+      <w:proofErr w:type="spellStart"/>
+      <w:r>
+        <w:t>bool</w:t>
+      </w:r>
+      <w:proofErr w:type="spellEnd"/>
+      <w:r>
+        <w:t xml:space="preserve">) – </w:t>
       </w:r>
       <w:r>
         <w:t>Is the max height of the list limited by the screen height (If true, will enable list scrolling if the list is too long for the screen)</w:t>
       </w:r>
     </w:p>
     <w:p>
+      <w:proofErr w:type="spellStart"/>
+      <w:proofErr w:type="gramStart"/>
       <w:r>
         <w:rPr>
           <w:b/>
         </w:rPr>
         <w:t>maxItemHeight</w:t>
       </w:r>
-      <w:r>
-        <w:t xml:space="preserve"> (int) </w:t>
+      <w:proofErr w:type="spellEnd"/>
+      <w:proofErr w:type="gramEnd"/>
+      <w:r>
+        <w:t xml:space="preserve"> (</w:t>
+      </w:r>
+      <w:proofErr w:type="spellStart"/>
+      <w:r>
+        <w:t>int</w:t>
+      </w:r>
+      <w:proofErr w:type="spellEnd"/>
+      <w:r>
+        <w:t xml:space="preserve">) </w:t>
       </w:r>
       <w:r>
         <w:t>–</w:t>
@@ -1866,14 +2313,26 @@
       </w:r>
     </w:p>
     <w:p>
+      <w:proofErr w:type="spellStart"/>
+      <w:proofErr w:type="gramStart"/>
       <w:r>
         <w:rPr>
           <w:b/>
         </w:rPr>
         <w:t>currentSelection</w:t>
       </w:r>
-      <w:r>
-        <w:t xml:space="preserve"> (int) – </w:t>
+      <w:proofErr w:type="spellEnd"/>
+      <w:proofErr w:type="gramEnd"/>
+      <w:r>
+        <w:t xml:space="preserve"> (</w:t>
+      </w:r>
+      <w:proofErr w:type="spellStart"/>
+      <w:r>
+        <w:t>int</w:t>
+      </w:r>
+      <w:proofErr w:type="spellEnd"/>
+      <w:r>
+        <w:t xml:space="preserve">) – </w:t>
       </w:r>
       <w:r>
         <w:t>The ID</w:t>
@@ -1886,26 +2345,42 @@
       </w:r>
     </w:p>
     <w:p>
+      <w:proofErr w:type="spellStart"/>
+      <w:proofErr w:type="gramStart"/>
       <w:r>
         <w:rPr>
           <w:b/>
         </w:rPr>
         <w:t>listLayer</w:t>
       </w:r>
-      <w:r>
-        <w:t xml:space="preserve"> (GameObject) – </w:t>
+      <w:proofErr w:type="spellEnd"/>
+      <w:proofErr w:type="gramEnd"/>
+      <w:r>
+        <w:t xml:space="preserve"> (</w:t>
+      </w:r>
+      <w:proofErr w:type="spellStart"/>
+      <w:r>
+        <w:t>GameObject</w:t>
+      </w:r>
+      <w:proofErr w:type="spellEnd"/>
+      <w:r>
+        <w:t xml:space="preserve">) – </w:t>
       </w:r>
       <w:r>
         <w:t>The layer of the list</w:t>
       </w:r>
     </w:p>
     <w:p>
+      <w:proofErr w:type="spellStart"/>
+      <w:proofErr w:type="gramStart"/>
       <w:r>
         <w:rPr>
           <w:b/>
         </w:rPr>
         <w:t>selectedText</w:t>
       </w:r>
+      <w:proofErr w:type="spellEnd"/>
+      <w:proofErr w:type="gramEnd"/>
       <w:r>
         <w:t xml:space="preserve"> (Text) – </w:t>
       </w:r>
@@ -1914,12 +2389,16 @@
       </w:r>
     </w:p>
     <w:p>
+      <w:proofErr w:type="spellStart"/>
+      <w:proofErr w:type="gramStart"/>
       <w:r>
         <w:rPr>
           <w:b/>
         </w:rPr>
         <w:t>cancelLayer</w:t>
       </w:r>
+      <w:proofErr w:type="spellEnd"/>
+      <w:proofErr w:type="gramEnd"/>
       <w:r>
         <w:t xml:space="preserve"> (Image) – </w:t>
       </w:r>
@@ -1928,12 +2407,14 @@
       </w:r>
     </w:p>
     <w:p>
+      <w:proofErr w:type="gramStart"/>
       <w:r>
         <w:rPr>
           <w:b/>
         </w:rPr>
         <w:t>scrollbar</w:t>
       </w:r>
+      <w:proofErr w:type="gramEnd"/>
       <w:r>
         <w:t xml:space="preserve"> (Image) – </w:t>
       </w:r>
@@ -1942,12 +2423,14 @@
       </w:r>
     </w:p>
     <w:p>
+      <w:proofErr w:type="gramStart"/>
       <w:r>
         <w:rPr>
           <w:b/>
         </w:rPr>
         <w:t>icon</w:t>
       </w:r>
+      <w:proofErr w:type="gramEnd"/>
       <w:r>
         <w:t xml:space="preserve"> (Image) </w:t>
       </w:r>
@@ -1958,8 +2441,13 @@
         <w:t xml:space="preserve"> </w:t>
       </w:r>
       <w:r>
-        <w:t>The icon next to the selectedText</w:t>
-      </w:r>
+        <w:t xml:space="preserve">The icon next to the </w:t>
+      </w:r>
+      <w:proofErr w:type="spellStart"/>
+      <w:r>
+        <w:t>selectedText</w:t>
+      </w:r>
+      <w:proofErr w:type="spellEnd"/>
     </w:p>
     <w:p>
       <w:r>
@@ -1970,26 +2458,33 @@
       <w:pPr>
         <w:pStyle w:val="Heading1"/>
       </w:pPr>
-      <w:bookmarkStart w:id="10" w:name="_Toc405845727"/>
+      <w:bookmarkStart w:id="12" w:name="_Toc405848132"/>
       <w:r>
         <w:lastRenderedPageBreak/>
         <w:t>Tools and Extra Classes</w:t>
       </w:r>
-      <w:bookmarkEnd w:id="10"/>
+      <w:bookmarkEnd w:id="12"/>
     </w:p>
     <w:p>
       <w:pPr>
         <w:pStyle w:val="Heading2"/>
       </w:pPr>
-      <w:bookmarkStart w:id="11" w:name="_Toc405845728"/>
+      <w:bookmarkStart w:id="13" w:name="_Toc405848133"/>
+      <w:proofErr w:type="spellStart"/>
       <w:r>
         <w:t>Anims</w:t>
       </w:r>
-      <w:bookmarkEnd w:id="11"/>
-    </w:p>
-    <w:p>
-      <w:r>
-        <w:t xml:space="preserve">Anims is a </w:t>
+      <w:bookmarkEnd w:id="13"/>
+      <w:proofErr w:type="spellEnd"/>
+    </w:p>
+    <w:p>
+      <w:proofErr w:type="spellStart"/>
+      <w:r>
+        <w:t>Anims</w:t>
+      </w:r>
+      <w:proofErr w:type="spellEnd"/>
+      <w:r>
+        <w:t xml:space="preserve"> is a </w:t>
       </w:r>
       <w:r>
         <w:t xml:space="preserve">static </w:t>
@@ -2020,12 +2515,14 @@
       </w:r>
     </w:p>
     <w:p>
+      <w:proofErr w:type="spellStart"/>
       <w:r>
         <w:rPr>
           <w:b/>
         </w:rPr>
         <w:t>EaseInQuint</w:t>
       </w:r>
+      <w:proofErr w:type="spellEnd"/>
       <w:r>
         <w:rPr>
           <w:b/>
@@ -2033,19 +2530,37 @@
         <w:t xml:space="preserve"> </w:t>
       </w:r>
       <w:r>
-        <w:t>(startValue, endValue, time, duration)</w:t>
+        <w:t>(</w:t>
+      </w:r>
+      <w:proofErr w:type="spellStart"/>
+      <w:r>
+        <w:t>startValue</w:t>
+      </w:r>
+      <w:proofErr w:type="spellEnd"/>
+      <w:r>
+        <w:t xml:space="preserve">, </w:t>
+      </w:r>
+      <w:proofErr w:type="spellStart"/>
+      <w:r>
+        <w:t>endValue</w:t>
+      </w:r>
+      <w:proofErr w:type="spellEnd"/>
+      <w:r>
+        <w:t>, time, duration)</w:t>
       </w:r>
       <w:r>
         <w:t xml:space="preserve"> (float)</w:t>
       </w:r>
     </w:p>
     <w:p>
+      <w:proofErr w:type="spellStart"/>
       <w:r>
         <w:rPr>
           <w:b/>
         </w:rPr>
         <w:t>EaseInOutQuint</w:t>
       </w:r>
+      <w:proofErr w:type="spellEnd"/>
       <w:r>
         <w:rPr>
           <w:b/>
@@ -2053,19 +2568,37 @@
         <w:t xml:space="preserve"> </w:t>
       </w:r>
       <w:r>
-        <w:t>(startValue, endValue, time, duration)</w:t>
+        <w:t>(</w:t>
+      </w:r>
+      <w:proofErr w:type="spellStart"/>
+      <w:r>
+        <w:t>startValue</w:t>
+      </w:r>
+      <w:proofErr w:type="spellEnd"/>
+      <w:r>
+        <w:t xml:space="preserve">, </w:t>
+      </w:r>
+      <w:proofErr w:type="spellStart"/>
+      <w:r>
+        <w:t>endValue</w:t>
+      </w:r>
+      <w:proofErr w:type="spellEnd"/>
+      <w:r>
+        <w:t>, time, duration)</w:t>
       </w:r>
       <w:r>
         <w:t xml:space="preserve"> (float)</w:t>
       </w:r>
     </w:p>
     <w:p>
+      <w:proofErr w:type="spellStart"/>
       <w:r>
         <w:rPr>
           <w:b/>
         </w:rPr>
         <w:t>EaseOutQuint</w:t>
       </w:r>
+      <w:proofErr w:type="spellEnd"/>
       <w:r>
         <w:rPr>
           <w:b/>
@@ -2073,7 +2606,23 @@
         <w:t xml:space="preserve"> </w:t>
       </w:r>
       <w:r>
-        <w:t>(startValue, endValue, time, duration)</w:t>
+        <w:t>(</w:t>
+      </w:r>
+      <w:proofErr w:type="spellStart"/>
+      <w:r>
+        <w:t>startValue</w:t>
+      </w:r>
+      <w:proofErr w:type="spellEnd"/>
+      <w:r>
+        <w:t xml:space="preserve">, </w:t>
+      </w:r>
+      <w:proofErr w:type="spellStart"/>
+      <w:r>
+        <w:t>endValue</w:t>
+      </w:r>
+      <w:proofErr w:type="spellEnd"/>
+      <w:r>
+        <w:t>, time, duration)</w:t>
       </w:r>
       <w:r>
         <w:t xml:space="preserve"> (float)</w:t>
@@ -2100,12 +2649,16 @@
       </w:r>
     </w:p>
     <w:p>
+      <w:proofErr w:type="spellStart"/>
+      <w:proofErr w:type="gramStart"/>
       <w:r>
         <w:rPr>
           <w:b/>
         </w:rPr>
         <w:t>startValue</w:t>
       </w:r>
+      <w:proofErr w:type="spellEnd"/>
+      <w:proofErr w:type="gramEnd"/>
       <w:r>
         <w:t xml:space="preserve"> (float) –</w:t>
       </w:r>
@@ -2117,12 +2670,16 @@
       </w:r>
     </w:p>
     <w:p>
+      <w:proofErr w:type="spellStart"/>
+      <w:proofErr w:type="gramStart"/>
       <w:r>
         <w:rPr>
           <w:b/>
         </w:rPr>
         <w:t>endValue</w:t>
       </w:r>
+      <w:proofErr w:type="spellEnd"/>
+      <w:proofErr w:type="gramEnd"/>
       <w:r>
         <w:t xml:space="preserve"> (float) – </w:t>
       </w:r>
@@ -2134,12 +2691,14 @@
       </w:r>
     </w:p>
     <w:p>
+      <w:proofErr w:type="gramStart"/>
       <w:r>
         <w:rPr>
           <w:b/>
         </w:rPr>
         <w:t>time</w:t>
       </w:r>
+      <w:proofErr w:type="gramEnd"/>
       <w:r>
         <w:t xml:space="preserve"> (float) – </w:t>
       </w:r>
@@ -2151,12 +2710,14 @@
       </w:r>
     </w:p>
     <w:p>
+      <w:proofErr w:type="gramStart"/>
       <w:r>
         <w:rPr>
           <w:b/>
         </w:rPr>
         <w:t>duration</w:t>
       </w:r>
+      <w:proofErr w:type="gramEnd"/>
       <w:r>
         <w:t xml:space="preserve"> (float) - </w:t>
       </w:r>
@@ -2173,16 +2734,44 @@
       </w:r>
     </w:p>
     <w:p>
-      <w:r>
-        <w:t xml:space="preserve">myFloat = </w:t>
-      </w:r>
-      <w:r>
-        <w:t>Anims.EaseOutQuint (0f, 1f, Time.realTimeSinceStartup, 10f);</w:t>
-      </w:r>
-    </w:p>
-    <w:p>
-      <w:r>
-        <w:t>This would progress myFloat from 0 to 1 over 10 seconds, getting slower as it nears 1.</w:t>
+      <w:proofErr w:type="spellStart"/>
+      <w:proofErr w:type="gramStart"/>
+      <w:r>
+        <w:t>myFloat</w:t>
+      </w:r>
+      <w:proofErr w:type="spellEnd"/>
+      <w:proofErr w:type="gramEnd"/>
+      <w:r>
+        <w:t xml:space="preserve"> = </w:t>
+      </w:r>
+      <w:proofErr w:type="spellStart"/>
+      <w:r>
+        <w:t>Anims.EaseOutQuint</w:t>
+      </w:r>
+      <w:proofErr w:type="spellEnd"/>
+      <w:r>
+        <w:t xml:space="preserve"> (0f, 1f, </w:t>
+      </w:r>
+      <w:proofErr w:type="spellStart"/>
+      <w:r>
+        <w:t>Time.realTimeSinceStartup</w:t>
+      </w:r>
+      <w:proofErr w:type="spellEnd"/>
+      <w:r>
+        <w:t>, 10f);</w:t>
+      </w:r>
+    </w:p>
+    <w:p>
+      <w:r>
+        <w:t xml:space="preserve">This would progress </w:t>
+      </w:r>
+      <w:proofErr w:type="spellStart"/>
+      <w:r>
+        <w:t>myFloat</w:t>
+      </w:r>
+      <w:proofErr w:type="spellEnd"/>
+      <w:r>
+        <w:t xml:space="preserve"> from 0 to 1 over 10 seconds, getting slower as it nears 1.</w:t>
       </w:r>
     </w:p>
     <w:p/>
@@ -2190,11 +2779,13 @@
       <w:pPr>
         <w:pStyle w:val="Heading2"/>
       </w:pPr>
-      <w:bookmarkStart w:id="12" w:name="_Toc405845729"/>
+      <w:bookmarkStart w:id="14" w:name="_Toc405848134"/>
+      <w:proofErr w:type="spellStart"/>
       <w:r>
         <w:t>ToastControl</w:t>
       </w:r>
-      <w:bookmarkEnd w:id="12"/>
+      <w:bookmarkEnd w:id="14"/>
+      <w:proofErr w:type="spellEnd"/>
     </w:p>
     <w:p>
       <w:r>
@@ -2205,32 +2796,80 @@
       </w:r>
     </w:p>
     <w:p>
+      <w:proofErr w:type="spellStart"/>
+      <w:proofErr w:type="gramStart"/>
       <w:r>
         <w:rPr>
           <w:b/>
         </w:rPr>
         <w:t>InitToastSystem</w:t>
       </w:r>
-      <w:r>
-        <w:t>()</w:t>
-      </w:r>
-      <w:r>
-        <w:t xml:space="preserve"> (void) – If using the ToastControl class, InitToastSystem must be called before any toasts are created.</w:t>
-      </w:r>
-    </w:p>
-    <w:p>
+      <w:proofErr w:type="spellEnd"/>
+      <w:r>
+        <w:t>(</w:t>
+      </w:r>
+      <w:proofErr w:type="gramEnd"/>
+      <w:r>
+        <w:t>)</w:t>
+      </w:r>
+      <w:r>
+        <w:t xml:space="preserve"> (void) – If using the </w:t>
+      </w:r>
+      <w:proofErr w:type="spellStart"/>
+      <w:r>
+        <w:t>ToastControl</w:t>
+      </w:r>
+      <w:proofErr w:type="spellEnd"/>
+      <w:r>
+        <w:t xml:space="preserve"> class, </w:t>
+      </w:r>
+      <w:proofErr w:type="spellStart"/>
+      <w:r>
+        <w:t>InitToastSystem</w:t>
+      </w:r>
+      <w:proofErr w:type="spellEnd"/>
+      <w:r>
+        <w:t xml:space="preserve"> must be called before any toasts are created.</w:t>
+      </w:r>
+    </w:p>
+    <w:p>
+      <w:proofErr w:type="spellStart"/>
+      <w:proofErr w:type="gramStart"/>
       <w:r>
         <w:rPr>
           <w:b/>
         </w:rPr>
         <w:t>MakeToast</w:t>
       </w:r>
+      <w:proofErr w:type="spellEnd"/>
       <w:r>
         <w:t>(</w:t>
       </w:r>
-      <w:r>
-        <w:t>content, duration, panelColor, textColor, fontSize</w:t>
-      </w:r>
+      <w:proofErr w:type="gramEnd"/>
+      <w:r>
+        <w:t xml:space="preserve">content, duration, </w:t>
+      </w:r>
+      <w:proofErr w:type="spellStart"/>
+      <w:r>
+        <w:t>panelColor</w:t>
+      </w:r>
+      <w:proofErr w:type="spellEnd"/>
+      <w:r>
+        <w:t xml:space="preserve">, </w:t>
+      </w:r>
+      <w:proofErr w:type="spellStart"/>
+      <w:r>
+        <w:t>textColor</w:t>
+      </w:r>
+      <w:proofErr w:type="spellEnd"/>
+      <w:r>
+        <w:t xml:space="preserve">, </w:t>
+      </w:r>
+      <w:proofErr w:type="spellStart"/>
+      <w:r>
+        <w:t>fontSize</w:t>
+      </w:r>
+      <w:proofErr w:type="spellEnd"/>
       <w:r>
         <w:t>)</w:t>
       </w:r>
@@ -2248,12 +2887,14 @@
       </w:r>
     </w:p>
     <w:p>
+      <w:proofErr w:type="gramStart"/>
       <w:r>
         <w:rPr>
           <w:b/>
         </w:rPr>
         <w:t>content</w:t>
       </w:r>
+      <w:proofErr w:type="gramEnd"/>
       <w:r>
         <w:t xml:space="preserve"> (string) – </w:t>
       </w:r>
@@ -2265,12 +2906,14 @@
       </w:r>
     </w:p>
     <w:p>
+      <w:proofErr w:type="gramStart"/>
       <w:r>
         <w:rPr>
           <w:b/>
         </w:rPr>
         <w:t>duration</w:t>
       </w:r>
+      <w:proofErr w:type="gramEnd"/>
       <w:r>
         <w:t xml:space="preserve"> (float) – </w:t>
       </w:r>
@@ -2279,12 +2922,16 @@
       </w:r>
     </w:p>
     <w:p>
+      <w:proofErr w:type="spellStart"/>
+      <w:proofErr w:type="gramStart"/>
       <w:r>
         <w:rPr>
           <w:b/>
         </w:rPr>
         <w:t>panelColor</w:t>
       </w:r>
+      <w:proofErr w:type="spellEnd"/>
+      <w:proofErr w:type="gramEnd"/>
       <w:r>
         <w:t xml:space="preserve"> (Color) – </w:t>
       </w:r>
@@ -2293,12 +2940,16 @@
       </w:r>
     </w:p>
     <w:p>
+      <w:proofErr w:type="spellStart"/>
+      <w:proofErr w:type="gramStart"/>
       <w:r>
         <w:rPr>
           <w:b/>
         </w:rPr>
         <w:t>textColor</w:t>
       </w:r>
+      <w:proofErr w:type="spellEnd"/>
+      <w:proofErr w:type="gramEnd"/>
       <w:r>
         <w:t xml:space="preserve"> (Color) – </w:t>
       </w:r>
@@ -2307,14 +2958,26 @@
       </w:r>
     </w:p>
     <w:p>
+      <w:proofErr w:type="spellStart"/>
+      <w:proofErr w:type="gramStart"/>
       <w:r>
         <w:rPr>
           <w:b/>
         </w:rPr>
         <w:t>fontSize</w:t>
       </w:r>
-      <w:r>
-        <w:t xml:space="preserve"> (int) –</w:t>
+      <w:proofErr w:type="spellEnd"/>
+      <w:proofErr w:type="gramEnd"/>
+      <w:r>
+        <w:t xml:space="preserve"> (</w:t>
+      </w:r>
+      <w:proofErr w:type="spellStart"/>
+      <w:r>
+        <w:t>int</w:t>
+      </w:r>
+      <w:proofErr w:type="spellEnd"/>
+      <w:r>
+        <w:t>) –</w:t>
       </w:r>
       <w:r>
         <w:t>The size of the toast message</w:t>
@@ -2330,11 +2993,13 @@
       <w:pPr>
         <w:pStyle w:val="Heading2"/>
       </w:pPr>
-      <w:bookmarkStart w:id="13" w:name="_Toc405845730"/>
+      <w:bookmarkStart w:id="15" w:name="_Toc405848135"/>
+      <w:proofErr w:type="spellStart"/>
       <w:r>
         <w:t>CustomInkBlotCreator</w:t>
       </w:r>
-      <w:bookmarkEnd w:id="13"/>
+      <w:bookmarkEnd w:id="15"/>
+      <w:proofErr w:type="spellEnd"/>
     </w:p>
     <w:p>
       <w:r>
@@ -2347,97 +3012,169 @@
           <w:sz w:val="26"/>
         </w:rPr>
       </w:pPr>
+      <w:proofErr w:type="spellStart"/>
+      <w:proofErr w:type="gramStart"/>
       <w:r>
         <w:rPr>
           <w:b/>
         </w:rPr>
         <w:t>inkBlotEnabled</w:t>
       </w:r>
-      <w:r>
-        <w:t xml:space="preserve"> (bool) – Is the Ink Blot enabled?</w:t>
-      </w:r>
-    </w:p>
-    <w:p>
+      <w:proofErr w:type="spellEnd"/>
+      <w:proofErr w:type="gramEnd"/>
+      <w:r>
+        <w:t xml:space="preserve"> (</w:t>
+      </w:r>
+      <w:proofErr w:type="spellStart"/>
+      <w:r>
+        <w:t>bool</w:t>
+      </w:r>
+      <w:proofErr w:type="spellEnd"/>
+      <w:r>
+        <w:t>) – Is the Ink Blot enabled?</w:t>
+      </w:r>
+    </w:p>
+    <w:p>
+      <w:proofErr w:type="spellStart"/>
+      <w:proofErr w:type="gramStart"/>
       <w:r>
         <w:rPr>
           <w:b/>
         </w:rPr>
         <w:t>autoInkBlotSize</w:t>
       </w:r>
-      <w:r>
-        <w:t xml:space="preserve"> (bool) – Is the size of the Ink Blot automatically </w:t>
+      <w:proofErr w:type="spellEnd"/>
+      <w:proofErr w:type="gramEnd"/>
+      <w:r>
+        <w:t xml:space="preserve"> (</w:t>
+      </w:r>
+      <w:proofErr w:type="spellStart"/>
+      <w:r>
+        <w:t>bool</w:t>
+      </w:r>
+      <w:proofErr w:type="spellEnd"/>
+      <w:r>
+        <w:t xml:space="preserve">) – Is the size of the Ink Blot automatically </w:t>
       </w:r>
       <w:r>
         <w:t xml:space="preserve">calculated? </w:t>
       </w:r>
       <w:r>
-        <w:t>If true, then the size is the length of the longest side of the parent RectTransform / 1.5</w:t>
-      </w:r>
-    </w:p>
-    <w:p>
+        <w:t xml:space="preserve">If true, then the size is the length of the longest side of the parent </w:t>
+      </w:r>
+      <w:proofErr w:type="spellStart"/>
+      <w:r>
+        <w:t>RectTransform</w:t>
+      </w:r>
+      <w:proofErr w:type="spellEnd"/>
+      <w:r>
+        <w:t xml:space="preserve"> / 1.5</w:t>
+      </w:r>
+    </w:p>
+    <w:p>
+      <w:proofErr w:type="spellStart"/>
+      <w:proofErr w:type="gramStart"/>
       <w:r>
         <w:rPr>
           <w:b/>
         </w:rPr>
         <w:t>inkBlotSize</w:t>
       </w:r>
-      <w:r>
-        <w:t xml:space="preserve"> (int) – The radius, in pixels, of the ink blot when fully expanded</w:t>
-      </w:r>
-    </w:p>
-    <w:p>
+      <w:proofErr w:type="spellEnd"/>
+      <w:proofErr w:type="gramEnd"/>
+      <w:r>
+        <w:t xml:space="preserve"> (</w:t>
+      </w:r>
+      <w:proofErr w:type="spellStart"/>
+      <w:r>
+        <w:t>int</w:t>
+      </w:r>
+      <w:proofErr w:type="spellEnd"/>
+      <w:r>
+        <w:t>) – The radius, in pixels, of the ink blot when fully expanded</w:t>
+      </w:r>
+    </w:p>
+    <w:p>
+      <w:proofErr w:type="spellStart"/>
+      <w:proofErr w:type="gramStart"/>
       <w:r>
         <w:rPr>
           <w:b/>
         </w:rPr>
         <w:t>inkBlotSpeed</w:t>
       </w:r>
+      <w:proofErr w:type="spellEnd"/>
+      <w:proofErr w:type="gramEnd"/>
       <w:r>
         <w:t xml:space="preserve"> (float) – The speed of the Ink Blot animation</w:t>
       </w:r>
     </w:p>
     <w:p>
+      <w:proofErr w:type="spellStart"/>
+      <w:proofErr w:type="gramStart"/>
       <w:r>
         <w:rPr>
           <w:b/>
         </w:rPr>
         <w:t>inkBlotColor</w:t>
       </w:r>
+      <w:proofErr w:type="spellEnd"/>
+      <w:proofErr w:type="gramEnd"/>
       <w:r>
         <w:t xml:space="preserve"> (Color) – The color of the Ink Blot, does not affect the alpha</w:t>
       </w:r>
     </w:p>
     <w:p>
+      <w:proofErr w:type="spellStart"/>
+      <w:proofErr w:type="gramStart"/>
       <w:r>
         <w:rPr>
           <w:b/>
         </w:rPr>
         <w:t>inkBlotStartAlpha</w:t>
       </w:r>
+      <w:proofErr w:type="spellEnd"/>
+      <w:proofErr w:type="gramEnd"/>
       <w:r>
         <w:t xml:space="preserve"> (float) – The starting alpha of the Ink Blot</w:t>
       </w:r>
     </w:p>
     <w:p>
+      <w:proofErr w:type="spellStart"/>
+      <w:proofErr w:type="gramStart"/>
       <w:r>
         <w:rPr>
           <w:b/>
         </w:rPr>
         <w:t>inkBlotEndAlpha</w:t>
       </w:r>
+      <w:proofErr w:type="spellEnd"/>
+      <w:proofErr w:type="gramEnd"/>
       <w:r>
         <w:t xml:space="preserve"> (float) – The ending alpha of the Ink Blot</w:t>
       </w:r>
     </w:p>
     <w:p>
+      <w:proofErr w:type="spellStart"/>
+      <w:proofErr w:type="gramStart"/>
       <w:r>
         <w:rPr>
           <w:b/>
         </w:rPr>
         <w:t>toggleMask</w:t>
       </w:r>
-      <w:r>
-        <w:t xml:space="preserve"> (bool) – </w:t>
+      <w:proofErr w:type="spellEnd"/>
+      <w:proofErr w:type="gramEnd"/>
+      <w:r>
+        <w:t xml:space="preserve"> (</w:t>
+      </w:r>
+      <w:proofErr w:type="spellStart"/>
+      <w:r>
+        <w:t>bool</w:t>
+      </w:r>
+      <w:proofErr w:type="spellEnd"/>
+      <w:r>
+        <w:t xml:space="preserve">) – </w:t>
       </w:r>
       <w:r>
         <w:t>Is the mask of the image toggled on and off</w:t>
@@ -2450,28 +3187,60 @@
       </w:r>
     </w:p>
     <w:p>
+      <w:proofErr w:type="spellStart"/>
+      <w:proofErr w:type="gramStart"/>
       <w:r>
         <w:rPr>
           <w:b/>
         </w:rPr>
         <w:t>dragCheck</w:t>
       </w:r>
-      <w:r>
-        <w:t xml:space="preserve"> (bool) – </w:t>
-      </w:r>
-      <w:r>
-        <w:t>Is the checking of the click and pointer position delayed so as to not create an ink blot if the user if swiping (ie. Scrolling through a list)?</w:t>
-      </w:r>
-    </w:p>
-    <w:p>
+      <w:proofErr w:type="spellEnd"/>
+      <w:proofErr w:type="gramEnd"/>
+      <w:r>
+        <w:t xml:space="preserve"> (</w:t>
+      </w:r>
+      <w:proofErr w:type="spellStart"/>
+      <w:r>
+        <w:t>bool</w:t>
+      </w:r>
+      <w:proofErr w:type="spellEnd"/>
+      <w:r>
+        <w:t xml:space="preserve">) – </w:t>
+      </w:r>
+      <w:r>
+        <w:t>Is the checking of the click and pointer position delayed so as to not create an ink blot if the user if swiping (</w:t>
+      </w:r>
+      <w:proofErr w:type="spellStart"/>
+      <w:r>
+        <w:t>ie</w:t>
+      </w:r>
+      <w:proofErr w:type="spellEnd"/>
+      <w:r>
+        <w:t>. Scrolling through a list)?</w:t>
+      </w:r>
+    </w:p>
+    <w:p>
+      <w:proofErr w:type="spellStart"/>
+      <w:proofErr w:type="gramStart"/>
       <w:r>
         <w:rPr>
           <w:b/>
         </w:rPr>
         <w:t>dragLimit</w:t>
       </w:r>
-      <w:r>
-        <w:t xml:space="preserve"> (bool) –</w:t>
+      <w:proofErr w:type="spellEnd"/>
+      <w:proofErr w:type="gramEnd"/>
+      <w:r>
+        <w:t xml:space="preserve"> (</w:t>
+      </w:r>
+      <w:proofErr w:type="spellStart"/>
+      <w:r>
+        <w:t>bool</w:t>
+      </w:r>
+      <w:proofErr w:type="spellEnd"/>
+      <w:r>
+        <w:t>) –</w:t>
       </w:r>
       <w:r>
         <w:t xml:space="preserve"> How much is the drag check delayed?</w:t>
@@ -2482,11 +3251,13 @@
       <w:pPr>
         <w:pStyle w:val="Heading2"/>
       </w:pPr>
-      <w:bookmarkStart w:id="14" w:name="_Toc405845731"/>
+      <w:bookmarkStart w:id="16" w:name="_Toc405848136"/>
+      <w:proofErr w:type="spellStart"/>
       <w:r>
         <w:t>ShadowSnap</w:t>
       </w:r>
-      <w:bookmarkEnd w:id="14"/>
+      <w:bookmarkEnd w:id="16"/>
+      <w:proofErr w:type="spellEnd"/>
     </w:p>
     <w:p>
       <w:r>
@@ -2497,26 +3268,50 @@
       </w:r>
     </w:p>
     <w:p>
+      <w:proofErr w:type="spellStart"/>
+      <w:proofErr w:type="gramStart"/>
       <w:r>
         <w:rPr>
           <w:b/>
         </w:rPr>
         <w:t>targetRect</w:t>
       </w:r>
-      <w:r>
-        <w:t xml:space="preserve"> (RectTransform) – </w:t>
-      </w:r>
-      <w:r>
-        <w:t>The RectTransform of the target object/image to snap to.</w:t>
-      </w:r>
-    </w:p>
-    <w:p>
+      <w:proofErr w:type="spellEnd"/>
+      <w:proofErr w:type="gramEnd"/>
+      <w:r>
+        <w:t xml:space="preserve"> (</w:t>
+      </w:r>
+      <w:proofErr w:type="spellStart"/>
+      <w:r>
+        <w:t>RectTransform</w:t>
+      </w:r>
+      <w:proofErr w:type="spellEnd"/>
+      <w:r>
+        <w:t xml:space="preserve">) – </w:t>
+      </w:r>
+      <w:r>
+        <w:t xml:space="preserve">The </w:t>
+      </w:r>
+      <w:proofErr w:type="spellStart"/>
+      <w:r>
+        <w:t>RectTransform</w:t>
+      </w:r>
+      <w:proofErr w:type="spellEnd"/>
+      <w:r>
+        <w:t xml:space="preserve"> of the target object/image to snap to.</w:t>
+      </w:r>
+    </w:p>
+    <w:p>
+      <w:proofErr w:type="spellStart"/>
+      <w:proofErr w:type="gramStart"/>
       <w:r>
         <w:rPr>
           <w:b/>
         </w:rPr>
         <w:t>xPadding</w:t>
       </w:r>
+      <w:proofErr w:type="spellEnd"/>
+      <w:proofErr w:type="gramEnd"/>
       <w:r>
         <w:t xml:space="preserve"> (float) – </w:t>
       </w:r>
@@ -2531,12 +3326,16 @@
       </w:r>
     </w:p>
     <w:p>
+      <w:proofErr w:type="spellStart"/>
+      <w:proofErr w:type="gramStart"/>
       <w:r>
         <w:rPr>
           <w:b/>
         </w:rPr>
         <w:t>yPadding</w:t>
       </w:r>
+      <w:proofErr w:type="spellEnd"/>
+      <w:proofErr w:type="gramEnd"/>
       <w:r>
         <w:t xml:space="preserve"> (float) – </w:t>
       </w:r>
@@ -2545,14 +3344,26 @@
       </w:r>
     </w:p>
     <w:p>
+      <w:proofErr w:type="spellStart"/>
+      <w:proofErr w:type="gramStart"/>
       <w:r>
         <w:rPr>
           <w:b/>
         </w:rPr>
         <w:t>snapEveryFrame</w:t>
       </w:r>
-      <w:r>
-        <w:t xml:space="preserve"> (bool) – </w:t>
+      <w:proofErr w:type="spellEnd"/>
+      <w:proofErr w:type="gramEnd"/>
+      <w:r>
+        <w:t xml:space="preserve"> (</w:t>
+      </w:r>
+      <w:proofErr w:type="spellStart"/>
+      <w:r>
+        <w:t>bool</w:t>
+      </w:r>
+      <w:proofErr w:type="spellEnd"/>
+      <w:r>
+        <w:t xml:space="preserve">) – </w:t>
       </w:r>
       <w:r>
         <w:t>Does the shadow snap every frame?</w:t>
@@ -2570,19 +3381,29 @@
       <w:pPr>
         <w:pStyle w:val="Heading2"/>
       </w:pPr>
-      <w:bookmarkStart w:id="15" w:name="_Toc405845732"/>
+      <w:bookmarkStart w:id="17" w:name="_Toc405848137"/>
+      <w:proofErr w:type="spellStart"/>
       <w:r>
         <w:lastRenderedPageBreak/>
         <w:t>ShadowGen</w:t>
       </w:r>
-      <w:bookmarkEnd w:id="15"/>
+      <w:bookmarkEnd w:id="17"/>
+      <w:proofErr w:type="spellEnd"/>
     </w:p>
     <w:p>
       <w:r>
         <w:t>This class is designed to help with generating soft drop shadows for any image.</w:t>
       </w:r>
       <w:r>
-        <w:t xml:space="preserve"> To use, attach this to an object with an Image component, set sourceImage as the image you want shadowed, configure the settings to your liking, and hit ‘Generate Shadow’</w:t>
+        <w:t xml:space="preserve"> To use, attach this to an object with an Image component, set </w:t>
+      </w:r>
+      <w:proofErr w:type="spellStart"/>
+      <w:r>
+        <w:t>sourceImage</w:t>
+      </w:r>
+      <w:proofErr w:type="spellEnd"/>
+      <w:r>
+        <w:t xml:space="preserve"> as the image you want shadowed, configure the settings to your liking, and hit ‘Generate Shadow’</w:t>
       </w:r>
       <w:r>
         <w:t>.</w:t>
@@ -2603,19 +3424,31 @@
         <w:t>!</w:t>
       </w:r>
       <w:r>
-        <w:t xml:space="preserve"> Generated shadow sprites are put in “Assets/MaterialUI/GeneratedShadows”</w:t>
+        <w:t xml:space="preserve"> Generated shadow sprites are put in “Assets/MaterialUI/</w:t>
+      </w:r>
+      <w:proofErr w:type="spellStart"/>
+      <w:r>
+        <w:t>GeneratedShadows</w:t>
+      </w:r>
+      <w:proofErr w:type="spellEnd"/>
+      <w:r>
+        <w:t>”</w:t>
       </w:r>
       <w:r>
         <w:t xml:space="preserve"> and assigned a random name.</w:t>
       </w:r>
     </w:p>
     <w:p>
+      <w:proofErr w:type="spellStart"/>
+      <w:proofErr w:type="gramStart"/>
       <w:r>
         <w:rPr>
           <w:b/>
         </w:rPr>
         <w:t>sourceImage</w:t>
       </w:r>
+      <w:proofErr w:type="spellEnd"/>
+      <w:proofErr w:type="gramEnd"/>
       <w:r>
         <w:t xml:space="preserve"> (Image) – </w:t>
       </w:r>
@@ -2624,40 +3457,68 @@
       </w:r>
     </w:p>
     <w:p>
+      <w:proofErr w:type="spellStart"/>
+      <w:proofErr w:type="gramStart"/>
       <w:r>
         <w:rPr>
           <w:b/>
         </w:rPr>
         <w:t>blurRange</w:t>
       </w:r>
-      <w:r>
-        <w:t xml:space="preserve"> (int, range(0,5)) – </w:t>
+      <w:proofErr w:type="spellEnd"/>
+      <w:proofErr w:type="gramEnd"/>
+      <w:r>
+        <w:t xml:space="preserve"> (</w:t>
+      </w:r>
+      <w:proofErr w:type="spellStart"/>
+      <w:r>
+        <w:t>int</w:t>
+      </w:r>
+      <w:proofErr w:type="spellEnd"/>
+      <w:r>
+        <w:t xml:space="preserve">, range(0,5)) – </w:t>
       </w:r>
       <w:r>
         <w:t>How much the edges of the shadow should be blurred in each iteration.</w:t>
       </w:r>
     </w:p>
     <w:p>
+      <w:proofErr w:type="spellStart"/>
+      <w:proofErr w:type="gramStart"/>
       <w:r>
         <w:rPr>
           <w:b/>
         </w:rPr>
         <w:t>blurIterations</w:t>
       </w:r>
-      <w:r>
-        <w:t xml:space="preserve"> (int) – </w:t>
+      <w:proofErr w:type="spellEnd"/>
+      <w:proofErr w:type="gramEnd"/>
+      <w:r>
+        <w:t xml:space="preserve"> (</w:t>
+      </w:r>
+      <w:proofErr w:type="spellStart"/>
+      <w:r>
+        <w:t>int</w:t>
+      </w:r>
+      <w:proofErr w:type="spellEnd"/>
+      <w:r>
+        <w:t xml:space="preserve">) – </w:t>
       </w:r>
       <w:r>
         <w:t>The number of blur iterations that will be done on the shadow</w:t>
       </w:r>
     </w:p>
     <w:p>
+      <w:proofErr w:type="spellStart"/>
+      <w:proofErr w:type="gramStart"/>
       <w:r>
         <w:rPr>
           <w:b/>
         </w:rPr>
         <w:t>shadowRelativePosition</w:t>
       </w:r>
+      <w:proofErr w:type="spellEnd"/>
+      <w:proofErr w:type="gramEnd"/>
       <w:r>
         <w:t xml:space="preserve"> (Vector3) – </w:t>
       </w:r>
@@ -2666,12 +3527,16 @@
       </w:r>
     </w:p>
     <w:p>
+      <w:proofErr w:type="spellStart"/>
+      <w:proofErr w:type="gramStart"/>
       <w:r>
         <w:rPr>
           <w:b/>
         </w:rPr>
         <w:t>shadowRelativeSize</w:t>
       </w:r>
+      <w:proofErr w:type="spellEnd"/>
+      <w:proofErr w:type="gramEnd"/>
       <w:r>
         <w:t xml:space="preserve"> (Vector2) – </w:t>
       </w:r>
@@ -2680,12 +3545,16 @@
       </w:r>
     </w:p>
     <w:p>
+      <w:proofErr w:type="spellStart"/>
+      <w:proofErr w:type="gramStart"/>
       <w:r>
         <w:rPr>
           <w:b/>
         </w:rPr>
         <w:t>shadowAlpha</w:t>
       </w:r>
+      <w:proofErr w:type="spellEnd"/>
+      <w:proofErr w:type="gramEnd"/>
       <w:r>
         <w:t xml:space="preserve"> (float) – </w:t>
       </w:r>
@@ -2697,70 +3566,107 @@
       <w:pPr>
         <w:pStyle w:val="Heading2"/>
       </w:pPr>
-      <w:bookmarkStart w:id="16" w:name="_Toc405845733"/>
+      <w:bookmarkStart w:id="18" w:name="_Toc405848138"/>
       <w:r>
         <w:t>Toaster</w:t>
       </w:r>
-      <w:bookmarkEnd w:id="16"/>
-    </w:p>
-    <w:p>
-      <w:r>
-        <w:t>This script serves mainly as an easy, non-code way to instantiate toast messages. To use, simply attach to an object and call the PopupToast() method.</w:t>
-      </w:r>
-    </w:p>
-    <w:p>
+      <w:bookmarkEnd w:id="18"/>
+    </w:p>
+    <w:p>
+      <w:r>
+        <w:t xml:space="preserve">This script serves mainly as an easy, non-code way to instantiate toast messages. To use, simply attach to an object and call the </w:t>
+      </w:r>
+      <w:proofErr w:type="spellStart"/>
+      <w:proofErr w:type="gramStart"/>
+      <w:r>
+        <w:t>PopupToast</w:t>
+      </w:r>
+      <w:proofErr w:type="spellEnd"/>
+      <w:r>
+        <w:t>(</w:t>
+      </w:r>
+      <w:proofErr w:type="gramEnd"/>
+      <w:r>
+        <w:t>) method.</w:t>
+      </w:r>
+    </w:p>
+    <w:p>
+      <w:proofErr w:type="gramStart"/>
       <w:r>
         <w:rPr>
           <w:b/>
         </w:rPr>
         <w:t>content</w:t>
       </w:r>
+      <w:proofErr w:type="gramEnd"/>
       <w:r>
         <w:t xml:space="preserve"> (string) – The string of the message</w:t>
       </w:r>
     </w:p>
     <w:p>
+      <w:proofErr w:type="gramStart"/>
       <w:r>
         <w:rPr>
           <w:b/>
         </w:rPr>
         <w:t>duration</w:t>
       </w:r>
+      <w:proofErr w:type="gramEnd"/>
       <w:r>
         <w:t xml:space="preserve"> (float) – The time that the toast is displayed</w:t>
       </w:r>
     </w:p>
     <w:p>
+      <w:proofErr w:type="spellStart"/>
+      <w:proofErr w:type="gramStart"/>
       <w:r>
         <w:rPr>
           <w:b/>
         </w:rPr>
         <w:t>panelColor</w:t>
       </w:r>
+      <w:proofErr w:type="spellEnd"/>
+      <w:proofErr w:type="gramEnd"/>
       <w:r>
         <w:t xml:space="preserve"> (Color) – The color of the toast panel</w:t>
       </w:r>
     </w:p>
     <w:p>
+      <w:proofErr w:type="spellStart"/>
+      <w:proofErr w:type="gramStart"/>
       <w:r>
         <w:rPr>
           <w:b/>
         </w:rPr>
         <w:t>textColor</w:t>
       </w:r>
+      <w:proofErr w:type="spellEnd"/>
+      <w:proofErr w:type="gramEnd"/>
       <w:r>
         <w:t xml:space="preserve"> (Color) – The color of the toast text</w:t>
       </w:r>
     </w:p>
     <w:p>
+      <w:proofErr w:type="spellStart"/>
+      <w:proofErr w:type="gramStart"/>
       <w:r>
         <w:rPr>
           <w:b/>
         </w:rPr>
         <w:t>fontSize</w:t>
       </w:r>
-      <w:r>
-        <w:t xml:space="preserve"> (int) –The size of the toast message</w:t>
+      <w:proofErr w:type="spellEnd"/>
+      <w:proofErr w:type="gramEnd"/>
+      <w:r>
+        <w:t xml:space="preserve"> (</w:t>
+      </w:r>
+      <w:proofErr w:type="spellStart"/>
+      <w:r>
+        <w:t>int</w:t>
+      </w:r>
+      <w:proofErr w:type="spellEnd"/>
+      <w:r>
+        <w:t>) –The size of the toast message</w:t>
       </w:r>
     </w:p>
     <w:p/>
@@ -3630,7 +4536,7 @@
 </file>
 
 <file path=customXml/itemProps1.xml><?xml version="1.0" encoding="utf-8"?>
-<ds:datastoreItem xmlns:ds="http://schemas.openxmlformats.org/officeDocument/2006/customXml" ds:itemID="{D0AA22F9-526B-4552-9B9D-1B411BC6BC2A}">
+<ds:datastoreItem xmlns:ds="http://schemas.openxmlformats.org/officeDocument/2006/customXml" ds:itemID="{CBE22CBB-4A5B-45C8-AD4B-2D57DADEEDAD}">
   <ds:schemaRefs>
     <ds:schemaRef ds:uri="http://schemas.openxmlformats.org/officeDocument/2006/bibliography"/>
   </ds:schemaRefs>

</xml_diff>

<commit_message>
- Added 'animationDuration' variable to animated components to allow the user to choose their own animation speed. Updated documentation accordingly. - Removed panel (for now)
</commit_message>
<xml_diff>
--- a/Assets/MaterialUI/Info/MaterialUI Documentation.docx
+++ b/Assets/MaterialUI/Info/MaterialUI Documentation.docx
@@ -41,7 +41,12 @@
             <w:pStyle w:val="TOCHeading"/>
           </w:pPr>
           <w:r>
-            <w:t>Contents</w:t>
+            <w:t>Content</w:t>
+          </w:r>
+          <w:bookmarkStart w:id="0" w:name="_GoBack"/>
+          <w:bookmarkEnd w:id="0"/>
+          <w:r>
+            <w:t>s</w:t>
           </w:r>
         </w:p>
         <w:p>
@@ -65,7 +70,7 @@
           <w:r>
             <w:fldChar w:fldCharType="separate"/>
           </w:r>
-          <w:hyperlink w:anchor="_Toc405848121" w:history="1">
+          <w:hyperlink w:anchor="_Toc405855221" w:history="1">
             <w:r>
               <w:rPr>
                 <w:rStyle w:val="Hyperlink"/>
@@ -92,7 +97,7 @@
                 <w:noProof/>
                 <w:webHidden/>
               </w:rPr>
-              <w:instrText xml:space="preserve"> PAGEREF _Toc405848121 \h </w:instrText>
+              <w:instrText xml:space="preserve"> PAGEREF _Toc405855221 \h </w:instrText>
             </w:r>
             <w:r>
               <w:rPr>
@@ -135,7 +140,7 @@
               <w:sz w:val="22"/>
             </w:rPr>
           </w:pPr>
-          <w:hyperlink w:anchor="_Toc405848122" w:history="1">
+          <w:hyperlink w:anchor="_Toc405855222" w:history="1">
             <w:r>
               <w:rPr>
                 <w:rStyle w:val="Hyperlink"/>
@@ -162,7 +167,7 @@
                 <w:noProof/>
                 <w:webHidden/>
               </w:rPr>
-              <w:instrText xml:space="preserve"> PAGEREF _Toc405848122 \h </w:instrText>
+              <w:instrText xml:space="preserve"> PAGEREF _Toc405855222 \h </w:instrText>
             </w:r>
             <w:r>
               <w:rPr>
@@ -205,7 +210,7 @@
               <w:sz w:val="22"/>
             </w:rPr>
           </w:pPr>
-          <w:hyperlink w:anchor="_Toc405848123" w:history="1">
+          <w:hyperlink w:anchor="_Toc405855223" w:history="1">
             <w:r>
               <w:rPr>
                 <w:rStyle w:val="Hyperlink"/>
@@ -232,7 +237,7 @@
                 <w:noProof/>
                 <w:webHidden/>
               </w:rPr>
-              <w:instrText xml:space="preserve"> PAGEREF _Toc405848123 \h </w:instrText>
+              <w:instrText xml:space="preserve"> PAGEREF _Toc405855223 \h </w:instrText>
             </w:r>
             <w:r>
               <w:rPr>
@@ -275,7 +280,7 @@
               <w:sz w:val="22"/>
             </w:rPr>
           </w:pPr>
-          <w:hyperlink w:anchor="_Toc405848124" w:history="1">
+          <w:hyperlink w:anchor="_Toc405855224" w:history="1">
             <w:r>
               <w:rPr>
                 <w:rStyle w:val="Hyperlink"/>
@@ -302,7 +307,7 @@
                 <w:noProof/>
                 <w:webHidden/>
               </w:rPr>
-              <w:instrText xml:space="preserve"> PAGEREF _Toc405848124 \h </w:instrText>
+              <w:instrText xml:space="preserve"> PAGEREF _Toc405855224 \h </w:instrText>
             </w:r>
             <w:r>
               <w:rPr>
@@ -345,7 +350,7 @@
               <w:sz w:val="22"/>
             </w:rPr>
           </w:pPr>
-          <w:hyperlink w:anchor="_Toc405848125" w:history="1">
+          <w:hyperlink w:anchor="_Toc405855225" w:history="1">
             <w:r>
               <w:rPr>
                 <w:rStyle w:val="Hyperlink"/>
@@ -372,7 +377,7 @@
                 <w:noProof/>
                 <w:webHidden/>
               </w:rPr>
-              <w:instrText xml:space="preserve"> PAGEREF _Toc405848125 \h </w:instrText>
+              <w:instrText xml:space="preserve"> PAGEREF _Toc405855225 \h </w:instrText>
             </w:r>
             <w:r>
               <w:rPr>
@@ -415,7 +420,7 @@
               <w:sz w:val="22"/>
             </w:rPr>
           </w:pPr>
-          <w:hyperlink w:anchor="_Toc405848126" w:history="1">
+          <w:hyperlink w:anchor="_Toc405855226" w:history="1">
             <w:r>
               <w:rPr>
                 <w:rStyle w:val="Hyperlink"/>
@@ -442,7 +447,7 @@
                 <w:noProof/>
                 <w:webHidden/>
               </w:rPr>
-              <w:instrText xml:space="preserve"> PAGEREF _Toc405848126 \h </w:instrText>
+              <w:instrText xml:space="preserve"> PAGEREF _Toc405855226 \h </w:instrText>
             </w:r>
             <w:r>
               <w:rPr>
@@ -485,7 +490,7 @@
               <w:sz w:val="22"/>
             </w:rPr>
           </w:pPr>
-          <w:hyperlink w:anchor="_Toc405848127" w:history="1">
+          <w:hyperlink w:anchor="_Toc405855227" w:history="1">
             <w:r>
               <w:rPr>
                 <w:rStyle w:val="Hyperlink"/>
@@ -512,7 +517,7 @@
                 <w:noProof/>
                 <w:webHidden/>
               </w:rPr>
-              <w:instrText xml:space="preserve"> PAGEREF _Toc405848127 \h </w:instrText>
+              <w:instrText xml:space="preserve"> PAGEREF _Toc405855227 \h </w:instrText>
             </w:r>
             <w:r>
               <w:rPr>
@@ -555,7 +560,7 @@
               <w:sz w:val="22"/>
             </w:rPr>
           </w:pPr>
-          <w:hyperlink w:anchor="_Toc405848128" w:history="1">
+          <w:hyperlink w:anchor="_Toc405855228" w:history="1">
             <w:r>
               <w:rPr>
                 <w:rStyle w:val="Hyperlink"/>
@@ -582,7 +587,7 @@
                 <w:noProof/>
                 <w:webHidden/>
               </w:rPr>
-              <w:instrText xml:space="preserve"> PAGEREF _Toc405848128 \h </w:instrText>
+              <w:instrText xml:space="preserve"> PAGEREF _Toc405855228 \h </w:instrText>
             </w:r>
             <w:r>
               <w:rPr>
@@ -602,7 +607,7 @@
                 <w:noProof/>
                 <w:webHidden/>
               </w:rPr>
-              <w:t>2</w:t>
+              <w:t>3</w:t>
             </w:r>
             <w:r>
               <w:rPr>
@@ -625,7 +630,7 @@
               <w:sz w:val="22"/>
             </w:rPr>
           </w:pPr>
-          <w:hyperlink w:anchor="_Toc405848129" w:history="1">
+          <w:hyperlink w:anchor="_Toc405855229" w:history="1">
             <w:r>
               <w:rPr>
                 <w:rStyle w:val="Hyperlink"/>
@@ -652,7 +657,7 @@
                 <w:noProof/>
                 <w:webHidden/>
               </w:rPr>
-              <w:instrText xml:space="preserve"> PAGEREF _Toc405848129 \h </w:instrText>
+              <w:instrText xml:space="preserve"> PAGEREF _Toc405855229 \h </w:instrText>
             </w:r>
             <w:r>
               <w:rPr>
@@ -672,7 +677,7 @@
                 <w:noProof/>
                 <w:webHidden/>
               </w:rPr>
-              <w:t>4</w:t>
+              <w:t>3</w:t>
             </w:r>
             <w:r>
               <w:rPr>
@@ -695,7 +700,7 @@
               <w:sz w:val="22"/>
             </w:rPr>
           </w:pPr>
-          <w:hyperlink w:anchor="_Toc405848130" w:history="1">
+          <w:hyperlink w:anchor="_Toc405855230" w:history="1">
             <w:r>
               <w:rPr>
                 <w:rStyle w:val="Hyperlink"/>
@@ -722,7 +727,7 @@
                 <w:noProof/>
                 <w:webHidden/>
               </w:rPr>
-              <w:instrText xml:space="preserve"> PAGEREF _Toc405848130 \h </w:instrText>
+              <w:instrText xml:space="preserve"> PAGEREF _Toc405855230 \h </w:instrText>
             </w:r>
             <w:r>
               <w:rPr>
@@ -742,7 +747,7 @@
                 <w:noProof/>
                 <w:webHidden/>
               </w:rPr>
-              <w:t>4</w:t>
+              <w:t>3</w:t>
             </w:r>
             <w:r>
               <w:rPr>
@@ -765,7 +770,7 @@
               <w:sz w:val="22"/>
             </w:rPr>
           </w:pPr>
-          <w:hyperlink w:anchor="_Toc405848131" w:history="1">
+          <w:hyperlink w:anchor="_Toc405855231" w:history="1">
             <w:r>
               <w:rPr>
                 <w:rStyle w:val="Hyperlink"/>
@@ -792,7 +797,7 @@
                 <w:noProof/>
                 <w:webHidden/>
               </w:rPr>
-              <w:instrText xml:space="preserve"> PAGEREF _Toc405848131 \h </w:instrText>
+              <w:instrText xml:space="preserve"> PAGEREF _Toc405855231 \h </w:instrText>
             </w:r>
             <w:r>
               <w:rPr>
@@ -835,7 +840,7 @@
               <w:sz w:val="22"/>
             </w:rPr>
           </w:pPr>
-          <w:hyperlink w:anchor="_Toc405848132" w:history="1">
+          <w:hyperlink w:anchor="_Toc405855232" w:history="1">
             <w:r>
               <w:rPr>
                 <w:rStyle w:val="Hyperlink"/>
@@ -862,7 +867,7 @@
                 <w:noProof/>
                 <w:webHidden/>
               </w:rPr>
-              <w:instrText xml:space="preserve"> PAGEREF _Toc405848132 \h </w:instrText>
+              <w:instrText xml:space="preserve"> PAGEREF _Toc405855232 \h </w:instrText>
             </w:r>
             <w:r>
               <w:rPr>
@@ -905,7 +910,7 @@
               <w:sz w:val="22"/>
             </w:rPr>
           </w:pPr>
-          <w:hyperlink w:anchor="_Toc405848133" w:history="1">
+          <w:hyperlink w:anchor="_Toc405855233" w:history="1">
             <w:r>
               <w:rPr>
                 <w:rStyle w:val="Hyperlink"/>
@@ -932,7 +937,7 @@
                 <w:noProof/>
                 <w:webHidden/>
               </w:rPr>
-              <w:instrText xml:space="preserve"> PAGEREF _Toc405848133 \h </w:instrText>
+              <w:instrText xml:space="preserve"> PAGEREF _Toc405855233 \h </w:instrText>
             </w:r>
             <w:r>
               <w:rPr>
@@ -975,7 +980,7 @@
               <w:sz w:val="22"/>
             </w:rPr>
           </w:pPr>
-          <w:hyperlink w:anchor="_Toc405848134" w:history="1">
+          <w:hyperlink w:anchor="_Toc405855234" w:history="1">
             <w:r>
               <w:rPr>
                 <w:rStyle w:val="Hyperlink"/>
@@ -1002,7 +1007,7 @@
                 <w:noProof/>
                 <w:webHidden/>
               </w:rPr>
-              <w:instrText xml:space="preserve"> PAGEREF _Toc405848134 \h </w:instrText>
+              <w:instrText xml:space="preserve"> PAGEREF _Toc405855234 \h </w:instrText>
             </w:r>
             <w:r>
               <w:rPr>
@@ -1045,7 +1050,7 @@
               <w:sz w:val="22"/>
             </w:rPr>
           </w:pPr>
-          <w:hyperlink w:anchor="_Toc405848135" w:history="1">
+          <w:hyperlink w:anchor="_Toc405855235" w:history="1">
             <w:r>
               <w:rPr>
                 <w:rStyle w:val="Hyperlink"/>
@@ -1072,7 +1077,7 @@
                 <w:noProof/>
                 <w:webHidden/>
               </w:rPr>
-              <w:instrText xml:space="preserve"> PAGEREF _Toc405848135 \h </w:instrText>
+              <w:instrText xml:space="preserve"> PAGEREF _Toc405855235 \h </w:instrText>
             </w:r>
             <w:r>
               <w:rPr>
@@ -1115,7 +1120,7 @@
               <w:sz w:val="22"/>
             </w:rPr>
           </w:pPr>
-          <w:hyperlink w:anchor="_Toc405848136" w:history="1">
+          <w:hyperlink w:anchor="_Toc405855236" w:history="1">
             <w:r>
               <w:rPr>
                 <w:rStyle w:val="Hyperlink"/>
@@ -1142,7 +1147,7 @@
                 <w:noProof/>
                 <w:webHidden/>
               </w:rPr>
-              <w:instrText xml:space="preserve"> PAGEREF _Toc405848136 \h </w:instrText>
+              <w:instrText xml:space="preserve"> PAGEREF _Toc405855236 \h </w:instrText>
             </w:r>
             <w:r>
               <w:rPr>
@@ -1185,7 +1190,7 @@
               <w:sz w:val="22"/>
             </w:rPr>
           </w:pPr>
-          <w:hyperlink w:anchor="_Toc405848137" w:history="1">
+          <w:hyperlink w:anchor="_Toc405855237" w:history="1">
             <w:r>
               <w:rPr>
                 <w:rStyle w:val="Hyperlink"/>
@@ -1212,7 +1217,7 @@
                 <w:noProof/>
                 <w:webHidden/>
               </w:rPr>
-              <w:instrText xml:space="preserve"> PAGEREF _Toc405848137 \h </w:instrText>
+              <w:instrText xml:space="preserve"> PAGEREF _Toc405855237 \h </w:instrText>
             </w:r>
             <w:r>
               <w:rPr>
@@ -1255,7 +1260,7 @@
               <w:sz w:val="22"/>
             </w:rPr>
           </w:pPr>
-          <w:hyperlink w:anchor="_Toc405848138" w:history="1">
+          <w:hyperlink w:anchor="_Toc405855238" w:history="1">
             <w:r>
               <w:rPr>
                 <w:rStyle w:val="Hyperlink"/>
@@ -1282,7 +1287,7 @@
                 <w:noProof/>
                 <w:webHidden/>
               </w:rPr>
-              <w:instrText xml:space="preserve"> PAGEREF _Toc405848138 \h </w:instrText>
+              <w:instrText xml:space="preserve"> PAGEREF _Toc405855238 \h </w:instrText>
             </w:r>
             <w:r>
               <w:rPr>
@@ -1341,22 +1346,22 @@
       <w:pPr>
         <w:pStyle w:val="Heading1"/>
       </w:pPr>
-      <w:bookmarkStart w:id="0" w:name="_Toc405848121"/>
+      <w:bookmarkStart w:id="1" w:name="_Toc405855221"/>
       <w:r>
         <w:lastRenderedPageBreak/>
         <w:t>Miscellaneous</w:t>
       </w:r>
-      <w:bookmarkEnd w:id="0"/>
+      <w:bookmarkEnd w:id="1"/>
     </w:p>
     <w:p>
       <w:pPr>
         <w:pStyle w:val="Heading2"/>
       </w:pPr>
-      <w:bookmarkStart w:id="1" w:name="_Toc405848122"/>
+      <w:bookmarkStart w:id="2" w:name="_Toc405855222"/>
       <w:r>
         <w:t>Colors</w:t>
       </w:r>
-      <w:bookmarkEnd w:id="1"/>
+      <w:bookmarkEnd w:id="2"/>
     </w:p>
     <w:p>
       <w:r>
@@ -1367,11 +1372,11 @@
       <w:pPr>
         <w:pStyle w:val="Heading2"/>
       </w:pPr>
-      <w:bookmarkStart w:id="2" w:name="_Toc405848123"/>
+      <w:bookmarkStart w:id="3" w:name="_Toc405855223"/>
       <w:r>
         <w:t>Image Assets</w:t>
       </w:r>
-      <w:bookmarkEnd w:id="2"/>
+      <w:bookmarkEnd w:id="3"/>
     </w:p>
     <w:p>
       <w:r>
@@ -1399,10 +1404,7 @@
         <w:t>“</w:t>
       </w:r>
       <w:r>
-        <w:t>Assets/MaterialUI/Images/</w:t>
-      </w:r>
-      <w:r>
-        <w:t>Icons</w:t>
+        <w:t>Assets/MaterialUI/Images/Icons</w:t>
       </w:r>
       <w:r>
         <w:t>”</w:t>
@@ -1412,21 +1414,21 @@
       <w:pPr>
         <w:pStyle w:val="Heading1"/>
       </w:pPr>
-      <w:bookmarkStart w:id="3" w:name="_Toc405848124"/>
+      <w:bookmarkStart w:id="4" w:name="_Toc405855224"/>
       <w:r>
         <w:t>Core Components</w:t>
       </w:r>
-      <w:bookmarkEnd w:id="3"/>
+      <w:bookmarkEnd w:id="4"/>
     </w:p>
     <w:p>
       <w:pPr>
         <w:pStyle w:val="Heading2"/>
       </w:pPr>
-      <w:bookmarkStart w:id="4" w:name="_Toc405848125"/>
+      <w:bookmarkStart w:id="5" w:name="_Toc405855225"/>
       <w:r>
         <w:t>ButtonConfig</w:t>
       </w:r>
-      <w:bookmarkEnd w:id="4"/>
+      <w:bookmarkEnd w:id="5"/>
     </w:p>
     <w:p>
       <w:pPr>
@@ -1789,11 +1791,11 @@
       <w:pPr>
         <w:pStyle w:val="Heading2"/>
       </w:pPr>
-      <w:bookmarkStart w:id="5" w:name="_Toc405848126"/>
+      <w:bookmarkStart w:id="6" w:name="_Toc405855226"/>
       <w:r>
         <w:t>CheckboxConfig</w:t>
       </w:r>
-      <w:bookmarkEnd w:id="5"/>
+      <w:bookmarkEnd w:id="6"/>
     </w:p>
     <w:p>
       <w:proofErr w:type="spellStart"/>
@@ -1847,18 +1849,33 @@
       </w:r>
       <w:r>
         <w:t>The image of the ‘check’ part</w:t>
+      </w:r>
+    </w:p>
+    <w:p>
+      <w:proofErr w:type="spellStart"/>
+      <w:proofErr w:type="gramStart"/>
+      <w:r>
+        <w:rPr>
+          <w:b/>
+        </w:rPr>
+        <w:t>animationDuration</w:t>
+      </w:r>
+      <w:proofErr w:type="spellEnd"/>
+      <w:proofErr w:type="gramEnd"/>
+      <w:r>
+        <w:t xml:space="preserve"> (float) – The duration of the toggle animation</w:t>
       </w:r>
     </w:p>
     <w:p>
       <w:pPr>
         <w:pStyle w:val="Heading2"/>
       </w:pPr>
-      <w:bookmarkStart w:id="6" w:name="_Toc405848127"/>
+      <w:bookmarkStart w:id="7" w:name="_Toc405855227"/>
       <w:proofErr w:type="spellStart"/>
       <w:r>
         <w:t>RadioGroupConfig</w:t>
       </w:r>
-      <w:bookmarkEnd w:id="6"/>
+      <w:bookmarkEnd w:id="7"/>
       <w:proofErr w:type="spellEnd"/>
     </w:p>
     <w:p>
@@ -1884,8 +1901,24 @@
       <w:r>
         <w:t>– The color of the currently selected dot and ring</w:t>
       </w:r>
-    </w:p>
-    <w:p>
+      <w:r>
+        <w:t xml:space="preserve"> </w:t>
+      </w:r>
+    </w:p>
+    <w:p>
+      <w:proofErr w:type="spellStart"/>
+      <w:proofErr w:type="gramStart"/>
+      <w:r>
+        <w:rPr>
+          <w:b/>
+        </w:rPr>
+        <w:t>animationDuration</w:t>
+      </w:r>
+      <w:proofErr w:type="spellEnd"/>
+      <w:proofErr w:type="gramEnd"/>
+      <w:r>
+        <w:t xml:space="preserve"> (float) – The duration of the toggle animation</w:t>
+      </w:r>
       <w:r>
         <w:br w:type="page"/>
       </w:r>
@@ -1894,13 +1927,13 @@
       <w:pPr>
         <w:pStyle w:val="Heading2"/>
       </w:pPr>
-      <w:bookmarkStart w:id="7" w:name="_Toc405848128"/>
+      <w:bookmarkStart w:id="8" w:name="_Toc405855228"/>
       <w:proofErr w:type="spellStart"/>
       <w:r>
         <w:lastRenderedPageBreak/>
         <w:t>SwitchConfig</w:t>
       </w:r>
-      <w:bookmarkEnd w:id="7"/>
+      <w:bookmarkEnd w:id="8"/>
       <w:proofErr w:type="spellEnd"/>
     </w:p>
     <w:p>
@@ -1916,6 +1949,24 @@
       <w:proofErr w:type="gramEnd"/>
       <w:r>
         <w:t xml:space="preserve"> (Color) – The color of the switch when active</w:t>
+      </w:r>
+      <w:r>
+        <w:t xml:space="preserve"> </w:t>
+      </w:r>
+    </w:p>
+    <w:p>
+      <w:proofErr w:type="spellStart"/>
+      <w:proofErr w:type="gramStart"/>
+      <w:r>
+        <w:rPr>
+          <w:b/>
+        </w:rPr>
+        <w:t>animationDuration</w:t>
+      </w:r>
+      <w:proofErr w:type="spellEnd"/>
+      <w:proofErr w:type="gramEnd"/>
+      <w:r>
+        <w:t xml:space="preserve"> (float) – The duration of the toggle animation</w:t>
       </w:r>
     </w:p>
     <w:p>
@@ -1953,12 +2004,12 @@
       <w:pPr>
         <w:pStyle w:val="Heading2"/>
       </w:pPr>
-      <w:bookmarkStart w:id="8" w:name="_Toc405848129"/>
+      <w:bookmarkStart w:id="9" w:name="_Toc405855229"/>
       <w:proofErr w:type="spellStart"/>
       <w:r>
         <w:t>InputFieldConfig</w:t>
       </w:r>
-      <w:bookmarkEnd w:id="8"/>
+      <w:bookmarkEnd w:id="9"/>
       <w:proofErr w:type="spellEnd"/>
     </w:p>
     <w:p>
@@ -1973,12 +2024,31 @@
       <w:proofErr w:type="spellEnd"/>
       <w:proofErr w:type="gramEnd"/>
       <w:r>
-        <w:t xml:space="preserve"> (Color) – The color of the bottom line a</w:t>
-      </w:r>
-      <w:bookmarkStart w:id="9" w:name="_GoBack"/>
-      <w:bookmarkEnd w:id="9"/>
-      <w:r>
-        <w:t>nd placeholder text when active</w:t>
+        <w:t xml:space="preserve"> (Color) – The color of the bottom line and placeholder text when active</w:t>
+      </w:r>
+      <w:r>
+        <w:t xml:space="preserve"> </w:t>
+      </w:r>
+    </w:p>
+    <w:p>
+      <w:proofErr w:type="spellStart"/>
+      <w:proofErr w:type="gramStart"/>
+      <w:r>
+        <w:rPr>
+          <w:b/>
+        </w:rPr>
+        <w:t>animationDuration</w:t>
+      </w:r>
+      <w:proofErr w:type="spellEnd"/>
+      <w:proofErr w:type="gramEnd"/>
+      <w:r>
+        <w:t xml:space="preserve"> (float) – The duration of the </w:t>
+      </w:r>
+      <w:r>
+        <w:t>select/deselect</w:t>
+      </w:r>
+      <w:r>
+        <w:t xml:space="preserve"> animation</w:t>
       </w:r>
     </w:p>
     <w:p>
@@ -2016,7 +2086,7 @@
       <w:pPr>
         <w:pStyle w:val="Heading2"/>
       </w:pPr>
-      <w:bookmarkStart w:id="10" w:name="_Toc405848130"/>
+      <w:bookmarkStart w:id="10" w:name="_Toc405855230"/>
       <w:proofErr w:type="spellStart"/>
       <w:r>
         <w:t>SliderConfig</w:t>
@@ -2093,6 +2163,24 @@
       <w:r>
         <w:t>Does the slider have a popup with text?</w:t>
       </w:r>
+      <w:r>
+        <w:t xml:space="preserve"> </w:t>
+      </w:r>
+    </w:p>
+    <w:p>
+      <w:proofErr w:type="spellStart"/>
+      <w:proofErr w:type="gramStart"/>
+      <w:r>
+        <w:rPr>
+          <w:b/>
+        </w:rPr>
+        <w:t>animationDuration</w:t>
+      </w:r>
+      <w:proofErr w:type="spellEnd"/>
+      <w:proofErr w:type="gramEnd"/>
+      <w:r>
+        <w:t xml:space="preserve"> (float) – The duration of the select/deselect animation</w:t>
+      </w:r>
     </w:p>
     <w:p>
       <w:proofErr w:type="gramStart"/>
@@ -2188,14 +2276,27 @@
         <w:t>The popup text</w:t>
       </w:r>
     </w:p>
-    <w:p/>
+    <w:p>
+      <w:pPr>
+        <w:rPr>
+          <w:rFonts w:asciiTheme="majorHAnsi" w:eastAsiaTheme="majorEastAsia" w:hAnsiTheme="majorHAnsi" w:cstheme="majorBidi"/>
+          <w:color w:val="2E74B5" w:themeColor="accent1" w:themeShade="BF"/>
+          <w:sz w:val="26"/>
+          <w:szCs w:val="26"/>
+        </w:rPr>
+      </w:pPr>
+      <w:r>
+        <w:br w:type="page"/>
+      </w:r>
+    </w:p>
     <w:p>
       <w:pPr>
         <w:pStyle w:val="Heading2"/>
       </w:pPr>
-      <w:bookmarkStart w:id="11" w:name="_Toc405848131"/>
-      <w:proofErr w:type="spellStart"/>
-      <w:r>
+      <w:bookmarkStart w:id="11" w:name="_Toc405855231"/>
+      <w:proofErr w:type="spellStart"/>
+      <w:r>
+        <w:lastRenderedPageBreak/>
         <w:t>SelectionBoxConfig</w:t>
       </w:r>
       <w:bookmarkEnd w:id="11"/>
@@ -2342,6 +2443,30 @@
       </w:r>
       <w:r>
         <w:t xml:space="preserve"> (default is -1)</w:t>
+      </w:r>
+      <w:r>
+        <w:t xml:space="preserve"> </w:t>
+      </w:r>
+    </w:p>
+    <w:p>
+      <w:proofErr w:type="spellStart"/>
+      <w:proofErr w:type="gramStart"/>
+      <w:r>
+        <w:rPr>
+          <w:b/>
+        </w:rPr>
+        <w:t>animationDuration</w:t>
+      </w:r>
+      <w:proofErr w:type="spellEnd"/>
+      <w:proofErr w:type="gramEnd"/>
+      <w:r>
+        <w:t xml:space="preserve"> (float) – The duration of the </w:t>
+      </w:r>
+      <w:r>
+        <w:t>expand/contract</w:t>
+      </w:r>
+      <w:r>
+        <w:t xml:space="preserve"> animation</w:t>
       </w:r>
     </w:p>
     <w:p>
@@ -2458,7 +2583,7 @@
       <w:pPr>
         <w:pStyle w:val="Heading1"/>
       </w:pPr>
-      <w:bookmarkStart w:id="12" w:name="_Toc405848132"/>
+      <w:bookmarkStart w:id="12" w:name="_Toc405855232"/>
       <w:r>
         <w:lastRenderedPageBreak/>
         <w:t>Tools and Extra Classes</w:t>
@@ -2469,7 +2594,7 @@
       <w:pPr>
         <w:pStyle w:val="Heading2"/>
       </w:pPr>
-      <w:bookmarkStart w:id="13" w:name="_Toc405848133"/>
+      <w:bookmarkStart w:id="13" w:name="_Toc405855233"/>
       <w:proofErr w:type="spellStart"/>
       <w:r>
         <w:t>Anims</w:t>
@@ -2779,7 +2904,7 @@
       <w:pPr>
         <w:pStyle w:val="Heading2"/>
       </w:pPr>
-      <w:bookmarkStart w:id="14" w:name="_Toc405848134"/>
+      <w:bookmarkStart w:id="14" w:name="_Toc405855234"/>
       <w:proofErr w:type="spellStart"/>
       <w:r>
         <w:t>ToastControl</w:t>
@@ -2993,7 +3118,7 @@
       <w:pPr>
         <w:pStyle w:val="Heading2"/>
       </w:pPr>
-      <w:bookmarkStart w:id="15" w:name="_Toc405848135"/>
+      <w:bookmarkStart w:id="15" w:name="_Toc405855235"/>
       <w:proofErr w:type="spellStart"/>
       <w:r>
         <w:t>CustomInkBlotCreator</w:t>
@@ -3251,7 +3376,7 @@
       <w:pPr>
         <w:pStyle w:val="Heading2"/>
       </w:pPr>
-      <w:bookmarkStart w:id="16" w:name="_Toc405848136"/>
+      <w:bookmarkStart w:id="16" w:name="_Toc405855236"/>
       <w:proofErr w:type="spellStart"/>
       <w:r>
         <w:t>ShadowSnap</w:t>
@@ -3381,7 +3506,7 @@
       <w:pPr>
         <w:pStyle w:val="Heading2"/>
       </w:pPr>
-      <w:bookmarkStart w:id="17" w:name="_Toc405848137"/>
+      <w:bookmarkStart w:id="17" w:name="_Toc405855237"/>
       <w:proofErr w:type="spellStart"/>
       <w:r>
         <w:lastRenderedPageBreak/>
@@ -3566,7 +3691,7 @@
       <w:pPr>
         <w:pStyle w:val="Heading2"/>
       </w:pPr>
-      <w:bookmarkStart w:id="18" w:name="_Toc405848138"/>
+      <w:bookmarkStart w:id="18" w:name="_Toc405855238"/>
       <w:r>
         <w:t>Toaster</w:t>
       </w:r>
@@ -4536,7 +4661,7 @@
 </file>
 
 <file path=customXml/itemProps1.xml><?xml version="1.0" encoding="utf-8"?>
-<ds:datastoreItem xmlns:ds="http://schemas.openxmlformats.org/officeDocument/2006/customXml" ds:itemID="{CBE22CBB-4A5B-45C8-AD4B-2D57DADEEDAD}">
+<ds:datastoreItem xmlns:ds="http://schemas.openxmlformats.org/officeDocument/2006/customXml" ds:itemID="{84142637-1EDC-461B-AF5F-BAF161A02AB3}">
   <ds:schemaRefs>
     <ds:schemaRef ds:uri="http://schemas.openxmlformats.org/officeDocument/2006/bibliography"/>
   </ds:schemaRefs>

</xml_diff>

<commit_message>
Edited documentation in preperation for 0.1.0 release
</commit_message>
<xml_diff>
--- a/Assets/MaterialUI/Info/MaterialUI Documentation.docx
+++ b/Assets/MaterialUI/Info/MaterialUI Documentation.docx
@@ -12,6 +12,11 @@
       <w:r>
         <w:t>Documentation</w:t>
       </w:r>
+      <w:r>
+        <w:t xml:space="preserve"> – 0.1.0</w:t>
+      </w:r>
+      <w:bookmarkStart w:id="0" w:name="_GoBack"/>
+      <w:bookmarkEnd w:id="0"/>
     </w:p>
     <w:p/>
     <w:sdt>
@@ -41,12 +46,7 @@
             <w:pStyle w:val="TOCHeading"/>
           </w:pPr>
           <w:r>
-            <w:t>Content</w:t>
-          </w:r>
-          <w:bookmarkStart w:id="0" w:name="_GoBack"/>
-          <w:bookmarkEnd w:id="0"/>
-          <w:r>
-            <w:t>s</w:t>
+            <w:t>Contents</w:t>
           </w:r>
         </w:p>
         <w:p>
@@ -1436,301 +1436,201 @@
           <w:sz w:val="26"/>
         </w:rPr>
       </w:pPr>
-      <w:proofErr w:type="spellStart"/>
-      <w:proofErr w:type="gramStart"/>
       <w:r>
         <w:rPr>
           <w:b/>
         </w:rPr>
         <w:t>inkBlotEnabled</w:t>
       </w:r>
-      <w:proofErr w:type="spellEnd"/>
-      <w:proofErr w:type="gramEnd"/>
+      <w:r>
+        <w:t xml:space="preserve"> (bool) – </w:t>
+      </w:r>
+      <w:r>
+        <w:t>I</w:t>
+      </w:r>
+      <w:r>
+        <w:t>s the Ink Blot enabled</w:t>
+      </w:r>
+      <w:r>
+        <w:t>?</w:t>
+      </w:r>
+    </w:p>
+    <w:p>
+      <w:r>
+        <w:rPr>
+          <w:b/>
+        </w:rPr>
+        <w:t>autoInkBlotSize</w:t>
+      </w:r>
+      <w:r>
+        <w:t xml:space="preserve"> (bool) – Is the size of the Ink B</w:t>
+      </w:r>
+      <w:r>
+        <w:t xml:space="preserve">lot automatically </w:t>
+      </w:r>
+      <w:r>
+        <w:t xml:space="preserve">calculated? </w:t>
+      </w:r>
+      <w:r>
+        <w:t>If</w:t>
+      </w:r>
+      <w:r>
+        <w:t xml:space="preserve"> true, then the size </w:t>
+      </w:r>
+      <w:r>
+        <w:t xml:space="preserve">is the </w:t>
+      </w:r>
+      <w:r>
+        <w:t>length of the longest side of the parent RectTransform / 1.5</w:t>
+      </w:r>
+    </w:p>
+    <w:p>
+      <w:r>
+        <w:rPr>
+          <w:b/>
+        </w:rPr>
+        <w:t>inkBlotSize</w:t>
+      </w:r>
+      <w:r>
+        <w:t xml:space="preserve"> (int) – </w:t>
+      </w:r>
+      <w:r>
+        <w:t>The radius, in pixels, of the ink blot when fully expanded</w:t>
+      </w:r>
+    </w:p>
+    <w:p>
+      <w:r>
+        <w:rPr>
+          <w:b/>
+        </w:rPr>
+        <w:t>inkBlotSpeed</w:t>
+      </w:r>
+      <w:r>
+        <w:t xml:space="preserve"> (float) – </w:t>
+      </w:r>
+      <w:r>
+        <w:t>The speed of the Ink Blot animation</w:t>
+      </w:r>
+    </w:p>
+    <w:p>
+      <w:r>
+        <w:rPr>
+          <w:b/>
+        </w:rPr>
+        <w:t>inkBlotColor</w:t>
+      </w:r>
+      <w:r>
+        <w:t xml:space="preserve"> (Color) – </w:t>
+      </w:r>
+      <w:r>
+        <w:t xml:space="preserve">The color of </w:t>
+      </w:r>
+      <w:r>
+        <w:t>the Ink Blot</w:t>
+      </w:r>
+      <w:r>
+        <w:t>, does not affect the alpha</w:t>
+      </w:r>
+    </w:p>
+    <w:p>
+      <w:r>
+        <w:rPr>
+          <w:b/>
+        </w:rPr>
+        <w:t>inkBlotStartAlpha</w:t>
+      </w:r>
+      <w:r>
+        <w:t xml:space="preserve"> (float) – </w:t>
+      </w:r>
+      <w:r>
+        <w:t>The starting alpha of the Ink Blot</w:t>
+      </w:r>
+    </w:p>
+    <w:p>
+      <w:r>
+        <w:rPr>
+          <w:b/>
+        </w:rPr>
+        <w:t>inkBlotEndAlpha</w:t>
+      </w:r>
+      <w:r>
+        <w:t xml:space="preserve"> (float) – </w:t>
+      </w:r>
+      <w:r>
+        <w:t>The ending alpha of the Ink Blot</w:t>
+      </w:r>
+    </w:p>
+    <w:p>
+      <w:r>
+        <w:rPr>
+          <w:b/>
+        </w:rPr>
+        <w:t>highlightOnClick</w:t>
+      </w:r>
+      <w:r>
+        <w:t xml:space="preserve"> (bool) – </w:t>
+      </w:r>
+      <w:r>
+        <w:t>Does the button highlight when clicked?</w:t>
+      </w:r>
+      <w:r>
+        <w:t xml:space="preserve"> </w:t>
+      </w:r>
+      <w:r>
+        <w:t>The highlight color is dictated by inkBlotColor</w:t>
+      </w:r>
+    </w:p>
+    <w:p>
+      <w:r>
+        <w:rPr>
+          <w:b/>
+        </w:rPr>
+        <w:t>highlightOnHover</w:t>
+      </w:r>
+      <w:r>
+        <w:t xml:space="preserve"> (bool) – </w:t>
+      </w:r>
+      <w:r>
+        <w:t>Does the button highlight when hovered over?</w:t>
+      </w:r>
+    </w:p>
+    <w:p>
+      <w:r>
+        <w:rPr>
+          <w:b/>
+        </w:rPr>
+        <w:t>shadows</w:t>
+      </w:r>
+      <w:r>
+        <w:t xml:space="preserve"> (array)</w:t>
+      </w:r>
+      <w:r>
+        <w:t xml:space="preserve"> – </w:t>
+      </w:r>
+      <w:r>
+        <w:t>The shadows that this script controls</w:t>
+      </w:r>
+    </w:p>
+    <w:p>
+      <w:r>
+        <w:rPr>
+          <w:b/>
+        </w:rPr>
+        <w:t>shadowNormalSize</w:t>
+      </w:r>
       <w:r>
         <w:t xml:space="preserve"> (</w:t>
       </w:r>
-      <w:proofErr w:type="spellStart"/>
-      <w:r>
-        <w:t>bool</w:t>
-      </w:r>
-      <w:proofErr w:type="spellEnd"/>
-      <w:r>
-        <w:t xml:space="preserve">) – </w:t>
-      </w:r>
-      <w:r>
-        <w:t>I</w:t>
-      </w:r>
-      <w:r>
-        <w:t>s the Ink Blot enabled</w:t>
-      </w:r>
-      <w:r>
-        <w:t>?</w:t>
-      </w:r>
-    </w:p>
-    <w:p>
-      <w:proofErr w:type="spellStart"/>
-      <w:proofErr w:type="gramStart"/>
-      <w:r>
-        <w:rPr>
-          <w:b/>
-        </w:rPr>
-        <w:t>autoInkBlotSize</w:t>
-      </w:r>
-      <w:proofErr w:type="spellEnd"/>
-      <w:proofErr w:type="gramEnd"/>
-      <w:r>
-        <w:t xml:space="preserve"> (</w:t>
-      </w:r>
-      <w:proofErr w:type="spellStart"/>
-      <w:r>
-        <w:t>bool</w:t>
-      </w:r>
-      <w:proofErr w:type="spellEnd"/>
-      <w:r>
-        <w:t>) – Is the size of the Ink B</w:t>
-      </w:r>
-      <w:r>
-        <w:t xml:space="preserve">lot automatically </w:t>
-      </w:r>
-      <w:r>
-        <w:t xml:space="preserve">calculated? </w:t>
-      </w:r>
-      <w:r>
-        <w:t>If</w:t>
-      </w:r>
-      <w:r>
-        <w:t xml:space="preserve"> true, then the size </w:t>
-      </w:r>
-      <w:r>
-        <w:t xml:space="preserve">is the </w:t>
-      </w:r>
-      <w:r>
-        <w:t xml:space="preserve">length of the longest side of the parent </w:t>
-      </w:r>
-      <w:proofErr w:type="spellStart"/>
-      <w:r>
-        <w:t>RectTransform</w:t>
-      </w:r>
-      <w:proofErr w:type="spellEnd"/>
-      <w:r>
-        <w:t xml:space="preserve"> / 1.5</w:t>
-      </w:r>
-    </w:p>
-    <w:p>
-      <w:proofErr w:type="spellStart"/>
-      <w:proofErr w:type="gramStart"/>
-      <w:r>
-        <w:rPr>
-          <w:b/>
-        </w:rPr>
-        <w:t>inkBlotSize</w:t>
-      </w:r>
-      <w:proofErr w:type="spellEnd"/>
-      <w:proofErr w:type="gramEnd"/>
-      <w:r>
-        <w:t xml:space="preserve"> (</w:t>
-      </w:r>
-      <w:proofErr w:type="spellStart"/>
-      <w:r>
-        <w:t>int</w:t>
-      </w:r>
-      <w:proofErr w:type="spellEnd"/>
-      <w:r>
-        <w:t xml:space="preserve">) – </w:t>
-      </w:r>
-      <w:r>
-        <w:t>The radius, in pixels, of the ink blot when fully expanded</w:t>
-      </w:r>
-    </w:p>
-    <w:p>
-      <w:proofErr w:type="spellStart"/>
-      <w:proofErr w:type="gramStart"/>
-      <w:r>
-        <w:rPr>
-          <w:b/>
-        </w:rPr>
-        <w:t>inkBlotSpeed</w:t>
-      </w:r>
-      <w:proofErr w:type="spellEnd"/>
-      <w:proofErr w:type="gramEnd"/>
-      <w:r>
-        <w:t xml:space="preserve"> (float) – </w:t>
-      </w:r>
-      <w:r>
-        <w:t>The speed of the Ink Blot animation</w:t>
-      </w:r>
-    </w:p>
-    <w:p>
-      <w:proofErr w:type="spellStart"/>
-      <w:proofErr w:type="gramStart"/>
-      <w:r>
-        <w:rPr>
-          <w:b/>
-        </w:rPr>
-        <w:t>inkBlotColor</w:t>
-      </w:r>
-      <w:proofErr w:type="spellEnd"/>
-      <w:proofErr w:type="gramEnd"/>
-      <w:r>
-        <w:t xml:space="preserve"> (Color) – </w:t>
-      </w:r>
-      <w:r>
-        <w:t xml:space="preserve">The color of </w:t>
-      </w:r>
-      <w:r>
-        <w:t>the Ink Blot</w:t>
-      </w:r>
-      <w:r>
-        <w:t>, does not affect the alpha</w:t>
-      </w:r>
-    </w:p>
-    <w:p>
-      <w:proofErr w:type="spellStart"/>
-      <w:proofErr w:type="gramStart"/>
-      <w:r>
-        <w:rPr>
-          <w:b/>
-        </w:rPr>
-        <w:t>inkBlotStartAlpha</w:t>
-      </w:r>
-      <w:proofErr w:type="spellEnd"/>
-      <w:proofErr w:type="gramEnd"/>
-      <w:r>
-        <w:t xml:space="preserve"> (float) – </w:t>
-      </w:r>
-      <w:r>
-        <w:t>The starting alpha of the Ink Blot</w:t>
-      </w:r>
-    </w:p>
-    <w:p>
-      <w:proofErr w:type="spellStart"/>
-      <w:proofErr w:type="gramStart"/>
-      <w:r>
-        <w:rPr>
-          <w:b/>
-        </w:rPr>
-        <w:t>inkBlotEndAlpha</w:t>
-      </w:r>
-      <w:proofErr w:type="spellEnd"/>
-      <w:proofErr w:type="gramEnd"/>
-      <w:r>
-        <w:t xml:space="preserve"> (float) – </w:t>
-      </w:r>
-      <w:r>
-        <w:t>The ending alpha of the Ink Blot</w:t>
-      </w:r>
-    </w:p>
-    <w:p>
-      <w:proofErr w:type="spellStart"/>
-      <w:proofErr w:type="gramStart"/>
-      <w:r>
-        <w:rPr>
-          <w:b/>
-        </w:rPr>
-        <w:t>highlightOnClick</w:t>
-      </w:r>
-      <w:proofErr w:type="spellEnd"/>
-      <w:proofErr w:type="gramEnd"/>
-      <w:r>
-        <w:t xml:space="preserve"> (</w:t>
-      </w:r>
-      <w:proofErr w:type="spellStart"/>
-      <w:r>
-        <w:t>bool</w:t>
-      </w:r>
-      <w:proofErr w:type="spellEnd"/>
-      <w:r>
-        <w:t xml:space="preserve">) – </w:t>
-      </w:r>
-      <w:r>
-        <w:t>Does the button highlight when clicked?</w:t>
-      </w:r>
-      <w:r>
-        <w:t xml:space="preserve"> </w:t>
-      </w:r>
-      <w:r>
-        <w:t xml:space="preserve">The highlight color is dictated by </w:t>
-      </w:r>
-      <w:proofErr w:type="spellStart"/>
-      <w:r>
-        <w:t>inkBlotColor</w:t>
-      </w:r>
-      <w:proofErr w:type="spellEnd"/>
-    </w:p>
-    <w:p>
-      <w:proofErr w:type="spellStart"/>
-      <w:proofErr w:type="gramStart"/>
-      <w:r>
-        <w:rPr>
-          <w:b/>
-        </w:rPr>
-        <w:t>highlightOnHover</w:t>
-      </w:r>
-      <w:proofErr w:type="spellEnd"/>
-      <w:proofErr w:type="gramEnd"/>
-      <w:r>
-        <w:t xml:space="preserve"> (</w:t>
-      </w:r>
-      <w:proofErr w:type="spellStart"/>
-      <w:r>
-        <w:t>bool</w:t>
-      </w:r>
-      <w:proofErr w:type="spellEnd"/>
-      <w:r>
-        <w:t xml:space="preserve">) – </w:t>
-      </w:r>
-      <w:r>
-        <w:t>Does the button highlight when hovered over?</w:t>
-      </w:r>
-    </w:p>
-    <w:p>
-      <w:proofErr w:type="gramStart"/>
-      <w:r>
-        <w:rPr>
-          <w:b/>
-        </w:rPr>
-        <w:t>shadows</w:t>
-      </w:r>
-      <w:proofErr w:type="gramEnd"/>
-      <w:r>
-        <w:t xml:space="preserve"> (array)</w:t>
+      <w:r>
+        <w:t xml:space="preserve">int, range(0,3) </w:t>
+      </w:r>
+      <w:r>
+        <w:t>)</w:t>
       </w:r>
       <w:r>
         <w:t xml:space="preserve"> – </w:t>
       </w:r>
       <w:r>
-        <w:t>The shadows that this script controls</w:t>
-      </w:r>
-    </w:p>
-    <w:p>
-      <w:proofErr w:type="spellStart"/>
-      <w:proofErr w:type="gramStart"/>
-      <w:r>
-        <w:rPr>
-          <w:b/>
-        </w:rPr>
-        <w:t>shadowNormalSize</w:t>
-      </w:r>
-      <w:proofErr w:type="spellEnd"/>
-      <w:proofErr w:type="gramEnd"/>
-      <w:r>
-        <w:t xml:space="preserve"> (</w:t>
-      </w:r>
-      <w:proofErr w:type="spellStart"/>
-      <w:r>
-        <w:t>int</w:t>
-      </w:r>
-      <w:proofErr w:type="spellEnd"/>
-      <w:r>
-        <w:t xml:space="preserve">, range(0,3) </w:t>
-      </w:r>
-      <w:r>
-        <w:t>)</w:t>
-      </w:r>
-      <w:r>
-        <w:t xml:space="preserve"> – </w:t>
-      </w:r>
-      <w:r>
         <w:t xml:space="preserve">The size of the shadows when </w:t>
       </w:r>
       <w:r>
@@ -1741,26 +1641,14 @@
       </w:r>
     </w:p>
     <w:p>
-      <w:proofErr w:type="spellStart"/>
-      <w:proofErr w:type="gramStart"/>
       <w:r>
         <w:rPr>
           <w:b/>
         </w:rPr>
         <w:t>shadowHoverSize</w:t>
       </w:r>
-      <w:proofErr w:type="spellEnd"/>
-      <w:proofErr w:type="gramEnd"/>
-      <w:r>
-        <w:t xml:space="preserve"> (</w:t>
-      </w:r>
-      <w:proofErr w:type="spellStart"/>
-      <w:r>
-        <w:t>int</w:t>
-      </w:r>
-      <w:proofErr w:type="spellEnd"/>
-      <w:r>
-        <w:t xml:space="preserve">, range (0,3) ) </w:t>
+      <w:r>
+        <w:t xml:space="preserve"> (int, range (0,3) ) </w:t>
       </w:r>
       <w:r>
         <w:t>–</w:t>
@@ -1798,16 +1686,12 @@
       <w:bookmarkEnd w:id="6"/>
     </w:p>
     <w:p>
-      <w:proofErr w:type="spellStart"/>
-      <w:proofErr w:type="gramStart"/>
       <w:r>
         <w:rPr>
           <w:b/>
         </w:rPr>
         <w:t>frameImage</w:t>
       </w:r>
-      <w:proofErr w:type="spellEnd"/>
-      <w:proofErr w:type="gramEnd"/>
       <w:r>
         <w:t xml:space="preserve"> (Image) – </w:t>
       </w:r>
@@ -1816,16 +1700,12 @@
       </w:r>
     </w:p>
     <w:p>
-      <w:proofErr w:type="spellStart"/>
-      <w:proofErr w:type="gramStart"/>
       <w:r>
         <w:rPr>
           <w:b/>
         </w:rPr>
         <w:t>boxImage</w:t>
       </w:r>
-      <w:proofErr w:type="spellEnd"/>
-      <w:proofErr w:type="gramEnd"/>
       <w:r>
         <w:t xml:space="preserve"> (Image) – </w:t>
       </w:r>
@@ -1834,16 +1714,12 @@
       </w:r>
     </w:p>
     <w:p>
-      <w:proofErr w:type="spellStart"/>
-      <w:proofErr w:type="gramStart"/>
       <w:r>
         <w:rPr>
           <w:b/>
         </w:rPr>
         <w:t>checkImage</w:t>
       </w:r>
-      <w:proofErr w:type="spellEnd"/>
-      <w:proofErr w:type="gramEnd"/>
       <w:r>
         <w:t xml:space="preserve"> (Image) - </w:t>
       </w:r>
@@ -1852,16 +1728,12 @@
       </w:r>
     </w:p>
     <w:p>
-      <w:proofErr w:type="spellStart"/>
-      <w:proofErr w:type="gramStart"/>
       <w:r>
         <w:rPr>
           <w:b/>
         </w:rPr>
         <w:t>animationDuration</w:t>
       </w:r>
-      <w:proofErr w:type="spellEnd"/>
-      <w:proofErr w:type="gramEnd"/>
       <w:r>
         <w:t xml:space="preserve"> (float) – The duration of the toggle animation</w:t>
       </w:r>
@@ -1871,24 +1743,18 @@
         <w:pStyle w:val="Heading2"/>
       </w:pPr>
       <w:bookmarkStart w:id="7" w:name="_Toc405855227"/>
-      <w:proofErr w:type="spellStart"/>
       <w:r>
         <w:t>RadioGroupConfig</w:t>
       </w:r>
       <w:bookmarkEnd w:id="7"/>
-      <w:proofErr w:type="spellEnd"/>
-    </w:p>
-    <w:p>
-      <w:proofErr w:type="spellStart"/>
-      <w:proofErr w:type="gramStart"/>
+    </w:p>
+    <w:p>
       <w:r>
         <w:rPr>
           <w:b/>
         </w:rPr>
         <w:t>radioOnColor</w:t>
       </w:r>
-      <w:proofErr w:type="spellEnd"/>
-      <w:proofErr w:type="gramEnd"/>
       <w:r>
         <w:rPr>
           <w:b/>
@@ -1906,16 +1772,12 @@
       </w:r>
     </w:p>
     <w:p>
-      <w:proofErr w:type="spellStart"/>
-      <w:proofErr w:type="gramStart"/>
       <w:r>
         <w:rPr>
           <w:b/>
         </w:rPr>
         <w:t>animationDuration</w:t>
       </w:r>
-      <w:proofErr w:type="spellEnd"/>
-      <w:proofErr w:type="gramEnd"/>
       <w:r>
         <w:t xml:space="preserve"> (float) – The duration of the toggle animation</w:t>
       </w:r>
@@ -1928,25 +1790,19 @@
         <w:pStyle w:val="Heading2"/>
       </w:pPr>
       <w:bookmarkStart w:id="8" w:name="_Toc405855228"/>
-      <w:proofErr w:type="spellStart"/>
       <w:r>
         <w:lastRenderedPageBreak/>
         <w:t>SwitchConfig</w:t>
       </w:r>
       <w:bookmarkEnd w:id="8"/>
-      <w:proofErr w:type="spellEnd"/>
-    </w:p>
-    <w:p>
-      <w:proofErr w:type="spellStart"/>
-      <w:proofErr w:type="gramStart"/>
+    </w:p>
+    <w:p>
       <w:r>
         <w:rPr>
           <w:b/>
         </w:rPr>
         <w:t>switchOnColor</w:t>
       </w:r>
-      <w:proofErr w:type="spellEnd"/>
-      <w:proofErr w:type="gramEnd"/>
       <w:r>
         <w:t xml:space="preserve"> (Color) – The color of the switch when active</w:t>
       </w:r>
@@ -1955,46 +1811,34 @@
       </w:r>
     </w:p>
     <w:p>
-      <w:proofErr w:type="spellStart"/>
-      <w:proofErr w:type="gramStart"/>
       <w:r>
         <w:rPr>
           <w:b/>
         </w:rPr>
         <w:t>animationDuration</w:t>
       </w:r>
-      <w:proofErr w:type="spellEnd"/>
-      <w:proofErr w:type="gramEnd"/>
       <w:r>
         <w:t xml:space="preserve"> (float) – The duration of the toggle animation</w:t>
       </w:r>
     </w:p>
     <w:p>
-      <w:proofErr w:type="spellStart"/>
-      <w:proofErr w:type="gramStart"/>
       <w:r>
         <w:rPr>
           <w:b/>
         </w:rPr>
         <w:t>switchImage</w:t>
       </w:r>
-      <w:proofErr w:type="spellEnd"/>
-      <w:proofErr w:type="gramEnd"/>
       <w:r>
         <w:t xml:space="preserve"> (Image) – the image of the round switch</w:t>
       </w:r>
     </w:p>
     <w:p>
-      <w:proofErr w:type="spellStart"/>
-      <w:proofErr w:type="gramStart"/>
       <w:r>
         <w:rPr>
           <w:b/>
         </w:rPr>
         <w:t>switchImage</w:t>
       </w:r>
-      <w:proofErr w:type="spellEnd"/>
-      <w:proofErr w:type="gramEnd"/>
       <w:r>
         <w:t xml:space="preserve"> (Image) – the image of the long switch background</w:t>
       </w:r>
@@ -2005,24 +1849,18 @@
         <w:pStyle w:val="Heading2"/>
       </w:pPr>
       <w:bookmarkStart w:id="9" w:name="_Toc405855229"/>
-      <w:proofErr w:type="spellStart"/>
       <w:r>
         <w:t>InputFieldConfig</w:t>
       </w:r>
       <w:bookmarkEnd w:id="9"/>
-      <w:proofErr w:type="spellEnd"/>
-    </w:p>
-    <w:p>
-      <w:proofErr w:type="spellStart"/>
-      <w:proofErr w:type="gramStart"/>
+    </w:p>
+    <w:p>
       <w:r>
         <w:rPr>
           <w:b/>
         </w:rPr>
         <w:t>activeColor</w:t>
       </w:r>
-      <w:proofErr w:type="spellEnd"/>
-      <w:proofErr w:type="gramEnd"/>
       <w:r>
         <w:t xml:space="preserve"> (Color) – The color of the bottom line and placeholder text when active</w:t>
       </w:r>
@@ -2031,52 +1869,34 @@
       </w:r>
     </w:p>
     <w:p>
-      <w:proofErr w:type="spellStart"/>
-      <w:proofErr w:type="gramStart"/>
       <w:r>
         <w:rPr>
           <w:b/>
         </w:rPr>
         <w:t>animationDuration</w:t>
       </w:r>
-      <w:proofErr w:type="spellEnd"/>
-      <w:proofErr w:type="gramEnd"/>
-      <w:r>
-        <w:t xml:space="preserve"> (float) – The duration of the </w:t>
-      </w:r>
-      <w:r>
-        <w:t>select/deselect</w:t>
-      </w:r>
-      <w:r>
-        <w:t xml:space="preserve"> animation</w:t>
-      </w:r>
-    </w:p>
-    <w:p>
-      <w:proofErr w:type="spellStart"/>
-      <w:proofErr w:type="gramStart"/>
+      <w:r>
+        <w:t xml:space="preserve"> (float) – The duration of the select/deselect animation</w:t>
+      </w:r>
+    </w:p>
+    <w:p>
       <w:r>
         <w:rPr>
           <w:b/>
         </w:rPr>
         <w:t>placeholderText</w:t>
       </w:r>
-      <w:proofErr w:type="spellEnd"/>
-      <w:proofErr w:type="gramEnd"/>
       <w:r>
         <w:t xml:space="preserve"> (Text) – The placeholder text</w:t>
       </w:r>
     </w:p>
     <w:p>
-      <w:proofErr w:type="spellStart"/>
-      <w:proofErr w:type="gramStart"/>
       <w:r>
         <w:rPr>
           <w:b/>
         </w:rPr>
         <w:t>activeLine</w:t>
       </w:r>
-      <w:proofErr w:type="spellEnd"/>
-      <w:proofErr w:type="gramEnd"/>
       <w:r>
         <w:t xml:space="preserve"> (Image) – the image of the active line (hidden when not active)</w:t>
       </w:r>
@@ -2087,24 +1907,18 @@
         <w:pStyle w:val="Heading2"/>
       </w:pPr>
       <w:bookmarkStart w:id="10" w:name="_Toc405855230"/>
-      <w:proofErr w:type="spellStart"/>
       <w:r>
         <w:t>SliderConfig</w:t>
       </w:r>
       <w:bookmarkEnd w:id="10"/>
-      <w:proofErr w:type="spellEnd"/>
-    </w:p>
-    <w:p>
-      <w:proofErr w:type="spellStart"/>
-      <w:proofErr w:type="gramStart"/>
+    </w:p>
+    <w:p>
       <w:r>
         <w:rPr>
           <w:b/>
         </w:rPr>
         <w:t>textColor</w:t>
       </w:r>
-      <w:proofErr w:type="spellEnd"/>
-      <w:proofErr w:type="gramEnd"/>
       <w:r>
         <w:t xml:space="preserve"> (Color) – </w:t>
       </w:r>
@@ -2113,52 +1927,28 @@
       </w:r>
     </w:p>
     <w:p>
-      <w:proofErr w:type="spellStart"/>
-      <w:proofErr w:type="gramStart"/>
       <w:r>
         <w:rPr>
           <w:b/>
         </w:rPr>
         <w:t>textHasDecimal</w:t>
       </w:r>
-      <w:proofErr w:type="spellEnd"/>
-      <w:proofErr w:type="gramEnd"/>
-      <w:r>
-        <w:t xml:space="preserve"> (</w:t>
-      </w:r>
-      <w:proofErr w:type="spellStart"/>
-      <w:r>
-        <w:t>bool</w:t>
-      </w:r>
-      <w:proofErr w:type="spellEnd"/>
-      <w:r>
-        <w:t xml:space="preserve">) – </w:t>
+      <w:r>
+        <w:t xml:space="preserve"> (bool) – </w:t>
       </w:r>
       <w:r>
         <w:t>Does the popup text have a decimal?</w:t>
       </w:r>
     </w:p>
     <w:p>
-      <w:proofErr w:type="spellStart"/>
-      <w:proofErr w:type="gramStart"/>
       <w:r>
         <w:rPr>
           <w:b/>
         </w:rPr>
         <w:t>hasPopup</w:t>
       </w:r>
-      <w:proofErr w:type="spellEnd"/>
-      <w:proofErr w:type="gramEnd"/>
-      <w:r>
-        <w:t xml:space="preserve"> (</w:t>
-      </w:r>
-      <w:proofErr w:type="spellStart"/>
-      <w:r>
-        <w:t>bool</w:t>
-      </w:r>
-      <w:proofErr w:type="spellEnd"/>
-      <w:r>
-        <w:t xml:space="preserve">) – </w:t>
+      <w:r>
+        <w:t xml:space="preserve"> (bool) – </w:t>
       </w:r>
       <w:r>
         <w:t>Does the slider have a popup with text?</w:t>
@@ -2168,101 +1958,57 @@
       </w:r>
     </w:p>
     <w:p>
-      <w:proofErr w:type="spellStart"/>
-      <w:proofErr w:type="gramStart"/>
       <w:r>
         <w:rPr>
           <w:b/>
         </w:rPr>
         <w:t>animationDuration</w:t>
       </w:r>
-      <w:proofErr w:type="spellEnd"/>
-      <w:proofErr w:type="gramEnd"/>
       <w:r>
         <w:t xml:space="preserve"> (float) – The duration of the select/deselect animation</w:t>
       </w:r>
     </w:p>
     <w:p>
-      <w:proofErr w:type="gramStart"/>
       <w:r>
         <w:rPr>
           <w:b/>
         </w:rPr>
         <w:t>handle</w:t>
       </w:r>
-      <w:proofErr w:type="gramEnd"/>
-      <w:r>
-        <w:t xml:space="preserve"> (</w:t>
-      </w:r>
-      <w:proofErr w:type="spellStart"/>
-      <w:r>
-        <w:t>RectTransform</w:t>
-      </w:r>
-      <w:proofErr w:type="spellEnd"/>
-      <w:r>
-        <w:t xml:space="preserve">) – </w:t>
-      </w:r>
-      <w:r>
-        <w:t xml:space="preserve">The </w:t>
-      </w:r>
-      <w:proofErr w:type="spellStart"/>
-      <w:r>
-        <w:t>Rec</w:t>
+      <w:r>
+        <w:t xml:space="preserve"> (RectTransform) – </w:t>
+      </w:r>
+      <w:r>
+        <w:t>The Rec</w:t>
       </w:r>
       <w:r>
         <w:t>s</w:t>
       </w:r>
       <w:r>
-        <w:t>Transform</w:t>
-      </w:r>
-      <w:proofErr w:type="spellEnd"/>
-      <w:r>
-        <w:t xml:space="preserve"> of the handle</w:t>
-      </w:r>
-    </w:p>
-    <w:p>
-      <w:proofErr w:type="gramStart"/>
+        <w:t>Transform of the handle</w:t>
+      </w:r>
+    </w:p>
+    <w:p>
       <w:r>
         <w:rPr>
           <w:b/>
         </w:rPr>
         <w:t>popup</w:t>
       </w:r>
-      <w:proofErr w:type="gramEnd"/>
-      <w:r>
-        <w:t xml:space="preserve"> (</w:t>
-      </w:r>
-      <w:proofErr w:type="spellStart"/>
-      <w:r>
-        <w:t>RectTransform</w:t>
-      </w:r>
-      <w:proofErr w:type="spellEnd"/>
-      <w:r>
-        <w:t xml:space="preserve">) – </w:t>
-      </w:r>
-      <w:r>
-        <w:t xml:space="preserve">The </w:t>
-      </w:r>
-      <w:proofErr w:type="spellStart"/>
-      <w:r>
-        <w:t>RectTransform</w:t>
-      </w:r>
-      <w:proofErr w:type="spellEnd"/>
-      <w:r>
-        <w:t xml:space="preserve"> of the popup</w:t>
-      </w:r>
-    </w:p>
-    <w:p>
-      <w:proofErr w:type="spellStart"/>
-      <w:proofErr w:type="gramStart"/>
+      <w:r>
+        <w:t xml:space="preserve"> (RectTransform) – </w:t>
+      </w:r>
+      <w:r>
+        <w:t>The RectTransform of the popup</w:t>
+      </w:r>
+    </w:p>
+    <w:p>
       <w:r>
         <w:rPr>
           <w:b/>
         </w:rPr>
         <w:t>popupText</w:t>
       </w:r>
-      <w:proofErr w:type="spellEnd"/>
-      <w:proofErr w:type="gramEnd"/>
       <w:r>
         <w:t xml:space="preserve"> (Text) </w:t>
       </w:r>
@@ -2294,25 +2040,19 @@
         <w:pStyle w:val="Heading2"/>
       </w:pPr>
       <w:bookmarkStart w:id="11" w:name="_Toc405855231"/>
-      <w:proofErr w:type="spellStart"/>
       <w:r>
         <w:lastRenderedPageBreak/>
         <w:t>SelectionBoxConfig</w:t>
       </w:r>
       <w:bookmarkEnd w:id="11"/>
-      <w:proofErr w:type="spellEnd"/>
-    </w:p>
-    <w:p>
-      <w:proofErr w:type="spellStart"/>
-      <w:proofErr w:type="gramStart"/>
+    </w:p>
+    <w:p>
       <w:r>
         <w:rPr>
           <w:b/>
         </w:rPr>
         <w:t>listItems</w:t>
       </w:r>
-      <w:proofErr w:type="spellEnd"/>
-      <w:proofErr w:type="gramEnd"/>
       <w:r>
         <w:t xml:space="preserve"> (array) – </w:t>
       </w:r>
@@ -2321,78 +2061,42 @@
       </w:r>
     </w:p>
     <w:p>
-      <w:proofErr w:type="spellStart"/>
-      <w:proofErr w:type="gramStart"/>
       <w:r>
         <w:rPr>
           <w:b/>
         </w:rPr>
         <w:t>expandDirection</w:t>
       </w:r>
-      <w:proofErr w:type="spellEnd"/>
-      <w:proofErr w:type="gramEnd"/>
-      <w:r>
-        <w:t xml:space="preserve"> (Popup, Center, </w:t>
-      </w:r>
-      <w:proofErr w:type="spellStart"/>
-      <w:r>
-        <w:t>PopDown</w:t>
-      </w:r>
-      <w:proofErr w:type="spellEnd"/>
-      <w:r>
-        <w:t xml:space="preserve">) – </w:t>
+      <w:r>
+        <w:t xml:space="preserve"> (Popup, Center, PopDown) – </w:t>
       </w:r>
       <w:r>
         <w:t>Which direction will the list expand?</w:t>
       </w:r>
     </w:p>
     <w:p>
-      <w:proofErr w:type="spellStart"/>
-      <w:proofErr w:type="gramStart"/>
       <w:r>
         <w:rPr>
           <w:b/>
         </w:rPr>
         <w:t>autoMaxItemHeight</w:t>
       </w:r>
-      <w:proofErr w:type="spellEnd"/>
-      <w:proofErr w:type="gramEnd"/>
-      <w:r>
-        <w:t xml:space="preserve"> (</w:t>
-      </w:r>
-      <w:proofErr w:type="spellStart"/>
-      <w:r>
-        <w:t>bool</w:t>
-      </w:r>
-      <w:proofErr w:type="spellEnd"/>
-      <w:r>
-        <w:t xml:space="preserve">) – </w:t>
+      <w:r>
+        <w:t xml:space="preserve"> (bool) – </w:t>
       </w:r>
       <w:r>
         <w:t>Is the max height of the list limited by the screen height (If true, will enable list scrolling if the list is too long for the screen)</w:t>
       </w:r>
     </w:p>
     <w:p>
-      <w:proofErr w:type="spellStart"/>
-      <w:proofErr w:type="gramStart"/>
       <w:r>
         <w:rPr>
           <w:b/>
         </w:rPr>
         <w:t>maxItemHeight</w:t>
       </w:r>
-      <w:proofErr w:type="spellEnd"/>
-      <w:proofErr w:type="gramEnd"/>
-      <w:r>
-        <w:t xml:space="preserve"> (</w:t>
-      </w:r>
-      <w:proofErr w:type="spellStart"/>
-      <w:r>
-        <w:t>int</w:t>
-      </w:r>
-      <w:proofErr w:type="spellEnd"/>
-      <w:r>
-        <w:t xml:space="preserve">) </w:t>
+      <w:r>
+        <w:t xml:space="preserve"> (int) </w:t>
       </w:r>
       <w:r>
         <w:t>–</w:t>
@@ -2414,26 +2118,14 @@
       </w:r>
     </w:p>
     <w:p>
-      <w:proofErr w:type="spellStart"/>
-      <w:proofErr w:type="gramStart"/>
       <w:r>
         <w:rPr>
           <w:b/>
         </w:rPr>
         <w:t>currentSelection</w:t>
       </w:r>
-      <w:proofErr w:type="spellEnd"/>
-      <w:proofErr w:type="gramEnd"/>
-      <w:r>
-        <w:t xml:space="preserve"> (</w:t>
-      </w:r>
-      <w:proofErr w:type="spellStart"/>
-      <w:r>
-        <w:t>int</w:t>
-      </w:r>
-      <w:proofErr w:type="spellEnd"/>
-      <w:r>
-        <w:t xml:space="preserve">) – </w:t>
+      <w:r>
+        <w:t xml:space="preserve"> (int) – </w:t>
       </w:r>
       <w:r>
         <w:t>The ID</w:t>
@@ -2449,63 +2141,37 @@
       </w:r>
     </w:p>
     <w:p>
-      <w:proofErr w:type="spellStart"/>
-      <w:proofErr w:type="gramStart"/>
       <w:r>
         <w:rPr>
           <w:b/>
         </w:rPr>
         <w:t>animationDuration</w:t>
       </w:r>
-      <w:proofErr w:type="spellEnd"/>
-      <w:proofErr w:type="gramEnd"/>
-      <w:r>
-        <w:t xml:space="preserve"> (float) – The duration of the </w:t>
-      </w:r>
-      <w:r>
-        <w:t>expand/contract</w:t>
-      </w:r>
-      <w:r>
-        <w:t xml:space="preserve"> animation</w:t>
-      </w:r>
-    </w:p>
-    <w:p>
-      <w:proofErr w:type="spellStart"/>
-      <w:proofErr w:type="gramStart"/>
+      <w:r>
+        <w:t xml:space="preserve"> (float) – The duration of the expand/contract animation</w:t>
+      </w:r>
+    </w:p>
+    <w:p>
       <w:r>
         <w:rPr>
           <w:b/>
         </w:rPr>
         <w:t>listLayer</w:t>
       </w:r>
-      <w:proofErr w:type="spellEnd"/>
-      <w:proofErr w:type="gramEnd"/>
-      <w:r>
-        <w:t xml:space="preserve"> (</w:t>
-      </w:r>
-      <w:proofErr w:type="spellStart"/>
-      <w:r>
-        <w:t>GameObject</w:t>
-      </w:r>
-      <w:proofErr w:type="spellEnd"/>
-      <w:r>
-        <w:t xml:space="preserve">) – </w:t>
+      <w:r>
+        <w:t xml:space="preserve"> (GameObject) – </w:t>
       </w:r>
       <w:r>
         <w:t>The layer of the list</w:t>
       </w:r>
     </w:p>
     <w:p>
-      <w:proofErr w:type="spellStart"/>
-      <w:proofErr w:type="gramStart"/>
       <w:r>
         <w:rPr>
           <w:b/>
         </w:rPr>
         <w:t>selectedText</w:t>
       </w:r>
-      <w:proofErr w:type="spellEnd"/>
-      <w:proofErr w:type="gramEnd"/>
       <w:r>
         <w:t xml:space="preserve"> (Text) – </w:t>
       </w:r>
@@ -2514,16 +2180,12 @@
       </w:r>
     </w:p>
     <w:p>
-      <w:proofErr w:type="spellStart"/>
-      <w:proofErr w:type="gramStart"/>
       <w:r>
         <w:rPr>
           <w:b/>
         </w:rPr>
         <w:t>cancelLayer</w:t>
       </w:r>
-      <w:proofErr w:type="spellEnd"/>
-      <w:proofErr w:type="gramEnd"/>
       <w:r>
         <w:t xml:space="preserve"> (Image) – </w:t>
       </w:r>
@@ -2532,14 +2194,12 @@
       </w:r>
     </w:p>
     <w:p>
-      <w:proofErr w:type="gramStart"/>
       <w:r>
         <w:rPr>
           <w:b/>
         </w:rPr>
         <w:t>scrollbar</w:t>
       </w:r>
-      <w:proofErr w:type="gramEnd"/>
       <w:r>
         <w:t xml:space="preserve"> (Image) – </w:t>
       </w:r>
@@ -2548,14 +2208,12 @@
       </w:r>
     </w:p>
     <w:p>
-      <w:proofErr w:type="gramStart"/>
       <w:r>
         <w:rPr>
           <w:b/>
         </w:rPr>
         <w:t>icon</w:t>
       </w:r>
-      <w:proofErr w:type="gramEnd"/>
       <w:r>
         <w:t xml:space="preserve"> (Image) </w:t>
       </w:r>
@@ -2566,13 +2224,8 @@
         <w:t xml:space="preserve"> </w:t>
       </w:r>
       <w:r>
-        <w:t xml:space="preserve">The icon next to the </w:t>
-      </w:r>
-      <w:proofErr w:type="spellStart"/>
-      <w:r>
-        <w:t>selectedText</w:t>
-      </w:r>
-      <w:proofErr w:type="spellEnd"/>
+        <w:t>The icon next to the selectedText</w:t>
+      </w:r>
     </w:p>
     <w:p>
       <w:r>
@@ -2595,21 +2248,14 @@
         <w:pStyle w:val="Heading2"/>
       </w:pPr>
       <w:bookmarkStart w:id="13" w:name="_Toc405855233"/>
-      <w:proofErr w:type="spellStart"/>
       <w:r>
         <w:t>Anims</w:t>
       </w:r>
       <w:bookmarkEnd w:id="13"/>
-      <w:proofErr w:type="spellEnd"/>
-    </w:p>
-    <w:p>
-      <w:proofErr w:type="spellStart"/>
-      <w:r>
-        <w:t>Anims</w:t>
-      </w:r>
-      <w:proofErr w:type="spellEnd"/>
-      <w:r>
-        <w:t xml:space="preserve"> is a </w:t>
+    </w:p>
+    <w:p>
+      <w:r>
+        <w:t xml:space="preserve">Anims is a </w:t>
       </w:r>
       <w:r>
         <w:t xml:space="preserve">static </w:t>
@@ -2640,14 +2286,12 @@
       </w:r>
     </w:p>
     <w:p>
-      <w:proofErr w:type="spellStart"/>
       <w:r>
         <w:rPr>
           <w:b/>
         </w:rPr>
         <w:t>EaseInQuint</w:t>
       </w:r>
-      <w:proofErr w:type="spellEnd"/>
       <w:r>
         <w:rPr>
           <w:b/>
@@ -2655,156 +2299,96 @@
         <w:t xml:space="preserve"> </w:t>
       </w:r>
       <w:r>
-        <w:t>(</w:t>
-      </w:r>
-      <w:proofErr w:type="spellStart"/>
-      <w:r>
+        <w:t>(startValue, endValue, time, duration)</w:t>
+      </w:r>
+      <w:r>
+        <w:t xml:space="preserve"> (float)</w:t>
+      </w:r>
+    </w:p>
+    <w:p>
+      <w:r>
+        <w:rPr>
+          <w:b/>
+        </w:rPr>
+        <w:t>EaseInOutQuint</w:t>
+      </w:r>
+      <w:r>
+        <w:rPr>
+          <w:b/>
+        </w:rPr>
+        <w:t xml:space="preserve"> </w:t>
+      </w:r>
+      <w:r>
+        <w:t>(startValue, endValue, time, duration)</w:t>
+      </w:r>
+      <w:r>
+        <w:t xml:space="preserve"> (float)</w:t>
+      </w:r>
+    </w:p>
+    <w:p>
+      <w:r>
+        <w:rPr>
+          <w:b/>
+        </w:rPr>
+        <w:t>EaseOutQuint</w:t>
+      </w:r>
+      <w:r>
+        <w:rPr>
+          <w:b/>
+        </w:rPr>
+        <w:t xml:space="preserve"> </w:t>
+      </w:r>
+      <w:r>
+        <w:t>(startValue, endValue, time, duration)</w:t>
+      </w:r>
+      <w:r>
+        <w:t xml:space="preserve"> (float)</w:t>
+      </w:r>
+    </w:p>
+    <w:p>
+      <w:r>
+        <w:t>W</w:t>
+      </w:r>
+      <w:r>
+        <w:t xml:space="preserve">hich </w:t>
+      </w:r>
+      <w:r>
+        <w:t>each</w:t>
+      </w:r>
+      <w:r>
+        <w:t xml:space="preserve"> have 4 </w:t>
+      </w:r>
+      <w:r>
+        <w:t>parameters</w:t>
+      </w:r>
+      <w:r>
+        <w:t>:</w:t>
+      </w:r>
+    </w:p>
+    <w:p>
+      <w:r>
+        <w:rPr>
+          <w:b/>
+        </w:rPr>
         <w:t>startValue</w:t>
       </w:r>
-      <w:proofErr w:type="spellEnd"/>
-      <w:r>
-        <w:t xml:space="preserve">, </w:t>
-      </w:r>
-      <w:proofErr w:type="spellStart"/>
-      <w:r>
+      <w:r>
+        <w:t xml:space="preserve"> (float) –</w:t>
+      </w:r>
+      <w:r>
+        <w:t xml:space="preserve"> T</w:t>
+      </w:r>
+      <w:r>
+        <w:t>he value at the start of the animation - this value usually doesn't change between frames</w:t>
+      </w:r>
+    </w:p>
+    <w:p>
+      <w:r>
+        <w:rPr>
+          <w:b/>
+        </w:rPr>
         <w:t>endValue</w:t>
       </w:r>
-      <w:proofErr w:type="spellEnd"/>
-      <w:r>
-        <w:t>, time, duration)</w:t>
-      </w:r>
-      <w:r>
-        <w:t xml:space="preserve"> (float)</w:t>
-      </w:r>
-    </w:p>
-    <w:p>
-      <w:proofErr w:type="spellStart"/>
-      <w:r>
-        <w:rPr>
-          <w:b/>
-        </w:rPr>
-        <w:t>EaseInOutQuint</w:t>
-      </w:r>
-      <w:proofErr w:type="spellEnd"/>
-      <w:r>
-        <w:rPr>
-          <w:b/>
-        </w:rPr>
-        <w:t xml:space="preserve"> </w:t>
-      </w:r>
-      <w:r>
-        <w:t>(</w:t>
-      </w:r>
-      <w:proofErr w:type="spellStart"/>
-      <w:r>
-        <w:t>startValue</w:t>
-      </w:r>
-      <w:proofErr w:type="spellEnd"/>
-      <w:r>
-        <w:t xml:space="preserve">, </w:t>
-      </w:r>
-      <w:proofErr w:type="spellStart"/>
-      <w:r>
-        <w:t>endValue</w:t>
-      </w:r>
-      <w:proofErr w:type="spellEnd"/>
-      <w:r>
-        <w:t>, time, duration)</w:t>
-      </w:r>
-      <w:r>
-        <w:t xml:space="preserve"> (float)</w:t>
-      </w:r>
-    </w:p>
-    <w:p>
-      <w:proofErr w:type="spellStart"/>
-      <w:r>
-        <w:rPr>
-          <w:b/>
-        </w:rPr>
-        <w:t>EaseOutQuint</w:t>
-      </w:r>
-      <w:proofErr w:type="spellEnd"/>
-      <w:r>
-        <w:rPr>
-          <w:b/>
-        </w:rPr>
-        <w:t xml:space="preserve"> </w:t>
-      </w:r>
-      <w:r>
-        <w:t>(</w:t>
-      </w:r>
-      <w:proofErr w:type="spellStart"/>
-      <w:r>
-        <w:t>startValue</w:t>
-      </w:r>
-      <w:proofErr w:type="spellEnd"/>
-      <w:r>
-        <w:t xml:space="preserve">, </w:t>
-      </w:r>
-      <w:proofErr w:type="spellStart"/>
-      <w:r>
-        <w:t>endValue</w:t>
-      </w:r>
-      <w:proofErr w:type="spellEnd"/>
-      <w:r>
-        <w:t>, time, duration)</w:t>
-      </w:r>
-      <w:r>
-        <w:t xml:space="preserve"> (float)</w:t>
-      </w:r>
-    </w:p>
-    <w:p>
-      <w:r>
-        <w:t>W</w:t>
-      </w:r>
-      <w:r>
-        <w:t xml:space="preserve">hich </w:t>
-      </w:r>
-      <w:r>
-        <w:t>each</w:t>
-      </w:r>
-      <w:r>
-        <w:t xml:space="preserve"> have 4 </w:t>
-      </w:r>
-      <w:r>
-        <w:t>parameters</w:t>
-      </w:r>
-      <w:r>
-        <w:t>:</w:t>
-      </w:r>
-    </w:p>
-    <w:p>
-      <w:proofErr w:type="spellStart"/>
-      <w:proofErr w:type="gramStart"/>
-      <w:r>
-        <w:rPr>
-          <w:b/>
-        </w:rPr>
-        <w:t>startValue</w:t>
-      </w:r>
-      <w:proofErr w:type="spellEnd"/>
-      <w:proofErr w:type="gramEnd"/>
-      <w:r>
-        <w:t xml:space="preserve"> (float) –</w:t>
-      </w:r>
-      <w:r>
-        <w:t xml:space="preserve"> T</w:t>
-      </w:r>
-      <w:r>
-        <w:t>he value at the start of the animation - this value usually doesn't change between frames</w:t>
-      </w:r>
-    </w:p>
-    <w:p>
-      <w:proofErr w:type="spellStart"/>
-      <w:proofErr w:type="gramStart"/>
-      <w:r>
-        <w:rPr>
-          <w:b/>
-        </w:rPr>
-        <w:t>endValue</w:t>
-      </w:r>
-      <w:proofErr w:type="spellEnd"/>
-      <w:proofErr w:type="gramEnd"/>
       <w:r>
         <w:t xml:space="preserve"> (float) – </w:t>
       </w:r>
@@ -2816,14 +2400,12 @@
       </w:r>
     </w:p>
     <w:p>
-      <w:proofErr w:type="gramStart"/>
       <w:r>
         <w:rPr>
           <w:b/>
         </w:rPr>
         <w:t>time</w:t>
       </w:r>
-      <w:proofErr w:type="gramEnd"/>
       <w:r>
         <w:t xml:space="preserve"> (float) – </w:t>
       </w:r>
@@ -2835,14 +2417,12 @@
       </w:r>
     </w:p>
     <w:p>
-      <w:proofErr w:type="gramStart"/>
       <w:r>
         <w:rPr>
           <w:b/>
         </w:rPr>
         <w:t>duration</w:t>
       </w:r>
-      <w:proofErr w:type="gramEnd"/>
       <w:r>
         <w:t xml:space="preserve"> (float) - </w:t>
       </w:r>
@@ -2859,44 +2439,16 @@
       </w:r>
     </w:p>
     <w:p>
-      <w:proofErr w:type="spellStart"/>
-      <w:proofErr w:type="gramStart"/>
-      <w:r>
-        <w:t>myFloat</w:t>
-      </w:r>
-      <w:proofErr w:type="spellEnd"/>
-      <w:proofErr w:type="gramEnd"/>
-      <w:r>
-        <w:t xml:space="preserve"> = </w:t>
-      </w:r>
-      <w:proofErr w:type="spellStart"/>
-      <w:r>
-        <w:t>Anims.EaseOutQuint</w:t>
-      </w:r>
-      <w:proofErr w:type="spellEnd"/>
-      <w:r>
-        <w:t xml:space="preserve"> (0f, 1f, </w:t>
-      </w:r>
-      <w:proofErr w:type="spellStart"/>
-      <w:r>
-        <w:t>Time.realTimeSinceStartup</w:t>
-      </w:r>
-      <w:proofErr w:type="spellEnd"/>
-      <w:r>
-        <w:t>, 10f);</w:t>
-      </w:r>
-    </w:p>
-    <w:p>
-      <w:r>
-        <w:t xml:space="preserve">This would progress </w:t>
-      </w:r>
-      <w:proofErr w:type="spellStart"/>
-      <w:r>
-        <w:t>myFloat</w:t>
-      </w:r>
-      <w:proofErr w:type="spellEnd"/>
-      <w:r>
-        <w:t xml:space="preserve"> from 0 to 1 over 10 seconds, getting slower as it nears 1.</w:t>
+      <w:r>
+        <w:t xml:space="preserve">myFloat = </w:t>
+      </w:r>
+      <w:r>
+        <w:t>Anims.EaseOutQuint (0f, 1f, Time.realTimeSinceStartup, 10f);</w:t>
+      </w:r>
+    </w:p>
+    <w:p>
+      <w:r>
+        <w:t>This would progress myFloat from 0 to 1 over 10 seconds, getting slower as it nears 1.</w:t>
       </w:r>
     </w:p>
     <w:p/>
@@ -2905,12 +2457,10 @@
         <w:pStyle w:val="Heading2"/>
       </w:pPr>
       <w:bookmarkStart w:id="14" w:name="_Toc405855234"/>
-      <w:proofErr w:type="spellStart"/>
       <w:r>
         <w:t>ToastControl</w:t>
       </w:r>
       <w:bookmarkEnd w:id="14"/>
-      <w:proofErr w:type="spellEnd"/>
     </w:p>
     <w:p>
       <w:r>
@@ -2921,188 +2471,116 @@
       </w:r>
     </w:p>
     <w:p>
-      <w:proofErr w:type="spellStart"/>
-      <w:proofErr w:type="gramStart"/>
       <w:r>
         <w:rPr>
           <w:b/>
         </w:rPr>
         <w:t>InitToastSystem</w:t>
       </w:r>
-      <w:proofErr w:type="spellEnd"/>
+      <w:r>
+        <w:t>()</w:t>
+      </w:r>
+      <w:r>
+        <w:t xml:space="preserve"> (void) – If using the ToastControl class, InitToastSystem must be called before any toasts are created.</w:t>
+      </w:r>
+    </w:p>
+    <w:p>
+      <w:r>
+        <w:rPr>
+          <w:b/>
+        </w:rPr>
+        <w:t>MakeToast</w:t>
+      </w:r>
       <w:r>
         <w:t>(</w:t>
       </w:r>
-      <w:proofErr w:type="gramEnd"/>
+      <w:r>
+        <w:t>content, duration, panelColor, textColor, fontSize</w:t>
+      </w:r>
       <w:r>
         <w:t>)</w:t>
       </w:r>
       <w:r>
-        <w:t xml:space="preserve"> (void) – If using the </w:t>
-      </w:r>
-      <w:proofErr w:type="spellStart"/>
-      <w:r>
-        <w:t>ToastControl</w:t>
-      </w:r>
-      <w:proofErr w:type="spellEnd"/>
-      <w:r>
-        <w:t xml:space="preserve"> class, </w:t>
-      </w:r>
-      <w:proofErr w:type="spellStart"/>
-      <w:r>
-        <w:t>InitToastSystem</w:t>
-      </w:r>
-      <w:proofErr w:type="spellEnd"/>
-      <w:r>
-        <w:t xml:space="preserve"> must be called before any toasts are created.</w:t>
-      </w:r>
-    </w:p>
-    <w:p>
-      <w:proofErr w:type="spellStart"/>
-      <w:proofErr w:type="gramStart"/>
-      <w:r>
-        <w:rPr>
-          <w:b/>
-        </w:rPr>
-        <w:t>MakeToast</w:t>
-      </w:r>
-      <w:proofErr w:type="spellEnd"/>
-      <w:r>
-        <w:t>(</w:t>
-      </w:r>
-      <w:proofErr w:type="gramEnd"/>
-      <w:r>
-        <w:t xml:space="preserve">content, duration, </w:t>
-      </w:r>
-      <w:proofErr w:type="spellStart"/>
-      <w:r>
+        <w:t xml:space="preserve"> (</w:t>
+      </w:r>
+      <w:r>
+        <w:t>void</w:t>
+      </w:r>
+      <w:r>
+        <w:t>)</w:t>
+      </w:r>
+      <w:r>
+        <w:t xml:space="preserve"> – This creates a toast message</w:t>
+      </w:r>
+    </w:p>
+    <w:p>
+      <w:r>
+        <w:rPr>
+          <w:b/>
+        </w:rPr>
+        <w:t>content</w:t>
+      </w:r>
+      <w:r>
+        <w:t xml:space="preserve"> (string) – </w:t>
+      </w:r>
+      <w:r>
+        <w:t xml:space="preserve">The string of the </w:t>
+      </w:r>
+      <w:r>
+        <w:t>message</w:t>
+      </w:r>
+    </w:p>
+    <w:p>
+      <w:r>
+        <w:rPr>
+          <w:b/>
+        </w:rPr>
+        <w:t>duration</w:t>
+      </w:r>
+      <w:r>
+        <w:t xml:space="preserve"> (float) – </w:t>
+      </w:r>
+      <w:r>
+        <w:t>The time that the toast is displayed</w:t>
+      </w:r>
+    </w:p>
+    <w:p>
+      <w:r>
+        <w:rPr>
+          <w:b/>
+        </w:rPr>
         <w:t>panelColor</w:t>
       </w:r>
-      <w:proofErr w:type="spellEnd"/>
-      <w:r>
-        <w:t xml:space="preserve">, </w:t>
-      </w:r>
-      <w:proofErr w:type="spellStart"/>
-      <w:r>
+      <w:r>
+        <w:t xml:space="preserve"> (Color) – </w:t>
+      </w:r>
+      <w:r>
+        <w:t>The color of the toast panel</w:t>
+      </w:r>
+    </w:p>
+    <w:p>
+      <w:r>
+        <w:rPr>
+          <w:b/>
+        </w:rPr>
         <w:t>textColor</w:t>
       </w:r>
-      <w:proofErr w:type="spellEnd"/>
-      <w:r>
-        <w:t xml:space="preserve">, </w:t>
-      </w:r>
-      <w:proofErr w:type="spellStart"/>
-      <w:r>
+      <w:r>
+        <w:t xml:space="preserve"> (Color) – </w:t>
+      </w:r>
+      <w:r>
+        <w:t>The color of the toast text</w:t>
+      </w:r>
+    </w:p>
+    <w:p>
+      <w:r>
+        <w:rPr>
+          <w:b/>
+        </w:rPr>
         <w:t>fontSize</w:t>
       </w:r>
-      <w:proofErr w:type="spellEnd"/>
-      <w:r>
-        <w:t>)</w:t>
-      </w:r>
-      <w:r>
-        <w:t xml:space="preserve"> (</w:t>
-      </w:r>
-      <w:r>
-        <w:t>void</w:t>
-      </w:r>
-      <w:r>
-        <w:t>)</w:t>
-      </w:r>
-      <w:r>
-        <w:t xml:space="preserve"> – This creates a toast message</w:t>
-      </w:r>
-    </w:p>
-    <w:p>
-      <w:proofErr w:type="gramStart"/>
-      <w:r>
-        <w:rPr>
-          <w:b/>
-        </w:rPr>
-        <w:t>content</w:t>
-      </w:r>
-      <w:proofErr w:type="gramEnd"/>
-      <w:r>
-        <w:t xml:space="preserve"> (string) – </w:t>
-      </w:r>
-      <w:r>
-        <w:t xml:space="preserve">The string of the </w:t>
-      </w:r>
-      <w:r>
-        <w:t>message</w:t>
-      </w:r>
-    </w:p>
-    <w:p>
-      <w:proofErr w:type="gramStart"/>
-      <w:r>
-        <w:rPr>
-          <w:b/>
-        </w:rPr>
-        <w:t>duration</w:t>
-      </w:r>
-      <w:proofErr w:type="gramEnd"/>
-      <w:r>
-        <w:t xml:space="preserve"> (float) – </w:t>
-      </w:r>
-      <w:r>
-        <w:t>The time that the toast is displayed</w:t>
-      </w:r>
-    </w:p>
-    <w:p>
-      <w:proofErr w:type="spellStart"/>
-      <w:proofErr w:type="gramStart"/>
-      <w:r>
-        <w:rPr>
-          <w:b/>
-        </w:rPr>
-        <w:t>panelColor</w:t>
-      </w:r>
-      <w:proofErr w:type="spellEnd"/>
-      <w:proofErr w:type="gramEnd"/>
-      <w:r>
-        <w:t xml:space="preserve"> (Color) – </w:t>
-      </w:r>
-      <w:r>
-        <w:t>The color of the toast panel</w:t>
-      </w:r>
-    </w:p>
-    <w:p>
-      <w:proofErr w:type="spellStart"/>
-      <w:proofErr w:type="gramStart"/>
-      <w:r>
-        <w:rPr>
-          <w:b/>
-        </w:rPr>
-        <w:t>textColor</w:t>
-      </w:r>
-      <w:proofErr w:type="spellEnd"/>
-      <w:proofErr w:type="gramEnd"/>
-      <w:r>
-        <w:t xml:space="preserve"> (Color) – </w:t>
-      </w:r>
-      <w:r>
-        <w:t>The color of the toast text</w:t>
-      </w:r>
-    </w:p>
-    <w:p>
-      <w:proofErr w:type="spellStart"/>
-      <w:proofErr w:type="gramStart"/>
-      <w:r>
-        <w:rPr>
-          <w:b/>
-        </w:rPr>
-        <w:t>fontSize</w:t>
-      </w:r>
-      <w:proofErr w:type="spellEnd"/>
-      <w:proofErr w:type="gramEnd"/>
-      <w:r>
-        <w:t xml:space="preserve"> (</w:t>
-      </w:r>
-      <w:proofErr w:type="spellStart"/>
-      <w:r>
-        <w:t>int</w:t>
-      </w:r>
-      <w:proofErr w:type="spellEnd"/>
-      <w:r>
-        <w:t>) –</w:t>
+      <w:r>
+        <w:t xml:space="preserve"> (int) –</w:t>
       </w:r>
       <w:r>
         <w:t>The size of the toast message</w:t>
@@ -3119,12 +2597,10 @@
         <w:pStyle w:val="Heading2"/>
       </w:pPr>
       <w:bookmarkStart w:id="15" w:name="_Toc405855235"/>
-      <w:proofErr w:type="spellStart"/>
       <w:r>
         <w:t>CustomInkBlotCreator</w:t>
       </w:r>
       <w:bookmarkEnd w:id="15"/>
-      <w:proofErr w:type="spellEnd"/>
     </w:p>
     <w:p>
       <w:r>
@@ -3137,169 +2613,97 @@
           <w:sz w:val="26"/>
         </w:rPr>
       </w:pPr>
-      <w:proofErr w:type="spellStart"/>
-      <w:proofErr w:type="gramStart"/>
       <w:r>
         <w:rPr>
           <w:b/>
         </w:rPr>
         <w:t>inkBlotEnabled</w:t>
       </w:r>
-      <w:proofErr w:type="spellEnd"/>
-      <w:proofErr w:type="gramEnd"/>
-      <w:r>
-        <w:t xml:space="preserve"> (</w:t>
-      </w:r>
-      <w:proofErr w:type="spellStart"/>
-      <w:r>
-        <w:t>bool</w:t>
-      </w:r>
-      <w:proofErr w:type="spellEnd"/>
-      <w:r>
-        <w:t>) – Is the Ink Blot enabled?</w:t>
-      </w:r>
-    </w:p>
-    <w:p>
-      <w:proofErr w:type="spellStart"/>
-      <w:proofErr w:type="gramStart"/>
+      <w:r>
+        <w:t xml:space="preserve"> (bool) – Is the Ink Blot enabled?</w:t>
+      </w:r>
+    </w:p>
+    <w:p>
       <w:r>
         <w:rPr>
           <w:b/>
         </w:rPr>
         <w:t>autoInkBlotSize</w:t>
       </w:r>
-      <w:proofErr w:type="spellEnd"/>
-      <w:proofErr w:type="gramEnd"/>
-      <w:r>
-        <w:t xml:space="preserve"> (</w:t>
-      </w:r>
-      <w:proofErr w:type="spellStart"/>
-      <w:r>
-        <w:t>bool</w:t>
-      </w:r>
-      <w:proofErr w:type="spellEnd"/>
-      <w:r>
-        <w:t xml:space="preserve">) – Is the size of the Ink Blot automatically </w:t>
+      <w:r>
+        <w:t xml:space="preserve"> (bool) – Is the size of the Ink Blot automatically </w:t>
       </w:r>
       <w:r>
         <w:t xml:space="preserve">calculated? </w:t>
       </w:r>
       <w:r>
-        <w:t xml:space="preserve">If true, then the size is the length of the longest side of the parent </w:t>
-      </w:r>
-      <w:proofErr w:type="spellStart"/>
-      <w:r>
-        <w:t>RectTransform</w:t>
-      </w:r>
-      <w:proofErr w:type="spellEnd"/>
-      <w:r>
-        <w:t xml:space="preserve"> / 1.5</w:t>
-      </w:r>
-    </w:p>
-    <w:p>
-      <w:proofErr w:type="spellStart"/>
-      <w:proofErr w:type="gramStart"/>
+        <w:t>If true, then the size is the length of the longest side of the parent RectTransform / 1.5</w:t>
+      </w:r>
+    </w:p>
+    <w:p>
       <w:r>
         <w:rPr>
           <w:b/>
         </w:rPr>
         <w:t>inkBlotSize</w:t>
       </w:r>
-      <w:proofErr w:type="spellEnd"/>
-      <w:proofErr w:type="gramEnd"/>
-      <w:r>
-        <w:t xml:space="preserve"> (</w:t>
-      </w:r>
-      <w:proofErr w:type="spellStart"/>
-      <w:r>
-        <w:t>int</w:t>
-      </w:r>
-      <w:proofErr w:type="spellEnd"/>
-      <w:r>
-        <w:t>) – The radius, in pixels, of the ink blot when fully expanded</w:t>
-      </w:r>
-    </w:p>
-    <w:p>
-      <w:proofErr w:type="spellStart"/>
-      <w:proofErr w:type="gramStart"/>
+      <w:r>
+        <w:t xml:space="preserve"> (int) – The radius, in pixels, of the ink blot when fully expanded</w:t>
+      </w:r>
+    </w:p>
+    <w:p>
       <w:r>
         <w:rPr>
           <w:b/>
         </w:rPr>
         <w:t>inkBlotSpeed</w:t>
       </w:r>
-      <w:proofErr w:type="spellEnd"/>
-      <w:proofErr w:type="gramEnd"/>
       <w:r>
         <w:t xml:space="preserve"> (float) – The speed of the Ink Blot animation</w:t>
       </w:r>
     </w:p>
     <w:p>
-      <w:proofErr w:type="spellStart"/>
-      <w:proofErr w:type="gramStart"/>
       <w:r>
         <w:rPr>
           <w:b/>
         </w:rPr>
         <w:t>inkBlotColor</w:t>
       </w:r>
-      <w:proofErr w:type="spellEnd"/>
-      <w:proofErr w:type="gramEnd"/>
       <w:r>
         <w:t xml:space="preserve"> (Color) – The color of the Ink Blot, does not affect the alpha</w:t>
       </w:r>
     </w:p>
     <w:p>
-      <w:proofErr w:type="spellStart"/>
-      <w:proofErr w:type="gramStart"/>
       <w:r>
         <w:rPr>
           <w:b/>
         </w:rPr>
         <w:t>inkBlotStartAlpha</w:t>
       </w:r>
-      <w:proofErr w:type="spellEnd"/>
-      <w:proofErr w:type="gramEnd"/>
       <w:r>
         <w:t xml:space="preserve"> (float) – The starting alpha of the Ink Blot</w:t>
       </w:r>
     </w:p>
     <w:p>
-      <w:proofErr w:type="spellStart"/>
-      <w:proofErr w:type="gramStart"/>
       <w:r>
         <w:rPr>
           <w:b/>
         </w:rPr>
         <w:t>inkBlotEndAlpha</w:t>
       </w:r>
-      <w:proofErr w:type="spellEnd"/>
-      <w:proofErr w:type="gramEnd"/>
       <w:r>
         <w:t xml:space="preserve"> (float) – The ending alpha of the Ink Blot</w:t>
       </w:r>
     </w:p>
     <w:p>
-      <w:proofErr w:type="spellStart"/>
-      <w:proofErr w:type="gramStart"/>
       <w:r>
         <w:rPr>
           <w:b/>
         </w:rPr>
         <w:t>toggleMask</w:t>
       </w:r>
-      <w:proofErr w:type="spellEnd"/>
-      <w:proofErr w:type="gramEnd"/>
-      <w:r>
-        <w:t xml:space="preserve"> (</w:t>
-      </w:r>
-      <w:proofErr w:type="spellStart"/>
-      <w:r>
-        <w:t>bool</w:t>
-      </w:r>
-      <w:proofErr w:type="spellEnd"/>
-      <w:r>
-        <w:t xml:space="preserve">) – </w:t>
+      <w:r>
+        <w:t xml:space="preserve"> (bool) – </w:t>
       </w:r>
       <w:r>
         <w:t>Is the mask of the image toggled on and off</w:t>
@@ -3312,60 +2716,28 @@
       </w:r>
     </w:p>
     <w:p>
-      <w:proofErr w:type="spellStart"/>
-      <w:proofErr w:type="gramStart"/>
       <w:r>
         <w:rPr>
           <w:b/>
         </w:rPr>
         <w:t>dragCheck</w:t>
       </w:r>
-      <w:proofErr w:type="spellEnd"/>
-      <w:proofErr w:type="gramEnd"/>
-      <w:r>
-        <w:t xml:space="preserve"> (</w:t>
-      </w:r>
-      <w:proofErr w:type="spellStart"/>
-      <w:r>
-        <w:t>bool</w:t>
-      </w:r>
-      <w:proofErr w:type="spellEnd"/>
-      <w:r>
-        <w:t xml:space="preserve">) – </w:t>
-      </w:r>
-      <w:r>
-        <w:t>Is the checking of the click and pointer position delayed so as to not create an ink blot if the user if swiping (</w:t>
-      </w:r>
-      <w:proofErr w:type="spellStart"/>
-      <w:r>
-        <w:t>ie</w:t>
-      </w:r>
-      <w:proofErr w:type="spellEnd"/>
-      <w:r>
-        <w:t>. Scrolling through a list)?</w:t>
-      </w:r>
-    </w:p>
-    <w:p>
-      <w:proofErr w:type="spellStart"/>
-      <w:proofErr w:type="gramStart"/>
+      <w:r>
+        <w:t xml:space="preserve"> (bool) – </w:t>
+      </w:r>
+      <w:r>
+        <w:t>Is the checking of the click and pointer position delayed so as to not create an ink blot if the user if swiping (ie. Scrolling through a list)?</w:t>
+      </w:r>
+    </w:p>
+    <w:p>
       <w:r>
         <w:rPr>
           <w:b/>
         </w:rPr>
         <w:t>dragLimit</w:t>
       </w:r>
-      <w:proofErr w:type="spellEnd"/>
-      <w:proofErr w:type="gramEnd"/>
-      <w:r>
-        <w:t xml:space="preserve"> (</w:t>
-      </w:r>
-      <w:proofErr w:type="spellStart"/>
-      <w:r>
-        <w:t>bool</w:t>
-      </w:r>
-      <w:proofErr w:type="spellEnd"/>
-      <w:r>
-        <w:t>) –</w:t>
+      <w:r>
+        <w:t xml:space="preserve"> (bool) –</w:t>
       </w:r>
       <w:r>
         <w:t xml:space="preserve"> How much is the drag check delayed?</w:t>
@@ -3377,12 +2749,10 @@
         <w:pStyle w:val="Heading2"/>
       </w:pPr>
       <w:bookmarkStart w:id="16" w:name="_Toc405855236"/>
-      <w:proofErr w:type="spellStart"/>
       <w:r>
         <w:t>ShadowSnap</w:t>
       </w:r>
       <w:bookmarkEnd w:id="16"/>
-      <w:proofErr w:type="spellEnd"/>
     </w:p>
     <w:p>
       <w:r>
@@ -3393,50 +2763,26 @@
       </w:r>
     </w:p>
     <w:p>
-      <w:proofErr w:type="spellStart"/>
-      <w:proofErr w:type="gramStart"/>
       <w:r>
         <w:rPr>
           <w:b/>
         </w:rPr>
         <w:t>targetRect</w:t>
       </w:r>
-      <w:proofErr w:type="spellEnd"/>
-      <w:proofErr w:type="gramEnd"/>
-      <w:r>
-        <w:t xml:space="preserve"> (</w:t>
-      </w:r>
-      <w:proofErr w:type="spellStart"/>
-      <w:r>
-        <w:t>RectTransform</w:t>
-      </w:r>
-      <w:proofErr w:type="spellEnd"/>
-      <w:r>
-        <w:t xml:space="preserve">) – </w:t>
-      </w:r>
-      <w:r>
-        <w:t xml:space="preserve">The </w:t>
-      </w:r>
-      <w:proofErr w:type="spellStart"/>
-      <w:r>
-        <w:t>RectTransform</w:t>
-      </w:r>
-      <w:proofErr w:type="spellEnd"/>
-      <w:r>
-        <w:t xml:space="preserve"> of the target object/image to snap to.</w:t>
-      </w:r>
-    </w:p>
-    <w:p>
-      <w:proofErr w:type="spellStart"/>
-      <w:proofErr w:type="gramStart"/>
+      <w:r>
+        <w:t xml:space="preserve"> (RectTransform) – </w:t>
+      </w:r>
+      <w:r>
+        <w:t>The RectTransform of the target object/image to snap to.</w:t>
+      </w:r>
+    </w:p>
+    <w:p>
       <w:r>
         <w:rPr>
           <w:b/>
         </w:rPr>
         <w:t>xPadding</w:t>
       </w:r>
-      <w:proofErr w:type="spellEnd"/>
-      <w:proofErr w:type="gramEnd"/>
       <w:r>
         <w:t xml:space="preserve"> (float) – </w:t>
       </w:r>
@@ -3451,16 +2797,12 @@
       </w:r>
     </w:p>
     <w:p>
-      <w:proofErr w:type="spellStart"/>
-      <w:proofErr w:type="gramStart"/>
       <w:r>
         <w:rPr>
           <w:b/>
         </w:rPr>
         <w:t>yPadding</w:t>
       </w:r>
-      <w:proofErr w:type="spellEnd"/>
-      <w:proofErr w:type="gramEnd"/>
       <w:r>
         <w:t xml:space="preserve"> (float) – </w:t>
       </w:r>
@@ -3469,26 +2811,14 @@
       </w:r>
     </w:p>
     <w:p>
-      <w:proofErr w:type="spellStart"/>
-      <w:proofErr w:type="gramStart"/>
       <w:r>
         <w:rPr>
           <w:b/>
         </w:rPr>
         <w:t>snapEveryFrame</w:t>
       </w:r>
-      <w:proofErr w:type="spellEnd"/>
-      <w:proofErr w:type="gramEnd"/>
-      <w:r>
-        <w:t xml:space="preserve"> (</w:t>
-      </w:r>
-      <w:proofErr w:type="spellStart"/>
-      <w:r>
-        <w:t>bool</w:t>
-      </w:r>
-      <w:proofErr w:type="spellEnd"/>
-      <w:r>
-        <w:t xml:space="preserve">) – </w:t>
+      <w:r>
+        <w:t xml:space="preserve"> (bool) – </w:t>
       </w:r>
       <w:r>
         <w:t>Does the shadow snap every frame?</w:t>
@@ -3507,73 +2837,51 @@
         <w:pStyle w:val="Heading2"/>
       </w:pPr>
       <w:bookmarkStart w:id="17" w:name="_Toc405855237"/>
-      <w:proofErr w:type="spellStart"/>
       <w:r>
         <w:lastRenderedPageBreak/>
         <w:t>ShadowGen</w:t>
       </w:r>
       <w:bookmarkEnd w:id="17"/>
-      <w:proofErr w:type="spellEnd"/>
     </w:p>
     <w:p>
       <w:r>
         <w:t>This class is designed to help with generating soft drop shadows for any image.</w:t>
       </w:r>
       <w:r>
-        <w:t xml:space="preserve"> To use, attach this to an object with an Image component, set </w:t>
-      </w:r>
-      <w:proofErr w:type="spellStart"/>
-      <w:r>
+        <w:t xml:space="preserve"> To use, attach this to an object with an Image component, set sourceImage as the image you want shadowed, configure the settings to your liking, and hit ‘Generate Shadow’</w:t>
+      </w:r>
+      <w:r>
+        <w:t>.</w:t>
+      </w:r>
+      <w:r>
+        <w:t xml:space="preserve"> Please note that </w:t>
+      </w:r>
+      <w:r>
+        <w:t>the sprite of the source image</w:t>
+      </w:r>
+      <w:r>
+        <w:rPr>
+          <w:b/>
+        </w:rPr>
+        <w:t xml:space="preserve"> must be set as read-write enabled</w:t>
+      </w:r>
+      <w:r>
+        <w:t>!</w:t>
+      </w:r>
+      <w:r>
+        <w:t xml:space="preserve"> Generated shadow sprites are put in “Assets/MaterialUI/GeneratedShadows”</w:t>
+      </w:r>
+      <w:r>
+        <w:t xml:space="preserve"> and assigned a random name.</w:t>
+      </w:r>
+    </w:p>
+    <w:p>
+      <w:r>
+        <w:rPr>
+          <w:b/>
+        </w:rPr>
         <w:t>sourceImage</w:t>
       </w:r>
-      <w:proofErr w:type="spellEnd"/>
-      <w:r>
-        <w:t xml:space="preserve"> as the image you want shadowed, configure the settings to your liking, and hit ‘Generate Shadow’</w:t>
-      </w:r>
-      <w:r>
-        <w:t>.</w:t>
-      </w:r>
-      <w:r>
-        <w:t xml:space="preserve"> Please note that </w:t>
-      </w:r>
-      <w:r>
-        <w:t>the sprite of the source image</w:t>
-      </w:r>
-      <w:r>
-        <w:rPr>
-          <w:b/>
-        </w:rPr>
-        <w:t xml:space="preserve"> must be set as read-write enabled</w:t>
-      </w:r>
-      <w:r>
-        <w:t>!</w:t>
-      </w:r>
-      <w:r>
-        <w:t xml:space="preserve"> Generated shadow sprites are put in “Assets/MaterialUI/</w:t>
-      </w:r>
-      <w:proofErr w:type="spellStart"/>
-      <w:r>
-        <w:t>GeneratedShadows</w:t>
-      </w:r>
-      <w:proofErr w:type="spellEnd"/>
-      <w:r>
-        <w:t>”</w:t>
-      </w:r>
-      <w:r>
-        <w:t xml:space="preserve"> and assigned a random name.</w:t>
-      </w:r>
-    </w:p>
-    <w:p>
-      <w:proofErr w:type="spellStart"/>
-      <w:proofErr w:type="gramStart"/>
-      <w:r>
-        <w:rPr>
-          <w:b/>
-        </w:rPr>
-        <w:t>sourceImage</w:t>
-      </w:r>
-      <w:proofErr w:type="spellEnd"/>
-      <w:proofErr w:type="gramEnd"/>
       <w:r>
         <w:t xml:space="preserve"> (Image) – </w:t>
       </w:r>
@@ -3582,68 +2890,40 @@
       </w:r>
     </w:p>
     <w:p>
-      <w:proofErr w:type="spellStart"/>
-      <w:proofErr w:type="gramStart"/>
       <w:r>
         <w:rPr>
           <w:b/>
         </w:rPr>
         <w:t>blurRange</w:t>
       </w:r>
-      <w:proofErr w:type="spellEnd"/>
-      <w:proofErr w:type="gramEnd"/>
-      <w:r>
-        <w:t xml:space="preserve"> (</w:t>
-      </w:r>
-      <w:proofErr w:type="spellStart"/>
-      <w:r>
-        <w:t>int</w:t>
-      </w:r>
-      <w:proofErr w:type="spellEnd"/>
-      <w:r>
-        <w:t xml:space="preserve">, range(0,5)) – </w:t>
+      <w:r>
+        <w:t xml:space="preserve"> (int, range(0,5)) – </w:t>
       </w:r>
       <w:r>
         <w:t>How much the edges of the shadow should be blurred in each iteration.</w:t>
       </w:r>
     </w:p>
     <w:p>
-      <w:proofErr w:type="spellStart"/>
-      <w:proofErr w:type="gramStart"/>
       <w:r>
         <w:rPr>
           <w:b/>
         </w:rPr>
         <w:t>blurIterations</w:t>
       </w:r>
-      <w:proofErr w:type="spellEnd"/>
-      <w:proofErr w:type="gramEnd"/>
-      <w:r>
-        <w:t xml:space="preserve"> (</w:t>
-      </w:r>
-      <w:proofErr w:type="spellStart"/>
-      <w:r>
-        <w:t>int</w:t>
-      </w:r>
-      <w:proofErr w:type="spellEnd"/>
-      <w:r>
-        <w:t xml:space="preserve">) – </w:t>
+      <w:r>
+        <w:t xml:space="preserve"> (int) – </w:t>
       </w:r>
       <w:r>
         <w:t>The number of blur iterations that will be done on the shadow</w:t>
       </w:r>
     </w:p>
     <w:p>
-      <w:proofErr w:type="spellStart"/>
-      <w:proofErr w:type="gramStart"/>
       <w:r>
         <w:rPr>
           <w:b/>
         </w:rPr>
         <w:t>shadowRelativePosition</w:t>
       </w:r>
-      <w:proofErr w:type="spellEnd"/>
-      <w:proofErr w:type="gramEnd"/>
       <w:r>
         <w:t xml:space="preserve"> (Vector3) – </w:t>
       </w:r>
@@ -3652,16 +2932,12 @@
       </w:r>
     </w:p>
     <w:p>
-      <w:proofErr w:type="spellStart"/>
-      <w:proofErr w:type="gramStart"/>
       <w:r>
         <w:rPr>
           <w:b/>
         </w:rPr>
         <w:t>shadowRelativeSize</w:t>
       </w:r>
-      <w:proofErr w:type="spellEnd"/>
-      <w:proofErr w:type="gramEnd"/>
       <w:r>
         <w:t xml:space="preserve"> (Vector2) – </w:t>
       </w:r>
@@ -3670,16 +2946,12 @@
       </w:r>
     </w:p>
     <w:p>
-      <w:proofErr w:type="spellStart"/>
-      <w:proofErr w:type="gramStart"/>
       <w:r>
         <w:rPr>
           <w:b/>
         </w:rPr>
         <w:t>shadowAlpha</w:t>
       </w:r>
-      <w:proofErr w:type="spellEnd"/>
-      <w:proofErr w:type="gramEnd"/>
       <w:r>
         <w:t xml:space="preserve"> (float) – </w:t>
       </w:r>
@@ -3699,99 +2971,62 @@
     </w:p>
     <w:p>
       <w:r>
-        <w:t xml:space="preserve">This script serves mainly as an easy, non-code way to instantiate toast messages. To use, simply attach to an object and call the </w:t>
-      </w:r>
-      <w:proofErr w:type="spellStart"/>
-      <w:proofErr w:type="gramStart"/>
-      <w:r>
-        <w:t>PopupToast</w:t>
-      </w:r>
-      <w:proofErr w:type="spellEnd"/>
-      <w:r>
-        <w:t>(</w:t>
-      </w:r>
-      <w:proofErr w:type="gramEnd"/>
-      <w:r>
-        <w:t>) method.</w:t>
-      </w:r>
-    </w:p>
-    <w:p>
-      <w:proofErr w:type="gramStart"/>
+        <w:t>This script serves mainly as an easy, non-code way to instantiate toast messages. To use, simply attach to an object and call the PopupToast() method.</w:t>
+      </w:r>
+    </w:p>
+    <w:p>
       <w:r>
         <w:rPr>
           <w:b/>
         </w:rPr>
         <w:t>content</w:t>
       </w:r>
-      <w:proofErr w:type="gramEnd"/>
       <w:r>
         <w:t xml:space="preserve"> (string) – The string of the message</w:t>
       </w:r>
     </w:p>
     <w:p>
-      <w:proofErr w:type="gramStart"/>
       <w:r>
         <w:rPr>
           <w:b/>
         </w:rPr>
         <w:t>duration</w:t>
       </w:r>
-      <w:proofErr w:type="gramEnd"/>
       <w:r>
         <w:t xml:space="preserve"> (float) – The time that the toast is displayed</w:t>
       </w:r>
     </w:p>
     <w:p>
-      <w:proofErr w:type="spellStart"/>
-      <w:proofErr w:type="gramStart"/>
       <w:r>
         <w:rPr>
           <w:b/>
         </w:rPr>
         <w:t>panelColor</w:t>
       </w:r>
-      <w:proofErr w:type="spellEnd"/>
-      <w:proofErr w:type="gramEnd"/>
       <w:r>
         <w:t xml:space="preserve"> (Color) – The color of the toast panel</w:t>
       </w:r>
     </w:p>
     <w:p>
-      <w:proofErr w:type="spellStart"/>
-      <w:proofErr w:type="gramStart"/>
       <w:r>
         <w:rPr>
           <w:b/>
         </w:rPr>
         <w:t>textColor</w:t>
       </w:r>
-      <w:proofErr w:type="spellEnd"/>
-      <w:proofErr w:type="gramEnd"/>
       <w:r>
         <w:t xml:space="preserve"> (Color) – The color of the toast text</w:t>
       </w:r>
     </w:p>
     <w:p>
-      <w:proofErr w:type="spellStart"/>
-      <w:proofErr w:type="gramStart"/>
       <w:r>
         <w:rPr>
           <w:b/>
         </w:rPr>
         <w:t>fontSize</w:t>
       </w:r>
-      <w:proofErr w:type="spellEnd"/>
-      <w:proofErr w:type="gramEnd"/>
-      <w:r>
-        <w:t xml:space="preserve"> (</w:t>
-      </w:r>
-      <w:proofErr w:type="spellStart"/>
-      <w:r>
-        <w:t>int</w:t>
-      </w:r>
-      <w:proofErr w:type="spellEnd"/>
-      <w:r>
-        <w:t>) –The size of the toast message</w:t>
+      <w:r>
+        <w:t xml:space="preserve"> (int) –The size of the toast message</w:t>
       </w:r>
     </w:p>
     <w:p/>
@@ -4661,7 +3896,7 @@
 </file>
 
 <file path=customXml/itemProps1.xml><?xml version="1.0" encoding="utf-8"?>
-<ds:datastoreItem xmlns:ds="http://schemas.openxmlformats.org/officeDocument/2006/customXml" ds:itemID="{84142637-1EDC-461B-AF5F-BAF161A02AB3}">
+<ds:datastoreItem xmlns:ds="http://schemas.openxmlformats.org/officeDocument/2006/customXml" ds:itemID="{063AAA46-BBA0-436E-964F-3B81AF2DCBA9}">
   <ds:schemaRefs>
     <ds:schemaRef ds:uri="http://schemas.openxmlformats.org/officeDocument/2006/bibliography"/>
   </ds:schemaRefs>

</xml_diff>

<commit_message>
Added ability to choose a percentage of the screen height for the 'auto list height' option on the SelectionBox
</commit_message>
<xml_diff>
--- a/Assets/MaterialUI/Info/MaterialUI Documentation.docx
+++ b/Assets/MaterialUI/Info/MaterialUI Documentation.docx
@@ -12,13 +12,17 @@
       <w:r>
         <w:t>Documentation</w:t>
       </w:r>
-      <w:r>
-        <w:t xml:space="preserve"> – 0.1.0</w:t>
+    </w:p>
+    <w:p>
+      <w:pPr>
+        <w:pStyle w:val="Subtitle"/>
+      </w:pPr>
+      <w:r>
+        <w:t>Last updated to v0.1.0</w:t>
       </w:r>
       <w:bookmarkStart w:id="0" w:name="_GoBack"/>
       <w:bookmarkEnd w:id="0"/>
     </w:p>
-    <w:p/>
     <w:sdt>
       <w:sdtPr>
         <w:rPr>
@@ -1436,14 +1440,26 @@
           <w:sz w:val="26"/>
         </w:rPr>
       </w:pPr>
+      <w:proofErr w:type="spellStart"/>
+      <w:proofErr w:type="gramStart"/>
       <w:r>
         <w:rPr>
           <w:b/>
         </w:rPr>
         <w:t>inkBlotEnabled</w:t>
       </w:r>
-      <w:r>
-        <w:t xml:space="preserve"> (bool) – </w:t>
+      <w:proofErr w:type="spellEnd"/>
+      <w:proofErr w:type="gramEnd"/>
+      <w:r>
+        <w:t xml:space="preserve"> (</w:t>
+      </w:r>
+      <w:proofErr w:type="spellStart"/>
+      <w:r>
+        <w:t>bool</w:t>
+      </w:r>
+      <w:proofErr w:type="spellEnd"/>
+      <w:r>
+        <w:t xml:space="preserve">) – </w:t>
       </w:r>
       <w:r>
         <w:t>I</w:t>
@@ -1456,14 +1472,26 @@
       </w:r>
     </w:p>
     <w:p>
+      <w:proofErr w:type="spellStart"/>
+      <w:proofErr w:type="gramStart"/>
       <w:r>
         <w:rPr>
           <w:b/>
         </w:rPr>
         <w:t>autoInkBlotSize</w:t>
       </w:r>
-      <w:r>
-        <w:t xml:space="preserve"> (bool) – Is the size of the Ink B</w:t>
+      <w:proofErr w:type="spellEnd"/>
+      <w:proofErr w:type="gramEnd"/>
+      <w:r>
+        <w:t xml:space="preserve"> (</w:t>
+      </w:r>
+      <w:proofErr w:type="spellStart"/>
+      <w:r>
+        <w:t>bool</w:t>
+      </w:r>
+      <w:proofErr w:type="spellEnd"/>
+      <w:r>
+        <w:t>) – Is the size of the Ink B</w:t>
       </w:r>
       <w:r>
         <w:t xml:space="preserve">lot automatically </w:t>
@@ -1481,30 +1509,54 @@
         <w:t xml:space="preserve">is the </w:t>
       </w:r>
       <w:r>
-        <w:t>length of the longest side of the parent RectTransform / 1.5</w:t>
-      </w:r>
-    </w:p>
-    <w:p>
+        <w:t xml:space="preserve">length of the longest side of the parent </w:t>
+      </w:r>
+      <w:proofErr w:type="spellStart"/>
+      <w:r>
+        <w:t>RectTransform</w:t>
+      </w:r>
+      <w:proofErr w:type="spellEnd"/>
+      <w:r>
+        <w:t xml:space="preserve"> / 1.5</w:t>
+      </w:r>
+    </w:p>
+    <w:p>
+      <w:proofErr w:type="spellStart"/>
+      <w:proofErr w:type="gramStart"/>
       <w:r>
         <w:rPr>
           <w:b/>
         </w:rPr>
         <w:t>inkBlotSize</w:t>
       </w:r>
-      <w:r>
-        <w:t xml:space="preserve"> (int) – </w:t>
+      <w:proofErr w:type="spellEnd"/>
+      <w:proofErr w:type="gramEnd"/>
+      <w:r>
+        <w:t xml:space="preserve"> (</w:t>
+      </w:r>
+      <w:proofErr w:type="spellStart"/>
+      <w:r>
+        <w:t>int</w:t>
+      </w:r>
+      <w:proofErr w:type="spellEnd"/>
+      <w:r>
+        <w:t xml:space="preserve">) – </w:t>
       </w:r>
       <w:r>
         <w:t>The radius, in pixels, of the ink blot when fully expanded</w:t>
       </w:r>
     </w:p>
     <w:p>
+      <w:proofErr w:type="spellStart"/>
+      <w:proofErr w:type="gramStart"/>
       <w:r>
         <w:rPr>
           <w:b/>
         </w:rPr>
         <w:t>inkBlotSpeed</w:t>
       </w:r>
+      <w:proofErr w:type="spellEnd"/>
+      <w:proofErr w:type="gramEnd"/>
       <w:r>
         <w:t xml:space="preserve"> (float) – </w:t>
       </w:r>
@@ -1513,12 +1565,16 @@
       </w:r>
     </w:p>
     <w:p>
+      <w:proofErr w:type="spellStart"/>
+      <w:proofErr w:type="gramStart"/>
       <w:r>
         <w:rPr>
           <w:b/>
         </w:rPr>
         <w:t>inkBlotColor</w:t>
       </w:r>
+      <w:proofErr w:type="spellEnd"/>
+      <w:proofErr w:type="gramEnd"/>
       <w:r>
         <w:t xml:space="preserve"> (Color) – </w:t>
       </w:r>
@@ -1533,12 +1589,16 @@
       </w:r>
     </w:p>
     <w:p>
+      <w:proofErr w:type="spellStart"/>
+      <w:proofErr w:type="gramStart"/>
       <w:r>
         <w:rPr>
           <w:b/>
         </w:rPr>
         <w:t>inkBlotStartAlpha</w:t>
       </w:r>
+      <w:proofErr w:type="spellEnd"/>
+      <w:proofErr w:type="gramEnd"/>
       <w:r>
         <w:t xml:space="preserve"> (float) – </w:t>
       </w:r>
@@ -1547,12 +1607,16 @@
       </w:r>
     </w:p>
     <w:p>
+      <w:proofErr w:type="spellStart"/>
+      <w:proofErr w:type="gramStart"/>
       <w:r>
         <w:rPr>
           <w:b/>
         </w:rPr>
         <w:t>inkBlotEndAlpha</w:t>
       </w:r>
+      <w:proofErr w:type="spellEnd"/>
+      <w:proofErr w:type="gramEnd"/>
       <w:r>
         <w:t xml:space="preserve"> (float) – </w:t>
       </w:r>
@@ -1561,14 +1625,26 @@
       </w:r>
     </w:p>
     <w:p>
+      <w:proofErr w:type="spellStart"/>
+      <w:proofErr w:type="gramStart"/>
       <w:r>
         <w:rPr>
           <w:b/>
         </w:rPr>
         <w:t>highlightOnClick</w:t>
       </w:r>
-      <w:r>
-        <w:t xml:space="preserve"> (bool) – </w:t>
+      <w:proofErr w:type="spellEnd"/>
+      <w:proofErr w:type="gramEnd"/>
+      <w:r>
+        <w:t xml:space="preserve"> (</w:t>
+      </w:r>
+      <w:proofErr w:type="spellStart"/>
+      <w:r>
+        <w:t>bool</w:t>
+      </w:r>
+      <w:proofErr w:type="spellEnd"/>
+      <w:r>
+        <w:t xml:space="preserve">) – </w:t>
       </w:r>
       <w:r>
         <w:t>Does the button highlight when clicked?</w:t>
@@ -1577,30 +1653,49 @@
         <w:t xml:space="preserve"> </w:t>
       </w:r>
       <w:r>
-        <w:t>The highlight color is dictated by inkBlotColor</w:t>
-      </w:r>
-    </w:p>
-    <w:p>
+        <w:t xml:space="preserve">The highlight color is dictated by </w:t>
+      </w:r>
+      <w:proofErr w:type="spellStart"/>
+      <w:r>
+        <w:t>inkBlotColor</w:t>
+      </w:r>
+      <w:proofErr w:type="spellEnd"/>
+    </w:p>
+    <w:p>
+      <w:proofErr w:type="spellStart"/>
+      <w:proofErr w:type="gramStart"/>
       <w:r>
         <w:rPr>
           <w:b/>
         </w:rPr>
         <w:t>highlightOnHover</w:t>
       </w:r>
-      <w:r>
-        <w:t xml:space="preserve"> (bool) – </w:t>
+      <w:proofErr w:type="spellEnd"/>
+      <w:proofErr w:type="gramEnd"/>
+      <w:r>
+        <w:t xml:space="preserve"> (</w:t>
+      </w:r>
+      <w:proofErr w:type="spellStart"/>
+      <w:r>
+        <w:t>bool</w:t>
+      </w:r>
+      <w:proofErr w:type="spellEnd"/>
+      <w:r>
+        <w:t xml:space="preserve">) – </w:t>
       </w:r>
       <w:r>
         <w:t>Does the button highlight when hovered over?</w:t>
       </w:r>
     </w:p>
     <w:p>
+      <w:proofErr w:type="gramStart"/>
       <w:r>
         <w:rPr>
           <w:b/>
         </w:rPr>
         <w:t>shadows</w:t>
       </w:r>
+      <w:proofErr w:type="gramEnd"/>
       <w:r>
         <w:t xml:space="preserve"> (array)</w:t>
       </w:r>
@@ -1612,17 +1707,26 @@
       </w:r>
     </w:p>
     <w:p>
+      <w:proofErr w:type="spellStart"/>
+      <w:proofErr w:type="gramStart"/>
       <w:r>
         <w:rPr>
           <w:b/>
         </w:rPr>
         <w:t>shadowNormalSize</w:t>
       </w:r>
+      <w:proofErr w:type="spellEnd"/>
+      <w:proofErr w:type="gramEnd"/>
       <w:r>
         <w:t xml:space="preserve"> (</w:t>
       </w:r>
-      <w:r>
-        <w:t xml:space="preserve">int, range(0,3) </w:t>
+      <w:proofErr w:type="spellStart"/>
+      <w:r>
+        <w:t>int</w:t>
+      </w:r>
+      <w:proofErr w:type="spellEnd"/>
+      <w:r>
+        <w:t xml:space="preserve">, range(0,3) </w:t>
       </w:r>
       <w:r>
         <w:t>)</w:t>
@@ -1641,14 +1745,26 @@
       </w:r>
     </w:p>
     <w:p>
+      <w:proofErr w:type="spellStart"/>
+      <w:proofErr w:type="gramStart"/>
       <w:r>
         <w:rPr>
           <w:b/>
         </w:rPr>
         <w:t>shadowHoverSize</w:t>
       </w:r>
-      <w:r>
-        <w:t xml:space="preserve"> (int, range (0,3) ) </w:t>
+      <w:proofErr w:type="spellEnd"/>
+      <w:proofErr w:type="gramEnd"/>
+      <w:r>
+        <w:t xml:space="preserve"> (</w:t>
+      </w:r>
+      <w:proofErr w:type="spellStart"/>
+      <w:r>
+        <w:t>int</w:t>
+      </w:r>
+      <w:proofErr w:type="spellEnd"/>
+      <w:r>
+        <w:t xml:space="preserve">, range (0,3) ) </w:t>
       </w:r>
       <w:r>
         <w:t>–</w:t>
@@ -1686,12 +1802,16 @@
       <w:bookmarkEnd w:id="6"/>
     </w:p>
     <w:p>
+      <w:proofErr w:type="spellStart"/>
+      <w:proofErr w:type="gramStart"/>
       <w:r>
         <w:rPr>
           <w:b/>
         </w:rPr>
         <w:t>frameImage</w:t>
       </w:r>
+      <w:proofErr w:type="spellEnd"/>
+      <w:proofErr w:type="gramEnd"/>
       <w:r>
         <w:t xml:space="preserve"> (Image) – </w:t>
       </w:r>
@@ -1700,12 +1820,16 @@
       </w:r>
     </w:p>
     <w:p>
+      <w:proofErr w:type="spellStart"/>
+      <w:proofErr w:type="gramStart"/>
       <w:r>
         <w:rPr>
           <w:b/>
         </w:rPr>
         <w:t>boxImage</w:t>
       </w:r>
+      <w:proofErr w:type="spellEnd"/>
+      <w:proofErr w:type="gramEnd"/>
       <w:r>
         <w:t xml:space="preserve"> (Image) – </w:t>
       </w:r>
@@ -1714,12 +1838,16 @@
       </w:r>
     </w:p>
     <w:p>
+      <w:proofErr w:type="spellStart"/>
+      <w:proofErr w:type="gramStart"/>
       <w:r>
         <w:rPr>
           <w:b/>
         </w:rPr>
         <w:t>checkImage</w:t>
       </w:r>
+      <w:proofErr w:type="spellEnd"/>
+      <w:proofErr w:type="gramEnd"/>
       <w:r>
         <w:t xml:space="preserve"> (Image) - </w:t>
       </w:r>
@@ -1728,12 +1856,16 @@
       </w:r>
     </w:p>
     <w:p>
+      <w:proofErr w:type="spellStart"/>
+      <w:proofErr w:type="gramStart"/>
       <w:r>
         <w:rPr>
           <w:b/>
         </w:rPr>
         <w:t>animationDuration</w:t>
       </w:r>
+      <w:proofErr w:type="spellEnd"/>
+      <w:proofErr w:type="gramEnd"/>
       <w:r>
         <w:t xml:space="preserve"> (float) – The duration of the toggle animation</w:t>
       </w:r>
@@ -1743,18 +1875,24 @@
         <w:pStyle w:val="Heading2"/>
       </w:pPr>
       <w:bookmarkStart w:id="7" w:name="_Toc405855227"/>
+      <w:proofErr w:type="spellStart"/>
       <w:r>
         <w:t>RadioGroupConfig</w:t>
       </w:r>
       <w:bookmarkEnd w:id="7"/>
-    </w:p>
-    <w:p>
+      <w:proofErr w:type="spellEnd"/>
+    </w:p>
+    <w:p>
+      <w:proofErr w:type="spellStart"/>
+      <w:proofErr w:type="gramStart"/>
       <w:r>
         <w:rPr>
           <w:b/>
         </w:rPr>
         <w:t>radioOnColor</w:t>
       </w:r>
+      <w:proofErr w:type="spellEnd"/>
+      <w:proofErr w:type="gramEnd"/>
       <w:r>
         <w:rPr>
           <w:b/>
@@ -1772,12 +1910,16 @@
       </w:r>
     </w:p>
     <w:p>
+      <w:proofErr w:type="spellStart"/>
+      <w:proofErr w:type="gramStart"/>
       <w:r>
         <w:rPr>
           <w:b/>
         </w:rPr>
         <w:t>animationDuration</w:t>
       </w:r>
+      <w:proofErr w:type="spellEnd"/>
+      <w:proofErr w:type="gramEnd"/>
       <w:r>
         <w:t xml:space="preserve"> (float) – The duration of the toggle animation</w:t>
       </w:r>
@@ -1790,19 +1932,25 @@
         <w:pStyle w:val="Heading2"/>
       </w:pPr>
       <w:bookmarkStart w:id="8" w:name="_Toc405855228"/>
+      <w:proofErr w:type="spellStart"/>
       <w:r>
         <w:lastRenderedPageBreak/>
         <w:t>SwitchConfig</w:t>
       </w:r>
       <w:bookmarkEnd w:id="8"/>
-    </w:p>
-    <w:p>
+      <w:proofErr w:type="spellEnd"/>
+    </w:p>
+    <w:p>
+      <w:proofErr w:type="spellStart"/>
+      <w:proofErr w:type="gramStart"/>
       <w:r>
         <w:rPr>
           <w:b/>
         </w:rPr>
         <w:t>switchOnColor</w:t>
       </w:r>
+      <w:proofErr w:type="spellEnd"/>
+      <w:proofErr w:type="gramEnd"/>
       <w:r>
         <w:t xml:space="preserve"> (Color) – The color of the switch when active</w:t>
       </w:r>
@@ -1811,34 +1959,46 @@
       </w:r>
     </w:p>
     <w:p>
+      <w:proofErr w:type="spellStart"/>
+      <w:proofErr w:type="gramStart"/>
       <w:r>
         <w:rPr>
           <w:b/>
         </w:rPr>
         <w:t>animationDuration</w:t>
       </w:r>
+      <w:proofErr w:type="spellEnd"/>
+      <w:proofErr w:type="gramEnd"/>
       <w:r>
         <w:t xml:space="preserve"> (float) – The duration of the toggle animation</w:t>
       </w:r>
     </w:p>
     <w:p>
+      <w:proofErr w:type="spellStart"/>
+      <w:proofErr w:type="gramStart"/>
       <w:r>
         <w:rPr>
           <w:b/>
         </w:rPr>
         <w:t>switchImage</w:t>
       </w:r>
+      <w:proofErr w:type="spellEnd"/>
+      <w:proofErr w:type="gramEnd"/>
       <w:r>
         <w:t xml:space="preserve"> (Image) – the image of the round switch</w:t>
       </w:r>
     </w:p>
     <w:p>
+      <w:proofErr w:type="spellStart"/>
+      <w:proofErr w:type="gramStart"/>
       <w:r>
         <w:rPr>
           <w:b/>
         </w:rPr>
         <w:t>switchImage</w:t>
       </w:r>
+      <w:proofErr w:type="spellEnd"/>
+      <w:proofErr w:type="gramEnd"/>
       <w:r>
         <w:t xml:space="preserve"> (Image) – the image of the long switch background</w:t>
       </w:r>
@@ -1849,18 +2009,24 @@
         <w:pStyle w:val="Heading2"/>
       </w:pPr>
       <w:bookmarkStart w:id="9" w:name="_Toc405855229"/>
+      <w:proofErr w:type="spellStart"/>
       <w:r>
         <w:t>InputFieldConfig</w:t>
       </w:r>
       <w:bookmarkEnd w:id="9"/>
-    </w:p>
-    <w:p>
+      <w:proofErr w:type="spellEnd"/>
+    </w:p>
+    <w:p>
+      <w:proofErr w:type="spellStart"/>
+      <w:proofErr w:type="gramStart"/>
       <w:r>
         <w:rPr>
           <w:b/>
         </w:rPr>
         <w:t>activeColor</w:t>
       </w:r>
+      <w:proofErr w:type="spellEnd"/>
+      <w:proofErr w:type="gramEnd"/>
       <w:r>
         <w:t xml:space="preserve"> (Color) – The color of the bottom line and placeholder text when active</w:t>
       </w:r>
@@ -1869,34 +2035,46 @@
       </w:r>
     </w:p>
     <w:p>
+      <w:proofErr w:type="spellStart"/>
+      <w:proofErr w:type="gramStart"/>
       <w:r>
         <w:rPr>
           <w:b/>
         </w:rPr>
         <w:t>animationDuration</w:t>
       </w:r>
+      <w:proofErr w:type="spellEnd"/>
+      <w:proofErr w:type="gramEnd"/>
       <w:r>
         <w:t xml:space="preserve"> (float) – The duration of the select/deselect animation</w:t>
       </w:r>
     </w:p>
     <w:p>
+      <w:proofErr w:type="spellStart"/>
+      <w:proofErr w:type="gramStart"/>
       <w:r>
         <w:rPr>
           <w:b/>
         </w:rPr>
         <w:t>placeholderText</w:t>
       </w:r>
+      <w:proofErr w:type="spellEnd"/>
+      <w:proofErr w:type="gramEnd"/>
       <w:r>
         <w:t xml:space="preserve"> (Text) – The placeholder text</w:t>
       </w:r>
     </w:p>
     <w:p>
+      <w:proofErr w:type="spellStart"/>
+      <w:proofErr w:type="gramStart"/>
       <w:r>
         <w:rPr>
           <w:b/>
         </w:rPr>
         <w:t>activeLine</w:t>
       </w:r>
+      <w:proofErr w:type="spellEnd"/>
+      <w:proofErr w:type="gramEnd"/>
       <w:r>
         <w:t xml:space="preserve"> (Image) – the image of the active line (hidden when not active)</w:t>
       </w:r>
@@ -1907,18 +2085,24 @@
         <w:pStyle w:val="Heading2"/>
       </w:pPr>
       <w:bookmarkStart w:id="10" w:name="_Toc405855230"/>
+      <w:proofErr w:type="spellStart"/>
       <w:r>
         <w:t>SliderConfig</w:t>
       </w:r>
       <w:bookmarkEnd w:id="10"/>
-    </w:p>
-    <w:p>
+      <w:proofErr w:type="spellEnd"/>
+    </w:p>
+    <w:p>
+      <w:proofErr w:type="spellStart"/>
+      <w:proofErr w:type="gramStart"/>
       <w:r>
         <w:rPr>
           <w:b/>
         </w:rPr>
         <w:t>textColor</w:t>
       </w:r>
+      <w:proofErr w:type="spellEnd"/>
+      <w:proofErr w:type="gramEnd"/>
       <w:r>
         <w:t xml:space="preserve"> (Color) – </w:t>
       </w:r>
@@ -1927,28 +2111,52 @@
       </w:r>
     </w:p>
     <w:p>
+      <w:proofErr w:type="spellStart"/>
+      <w:proofErr w:type="gramStart"/>
       <w:r>
         <w:rPr>
           <w:b/>
         </w:rPr>
         <w:t>textHasDecimal</w:t>
       </w:r>
-      <w:r>
-        <w:t xml:space="preserve"> (bool) – </w:t>
+      <w:proofErr w:type="spellEnd"/>
+      <w:proofErr w:type="gramEnd"/>
+      <w:r>
+        <w:t xml:space="preserve"> (</w:t>
+      </w:r>
+      <w:proofErr w:type="spellStart"/>
+      <w:r>
+        <w:t>bool</w:t>
+      </w:r>
+      <w:proofErr w:type="spellEnd"/>
+      <w:r>
+        <w:t xml:space="preserve">) – </w:t>
       </w:r>
       <w:r>
         <w:t>Does the popup text have a decimal?</w:t>
       </w:r>
     </w:p>
     <w:p>
+      <w:proofErr w:type="spellStart"/>
+      <w:proofErr w:type="gramStart"/>
       <w:r>
         <w:rPr>
           <w:b/>
         </w:rPr>
         <w:t>hasPopup</w:t>
       </w:r>
-      <w:r>
-        <w:t xml:space="preserve"> (bool) – </w:t>
+      <w:proofErr w:type="spellEnd"/>
+      <w:proofErr w:type="gramEnd"/>
+      <w:r>
+        <w:t xml:space="preserve"> (</w:t>
+      </w:r>
+      <w:proofErr w:type="spellStart"/>
+      <w:r>
+        <w:t>bool</w:t>
+      </w:r>
+      <w:proofErr w:type="spellEnd"/>
+      <w:r>
+        <w:t xml:space="preserve">) – </w:t>
       </w:r>
       <w:r>
         <w:t>Does the slider have a popup with text?</w:t>
@@ -1958,57 +2166,101 @@
       </w:r>
     </w:p>
     <w:p>
+      <w:proofErr w:type="spellStart"/>
+      <w:proofErr w:type="gramStart"/>
       <w:r>
         <w:rPr>
           <w:b/>
         </w:rPr>
         <w:t>animationDuration</w:t>
       </w:r>
+      <w:proofErr w:type="spellEnd"/>
+      <w:proofErr w:type="gramEnd"/>
       <w:r>
         <w:t xml:space="preserve"> (float) – The duration of the select/deselect animation</w:t>
       </w:r>
     </w:p>
     <w:p>
+      <w:proofErr w:type="gramStart"/>
       <w:r>
         <w:rPr>
           <w:b/>
         </w:rPr>
         <w:t>handle</w:t>
       </w:r>
-      <w:r>
-        <w:t xml:space="preserve"> (RectTransform) – </w:t>
-      </w:r>
-      <w:r>
-        <w:t>The Rec</w:t>
+      <w:proofErr w:type="gramEnd"/>
+      <w:r>
+        <w:t xml:space="preserve"> (</w:t>
+      </w:r>
+      <w:proofErr w:type="spellStart"/>
+      <w:r>
+        <w:t>RectTransform</w:t>
+      </w:r>
+      <w:proofErr w:type="spellEnd"/>
+      <w:r>
+        <w:t xml:space="preserve">) – </w:t>
+      </w:r>
+      <w:r>
+        <w:t xml:space="preserve">The </w:t>
+      </w:r>
+      <w:proofErr w:type="spellStart"/>
+      <w:r>
+        <w:t>Rec</w:t>
       </w:r>
       <w:r>
         <w:t>s</w:t>
       </w:r>
       <w:r>
-        <w:t>Transform of the handle</w:t>
-      </w:r>
-    </w:p>
-    <w:p>
+        <w:t>Transform</w:t>
+      </w:r>
+      <w:proofErr w:type="spellEnd"/>
+      <w:r>
+        <w:t xml:space="preserve"> of the handle</w:t>
+      </w:r>
+    </w:p>
+    <w:p>
+      <w:proofErr w:type="gramStart"/>
       <w:r>
         <w:rPr>
           <w:b/>
         </w:rPr>
         <w:t>popup</w:t>
       </w:r>
-      <w:r>
-        <w:t xml:space="preserve"> (RectTransform) – </w:t>
-      </w:r>
-      <w:r>
-        <w:t>The RectTransform of the popup</w:t>
-      </w:r>
-    </w:p>
-    <w:p>
+      <w:proofErr w:type="gramEnd"/>
+      <w:r>
+        <w:t xml:space="preserve"> (</w:t>
+      </w:r>
+      <w:proofErr w:type="spellStart"/>
+      <w:r>
+        <w:t>RectTransform</w:t>
+      </w:r>
+      <w:proofErr w:type="spellEnd"/>
+      <w:r>
+        <w:t xml:space="preserve">) – </w:t>
+      </w:r>
+      <w:r>
+        <w:t xml:space="preserve">The </w:t>
+      </w:r>
+      <w:proofErr w:type="spellStart"/>
+      <w:r>
+        <w:t>RectTransform</w:t>
+      </w:r>
+      <w:proofErr w:type="spellEnd"/>
+      <w:r>
+        <w:t xml:space="preserve"> of the popup</w:t>
+      </w:r>
+    </w:p>
+    <w:p>
+      <w:proofErr w:type="spellStart"/>
+      <w:proofErr w:type="gramStart"/>
       <w:r>
         <w:rPr>
           <w:b/>
         </w:rPr>
         <w:t>popupText</w:t>
       </w:r>
+      <w:proofErr w:type="spellEnd"/>
+      <w:proofErr w:type="gramEnd"/>
       <w:r>
         <w:t xml:space="preserve"> (Text) </w:t>
       </w:r>
@@ -2040,19 +2292,25 @@
         <w:pStyle w:val="Heading2"/>
       </w:pPr>
       <w:bookmarkStart w:id="11" w:name="_Toc405855231"/>
+      <w:proofErr w:type="spellStart"/>
       <w:r>
         <w:lastRenderedPageBreak/>
         <w:t>SelectionBoxConfig</w:t>
       </w:r>
       <w:bookmarkEnd w:id="11"/>
-    </w:p>
-    <w:p>
+      <w:proofErr w:type="spellEnd"/>
+    </w:p>
+    <w:p>
+      <w:proofErr w:type="spellStart"/>
+      <w:proofErr w:type="gramStart"/>
       <w:r>
         <w:rPr>
           <w:b/>
         </w:rPr>
         <w:t>listItems</w:t>
       </w:r>
+      <w:proofErr w:type="spellEnd"/>
+      <w:proofErr w:type="gramEnd"/>
       <w:r>
         <w:t xml:space="preserve"> (array) – </w:t>
       </w:r>
@@ -2061,42 +2319,78 @@
       </w:r>
     </w:p>
     <w:p>
+      <w:proofErr w:type="spellStart"/>
+      <w:proofErr w:type="gramStart"/>
       <w:r>
         <w:rPr>
           <w:b/>
         </w:rPr>
         <w:t>expandDirection</w:t>
       </w:r>
-      <w:r>
-        <w:t xml:space="preserve"> (Popup, Center, PopDown) – </w:t>
+      <w:proofErr w:type="spellEnd"/>
+      <w:proofErr w:type="gramEnd"/>
+      <w:r>
+        <w:t xml:space="preserve"> (Popup, Center, </w:t>
+      </w:r>
+      <w:proofErr w:type="spellStart"/>
+      <w:r>
+        <w:t>PopDown</w:t>
+      </w:r>
+      <w:proofErr w:type="spellEnd"/>
+      <w:r>
+        <w:t xml:space="preserve">) – </w:t>
       </w:r>
       <w:r>
         <w:t>Which direction will the list expand?</w:t>
       </w:r>
     </w:p>
     <w:p>
+      <w:proofErr w:type="spellStart"/>
+      <w:proofErr w:type="gramStart"/>
       <w:r>
         <w:rPr>
           <w:b/>
         </w:rPr>
         <w:t>autoMaxItemHeight</w:t>
       </w:r>
-      <w:r>
-        <w:t xml:space="preserve"> (bool) – </w:t>
+      <w:proofErr w:type="spellEnd"/>
+      <w:proofErr w:type="gramEnd"/>
+      <w:r>
+        <w:t xml:space="preserve"> (</w:t>
+      </w:r>
+      <w:proofErr w:type="spellStart"/>
+      <w:r>
+        <w:t>bool</w:t>
+      </w:r>
+      <w:proofErr w:type="spellEnd"/>
+      <w:r>
+        <w:t xml:space="preserve">) – </w:t>
       </w:r>
       <w:r>
         <w:t>Is the max height of the list limited by the screen height (If true, will enable list scrolling if the list is too long for the screen)</w:t>
       </w:r>
     </w:p>
     <w:p>
+      <w:proofErr w:type="spellStart"/>
+      <w:proofErr w:type="gramStart"/>
       <w:r>
         <w:rPr>
           <w:b/>
         </w:rPr>
         <w:t>maxItemHeight</w:t>
       </w:r>
-      <w:r>
-        <w:t xml:space="preserve"> (int) </w:t>
+      <w:proofErr w:type="spellEnd"/>
+      <w:proofErr w:type="gramEnd"/>
+      <w:r>
+        <w:t xml:space="preserve"> (</w:t>
+      </w:r>
+      <w:proofErr w:type="spellStart"/>
+      <w:r>
+        <w:t>int</w:t>
+      </w:r>
+      <w:proofErr w:type="spellEnd"/>
+      <w:r>
+        <w:t xml:space="preserve">) </w:t>
       </w:r>
       <w:r>
         <w:t>–</w:t>
@@ -2118,14 +2412,26 @@
       </w:r>
     </w:p>
     <w:p>
+      <w:proofErr w:type="spellStart"/>
+      <w:proofErr w:type="gramStart"/>
       <w:r>
         <w:rPr>
           <w:b/>
         </w:rPr>
         <w:t>currentSelection</w:t>
       </w:r>
-      <w:r>
-        <w:t xml:space="preserve"> (int) – </w:t>
+      <w:proofErr w:type="spellEnd"/>
+      <w:proofErr w:type="gramEnd"/>
+      <w:r>
+        <w:t xml:space="preserve"> (</w:t>
+      </w:r>
+      <w:proofErr w:type="spellStart"/>
+      <w:r>
+        <w:t>int</w:t>
+      </w:r>
+      <w:proofErr w:type="spellEnd"/>
+      <w:r>
+        <w:t xml:space="preserve">) – </w:t>
       </w:r>
       <w:r>
         <w:t>The ID</w:t>
@@ -2141,37 +2447,57 @@
       </w:r>
     </w:p>
     <w:p>
+      <w:proofErr w:type="spellStart"/>
+      <w:proofErr w:type="gramStart"/>
       <w:r>
         <w:rPr>
           <w:b/>
         </w:rPr>
         <w:t>animationDuration</w:t>
       </w:r>
+      <w:proofErr w:type="spellEnd"/>
+      <w:proofErr w:type="gramEnd"/>
       <w:r>
         <w:t xml:space="preserve"> (float) – The duration of the expand/contract animation</w:t>
       </w:r>
     </w:p>
     <w:p>
+      <w:proofErr w:type="spellStart"/>
+      <w:proofErr w:type="gramStart"/>
       <w:r>
         <w:rPr>
           <w:b/>
         </w:rPr>
         <w:t>listLayer</w:t>
       </w:r>
-      <w:r>
-        <w:t xml:space="preserve"> (GameObject) – </w:t>
+      <w:proofErr w:type="spellEnd"/>
+      <w:proofErr w:type="gramEnd"/>
+      <w:r>
+        <w:t xml:space="preserve"> (</w:t>
+      </w:r>
+      <w:proofErr w:type="spellStart"/>
+      <w:r>
+        <w:t>GameObject</w:t>
+      </w:r>
+      <w:proofErr w:type="spellEnd"/>
+      <w:r>
+        <w:t xml:space="preserve">) – </w:t>
       </w:r>
       <w:r>
         <w:t>The layer of the list</w:t>
       </w:r>
     </w:p>
     <w:p>
+      <w:proofErr w:type="spellStart"/>
+      <w:proofErr w:type="gramStart"/>
       <w:r>
         <w:rPr>
           <w:b/>
         </w:rPr>
         <w:t>selectedText</w:t>
       </w:r>
+      <w:proofErr w:type="spellEnd"/>
+      <w:proofErr w:type="gramEnd"/>
       <w:r>
         <w:t xml:space="preserve"> (Text) – </w:t>
       </w:r>
@@ -2180,12 +2506,16 @@
       </w:r>
     </w:p>
     <w:p>
+      <w:proofErr w:type="spellStart"/>
+      <w:proofErr w:type="gramStart"/>
       <w:r>
         <w:rPr>
           <w:b/>
         </w:rPr>
         <w:t>cancelLayer</w:t>
       </w:r>
+      <w:proofErr w:type="spellEnd"/>
+      <w:proofErr w:type="gramEnd"/>
       <w:r>
         <w:t xml:space="preserve"> (Image) – </w:t>
       </w:r>
@@ -2194,12 +2524,14 @@
       </w:r>
     </w:p>
     <w:p>
+      <w:proofErr w:type="gramStart"/>
       <w:r>
         <w:rPr>
           <w:b/>
         </w:rPr>
         <w:t>scrollbar</w:t>
       </w:r>
+      <w:proofErr w:type="gramEnd"/>
       <w:r>
         <w:t xml:space="preserve"> (Image) – </w:t>
       </w:r>
@@ -2208,12 +2540,14 @@
       </w:r>
     </w:p>
     <w:p>
+      <w:proofErr w:type="gramStart"/>
       <w:r>
         <w:rPr>
           <w:b/>
         </w:rPr>
         <w:t>icon</w:t>
       </w:r>
+      <w:proofErr w:type="gramEnd"/>
       <w:r>
         <w:t xml:space="preserve"> (Image) </w:t>
       </w:r>
@@ -2224,8 +2558,13 @@
         <w:t xml:space="preserve"> </w:t>
       </w:r>
       <w:r>
-        <w:t>The icon next to the selectedText</w:t>
-      </w:r>
+        <w:t xml:space="preserve">The icon next to the </w:t>
+      </w:r>
+      <w:proofErr w:type="spellStart"/>
+      <w:r>
+        <w:t>selectedText</w:t>
+      </w:r>
+      <w:proofErr w:type="spellEnd"/>
     </w:p>
     <w:p>
       <w:r>
@@ -2248,14 +2587,21 @@
         <w:pStyle w:val="Heading2"/>
       </w:pPr>
       <w:bookmarkStart w:id="13" w:name="_Toc405855233"/>
+      <w:proofErr w:type="spellStart"/>
       <w:r>
         <w:t>Anims</w:t>
       </w:r>
       <w:bookmarkEnd w:id="13"/>
-    </w:p>
-    <w:p>
-      <w:r>
-        <w:t xml:space="preserve">Anims is a </w:t>
+      <w:proofErr w:type="spellEnd"/>
+    </w:p>
+    <w:p>
+      <w:proofErr w:type="spellStart"/>
+      <w:r>
+        <w:t>Anims</w:t>
+      </w:r>
+      <w:proofErr w:type="spellEnd"/>
+      <w:r>
+        <w:t xml:space="preserve"> is a </w:t>
       </w:r>
       <w:r>
         <w:t xml:space="preserve">static </w:t>
@@ -2286,12 +2632,14 @@
       </w:r>
     </w:p>
     <w:p>
+      <w:proofErr w:type="spellStart"/>
       <w:r>
         <w:rPr>
           <w:b/>
         </w:rPr>
         <w:t>EaseInQuint</w:t>
       </w:r>
+      <w:proofErr w:type="spellEnd"/>
       <w:r>
         <w:rPr>
           <w:b/>
@@ -2299,19 +2647,37 @@
         <w:t xml:space="preserve"> </w:t>
       </w:r>
       <w:r>
-        <w:t>(startValue, endValue, time, duration)</w:t>
+        <w:t>(</w:t>
+      </w:r>
+      <w:proofErr w:type="spellStart"/>
+      <w:r>
+        <w:t>startValue</w:t>
+      </w:r>
+      <w:proofErr w:type="spellEnd"/>
+      <w:r>
+        <w:t xml:space="preserve">, </w:t>
+      </w:r>
+      <w:proofErr w:type="spellStart"/>
+      <w:r>
+        <w:t>endValue</w:t>
+      </w:r>
+      <w:proofErr w:type="spellEnd"/>
+      <w:r>
+        <w:t>, time, duration)</w:t>
       </w:r>
       <w:r>
         <w:t xml:space="preserve"> (float)</w:t>
       </w:r>
     </w:p>
     <w:p>
+      <w:proofErr w:type="spellStart"/>
       <w:r>
         <w:rPr>
           <w:b/>
         </w:rPr>
         <w:t>EaseInOutQuint</w:t>
       </w:r>
+      <w:proofErr w:type="spellEnd"/>
       <w:r>
         <w:rPr>
           <w:b/>
@@ -2319,19 +2685,37 @@
         <w:t xml:space="preserve"> </w:t>
       </w:r>
       <w:r>
-        <w:t>(startValue, endValue, time, duration)</w:t>
+        <w:t>(</w:t>
+      </w:r>
+      <w:proofErr w:type="spellStart"/>
+      <w:r>
+        <w:t>startValue</w:t>
+      </w:r>
+      <w:proofErr w:type="spellEnd"/>
+      <w:r>
+        <w:t xml:space="preserve">, </w:t>
+      </w:r>
+      <w:proofErr w:type="spellStart"/>
+      <w:r>
+        <w:t>endValue</w:t>
+      </w:r>
+      <w:proofErr w:type="spellEnd"/>
+      <w:r>
+        <w:t>, time, duration)</w:t>
       </w:r>
       <w:r>
         <w:t xml:space="preserve"> (float)</w:t>
       </w:r>
     </w:p>
     <w:p>
+      <w:proofErr w:type="spellStart"/>
       <w:r>
         <w:rPr>
           <w:b/>
         </w:rPr>
         <w:t>EaseOutQuint</w:t>
       </w:r>
+      <w:proofErr w:type="spellEnd"/>
       <w:r>
         <w:rPr>
           <w:b/>
@@ -2339,7 +2723,23 @@
         <w:t xml:space="preserve"> </w:t>
       </w:r>
       <w:r>
-        <w:t>(startValue, endValue, time, duration)</w:t>
+        <w:t>(</w:t>
+      </w:r>
+      <w:proofErr w:type="spellStart"/>
+      <w:r>
+        <w:t>startValue</w:t>
+      </w:r>
+      <w:proofErr w:type="spellEnd"/>
+      <w:r>
+        <w:t xml:space="preserve">, </w:t>
+      </w:r>
+      <w:proofErr w:type="spellStart"/>
+      <w:r>
+        <w:t>endValue</w:t>
+      </w:r>
+      <w:proofErr w:type="spellEnd"/>
+      <w:r>
+        <w:t>, time, duration)</w:t>
       </w:r>
       <w:r>
         <w:t xml:space="preserve"> (float)</w:t>
@@ -2366,12 +2766,16 @@
       </w:r>
     </w:p>
     <w:p>
+      <w:proofErr w:type="spellStart"/>
+      <w:proofErr w:type="gramStart"/>
       <w:r>
         <w:rPr>
           <w:b/>
         </w:rPr>
         <w:t>startValue</w:t>
       </w:r>
+      <w:proofErr w:type="spellEnd"/>
+      <w:proofErr w:type="gramEnd"/>
       <w:r>
         <w:t xml:space="preserve"> (float) –</w:t>
       </w:r>
@@ -2383,12 +2787,16 @@
       </w:r>
     </w:p>
     <w:p>
+      <w:proofErr w:type="spellStart"/>
+      <w:proofErr w:type="gramStart"/>
       <w:r>
         <w:rPr>
           <w:b/>
         </w:rPr>
         <w:t>endValue</w:t>
       </w:r>
+      <w:proofErr w:type="spellEnd"/>
+      <w:proofErr w:type="gramEnd"/>
       <w:r>
         <w:t xml:space="preserve"> (float) – </w:t>
       </w:r>
@@ -2400,12 +2808,14 @@
       </w:r>
     </w:p>
     <w:p>
+      <w:proofErr w:type="gramStart"/>
       <w:r>
         <w:rPr>
           <w:b/>
         </w:rPr>
         <w:t>time</w:t>
       </w:r>
+      <w:proofErr w:type="gramEnd"/>
       <w:r>
         <w:t xml:space="preserve"> (float) – </w:t>
       </w:r>
@@ -2417,12 +2827,14 @@
       </w:r>
     </w:p>
     <w:p>
+      <w:proofErr w:type="gramStart"/>
       <w:r>
         <w:rPr>
           <w:b/>
         </w:rPr>
         <w:t>duration</w:t>
       </w:r>
+      <w:proofErr w:type="gramEnd"/>
       <w:r>
         <w:t xml:space="preserve"> (float) - </w:t>
       </w:r>
@@ -2439,16 +2851,44 @@
       </w:r>
     </w:p>
     <w:p>
-      <w:r>
-        <w:t xml:space="preserve">myFloat = </w:t>
-      </w:r>
-      <w:r>
-        <w:t>Anims.EaseOutQuint (0f, 1f, Time.realTimeSinceStartup, 10f);</w:t>
-      </w:r>
-    </w:p>
-    <w:p>
-      <w:r>
-        <w:t>This would progress myFloat from 0 to 1 over 10 seconds, getting slower as it nears 1.</w:t>
+      <w:proofErr w:type="spellStart"/>
+      <w:proofErr w:type="gramStart"/>
+      <w:r>
+        <w:t>myFloat</w:t>
+      </w:r>
+      <w:proofErr w:type="spellEnd"/>
+      <w:proofErr w:type="gramEnd"/>
+      <w:r>
+        <w:t xml:space="preserve"> = </w:t>
+      </w:r>
+      <w:proofErr w:type="spellStart"/>
+      <w:r>
+        <w:t>Anims.EaseOutQuint</w:t>
+      </w:r>
+      <w:proofErr w:type="spellEnd"/>
+      <w:r>
+        <w:t xml:space="preserve"> (0f, 1f, </w:t>
+      </w:r>
+      <w:proofErr w:type="spellStart"/>
+      <w:r>
+        <w:t>Time.realTimeSinceStartup</w:t>
+      </w:r>
+      <w:proofErr w:type="spellEnd"/>
+      <w:r>
+        <w:t>, 10f);</w:t>
+      </w:r>
+    </w:p>
+    <w:p>
+      <w:r>
+        <w:t xml:space="preserve">This would progress </w:t>
+      </w:r>
+      <w:proofErr w:type="spellStart"/>
+      <w:r>
+        <w:t>myFloat</w:t>
+      </w:r>
+      <w:proofErr w:type="spellEnd"/>
+      <w:r>
+        <w:t xml:space="preserve"> from 0 to 1 over 10 seconds, getting slower as it nears 1.</w:t>
       </w:r>
     </w:p>
     <w:p/>
@@ -2457,10 +2897,12 @@
         <w:pStyle w:val="Heading2"/>
       </w:pPr>
       <w:bookmarkStart w:id="14" w:name="_Toc405855234"/>
+      <w:proofErr w:type="spellStart"/>
       <w:r>
         <w:t>ToastControl</w:t>
       </w:r>
       <w:bookmarkEnd w:id="14"/>
+      <w:proofErr w:type="spellEnd"/>
     </w:p>
     <w:p>
       <w:r>
@@ -2471,32 +2913,80 @@
       </w:r>
     </w:p>
     <w:p>
+      <w:proofErr w:type="spellStart"/>
+      <w:proofErr w:type="gramStart"/>
       <w:r>
         <w:rPr>
           <w:b/>
         </w:rPr>
         <w:t>InitToastSystem</w:t>
       </w:r>
-      <w:r>
-        <w:t>()</w:t>
-      </w:r>
-      <w:r>
-        <w:t xml:space="preserve"> (void) – If using the ToastControl class, InitToastSystem must be called before any toasts are created.</w:t>
-      </w:r>
-    </w:p>
-    <w:p>
+      <w:proofErr w:type="spellEnd"/>
+      <w:r>
+        <w:t>(</w:t>
+      </w:r>
+      <w:proofErr w:type="gramEnd"/>
+      <w:r>
+        <w:t>)</w:t>
+      </w:r>
+      <w:r>
+        <w:t xml:space="preserve"> (void) – If using the </w:t>
+      </w:r>
+      <w:proofErr w:type="spellStart"/>
+      <w:r>
+        <w:t>ToastControl</w:t>
+      </w:r>
+      <w:proofErr w:type="spellEnd"/>
+      <w:r>
+        <w:t xml:space="preserve"> class, </w:t>
+      </w:r>
+      <w:proofErr w:type="spellStart"/>
+      <w:r>
+        <w:t>InitToastSystem</w:t>
+      </w:r>
+      <w:proofErr w:type="spellEnd"/>
+      <w:r>
+        <w:t xml:space="preserve"> must be called before any toasts are created.</w:t>
+      </w:r>
+    </w:p>
+    <w:p>
+      <w:proofErr w:type="spellStart"/>
+      <w:proofErr w:type="gramStart"/>
       <w:r>
         <w:rPr>
           <w:b/>
         </w:rPr>
         <w:t>MakeToast</w:t>
       </w:r>
+      <w:proofErr w:type="spellEnd"/>
       <w:r>
         <w:t>(</w:t>
       </w:r>
-      <w:r>
-        <w:t>content, duration, panelColor, textColor, fontSize</w:t>
-      </w:r>
+      <w:proofErr w:type="gramEnd"/>
+      <w:r>
+        <w:t xml:space="preserve">content, duration, </w:t>
+      </w:r>
+      <w:proofErr w:type="spellStart"/>
+      <w:r>
+        <w:t>panelColor</w:t>
+      </w:r>
+      <w:proofErr w:type="spellEnd"/>
+      <w:r>
+        <w:t xml:space="preserve">, </w:t>
+      </w:r>
+      <w:proofErr w:type="spellStart"/>
+      <w:r>
+        <w:t>textColor</w:t>
+      </w:r>
+      <w:proofErr w:type="spellEnd"/>
+      <w:r>
+        <w:t xml:space="preserve">, </w:t>
+      </w:r>
+      <w:proofErr w:type="spellStart"/>
+      <w:r>
+        <w:t>fontSize</w:t>
+      </w:r>
+      <w:proofErr w:type="spellEnd"/>
       <w:r>
         <w:t>)</w:t>
       </w:r>
@@ -2514,12 +3004,14 @@
       </w:r>
     </w:p>
     <w:p>
+      <w:proofErr w:type="gramStart"/>
       <w:r>
         <w:rPr>
           <w:b/>
         </w:rPr>
         <w:t>content</w:t>
       </w:r>
+      <w:proofErr w:type="gramEnd"/>
       <w:r>
         <w:t xml:space="preserve"> (string) – </w:t>
       </w:r>
@@ -2531,12 +3023,14 @@
       </w:r>
     </w:p>
     <w:p>
+      <w:proofErr w:type="gramStart"/>
       <w:r>
         <w:rPr>
           <w:b/>
         </w:rPr>
         <w:t>duration</w:t>
       </w:r>
+      <w:proofErr w:type="gramEnd"/>
       <w:r>
         <w:t xml:space="preserve"> (float) – </w:t>
       </w:r>
@@ -2545,12 +3039,16 @@
       </w:r>
     </w:p>
     <w:p>
+      <w:proofErr w:type="spellStart"/>
+      <w:proofErr w:type="gramStart"/>
       <w:r>
         <w:rPr>
           <w:b/>
         </w:rPr>
         <w:t>panelColor</w:t>
       </w:r>
+      <w:proofErr w:type="spellEnd"/>
+      <w:proofErr w:type="gramEnd"/>
       <w:r>
         <w:t xml:space="preserve"> (Color) – </w:t>
       </w:r>
@@ -2559,12 +3057,16 @@
       </w:r>
     </w:p>
     <w:p>
+      <w:proofErr w:type="spellStart"/>
+      <w:proofErr w:type="gramStart"/>
       <w:r>
         <w:rPr>
           <w:b/>
         </w:rPr>
         <w:t>textColor</w:t>
       </w:r>
+      <w:proofErr w:type="spellEnd"/>
+      <w:proofErr w:type="gramEnd"/>
       <w:r>
         <w:t xml:space="preserve"> (Color) – </w:t>
       </w:r>
@@ -2573,14 +3075,26 @@
       </w:r>
     </w:p>
     <w:p>
+      <w:proofErr w:type="spellStart"/>
+      <w:proofErr w:type="gramStart"/>
       <w:r>
         <w:rPr>
           <w:b/>
         </w:rPr>
         <w:t>fontSize</w:t>
       </w:r>
-      <w:r>
-        <w:t xml:space="preserve"> (int) –</w:t>
+      <w:proofErr w:type="spellEnd"/>
+      <w:proofErr w:type="gramEnd"/>
+      <w:r>
+        <w:t xml:space="preserve"> (</w:t>
+      </w:r>
+      <w:proofErr w:type="spellStart"/>
+      <w:r>
+        <w:t>int</w:t>
+      </w:r>
+      <w:proofErr w:type="spellEnd"/>
+      <w:r>
+        <w:t>) –</w:t>
       </w:r>
       <w:r>
         <w:t>The size of the toast message</w:t>
@@ -2597,10 +3111,12 @@
         <w:pStyle w:val="Heading2"/>
       </w:pPr>
       <w:bookmarkStart w:id="15" w:name="_Toc405855235"/>
+      <w:proofErr w:type="spellStart"/>
       <w:r>
         <w:t>CustomInkBlotCreator</w:t>
       </w:r>
       <w:bookmarkEnd w:id="15"/>
+      <w:proofErr w:type="spellEnd"/>
     </w:p>
     <w:p>
       <w:r>
@@ -2613,97 +3129,169 @@
           <w:sz w:val="26"/>
         </w:rPr>
       </w:pPr>
+      <w:proofErr w:type="spellStart"/>
+      <w:proofErr w:type="gramStart"/>
       <w:r>
         <w:rPr>
           <w:b/>
         </w:rPr>
         <w:t>inkBlotEnabled</w:t>
       </w:r>
-      <w:r>
-        <w:t xml:space="preserve"> (bool) – Is the Ink Blot enabled?</w:t>
-      </w:r>
-    </w:p>
-    <w:p>
+      <w:proofErr w:type="spellEnd"/>
+      <w:proofErr w:type="gramEnd"/>
+      <w:r>
+        <w:t xml:space="preserve"> (</w:t>
+      </w:r>
+      <w:proofErr w:type="spellStart"/>
+      <w:r>
+        <w:t>bool</w:t>
+      </w:r>
+      <w:proofErr w:type="spellEnd"/>
+      <w:r>
+        <w:t>) – Is the Ink Blot enabled?</w:t>
+      </w:r>
+    </w:p>
+    <w:p>
+      <w:proofErr w:type="spellStart"/>
+      <w:proofErr w:type="gramStart"/>
       <w:r>
         <w:rPr>
           <w:b/>
         </w:rPr>
         <w:t>autoInkBlotSize</w:t>
       </w:r>
-      <w:r>
-        <w:t xml:space="preserve"> (bool) – Is the size of the Ink Blot automatically </w:t>
+      <w:proofErr w:type="spellEnd"/>
+      <w:proofErr w:type="gramEnd"/>
+      <w:r>
+        <w:t xml:space="preserve"> (</w:t>
+      </w:r>
+      <w:proofErr w:type="spellStart"/>
+      <w:r>
+        <w:t>bool</w:t>
+      </w:r>
+      <w:proofErr w:type="spellEnd"/>
+      <w:r>
+        <w:t xml:space="preserve">) – Is the size of the Ink Blot automatically </w:t>
       </w:r>
       <w:r>
         <w:t xml:space="preserve">calculated? </w:t>
       </w:r>
       <w:r>
-        <w:t>If true, then the size is the length of the longest side of the parent RectTransform / 1.5</w:t>
-      </w:r>
-    </w:p>
-    <w:p>
+        <w:t xml:space="preserve">If true, then the size is the length of the longest side of the parent </w:t>
+      </w:r>
+      <w:proofErr w:type="spellStart"/>
+      <w:r>
+        <w:t>RectTransform</w:t>
+      </w:r>
+      <w:proofErr w:type="spellEnd"/>
+      <w:r>
+        <w:t xml:space="preserve"> / 1.5</w:t>
+      </w:r>
+    </w:p>
+    <w:p>
+      <w:proofErr w:type="spellStart"/>
+      <w:proofErr w:type="gramStart"/>
       <w:r>
         <w:rPr>
           <w:b/>
         </w:rPr>
         <w:t>inkBlotSize</w:t>
       </w:r>
-      <w:r>
-        <w:t xml:space="preserve"> (int) – The radius, in pixels, of the ink blot when fully expanded</w:t>
-      </w:r>
-    </w:p>
-    <w:p>
+      <w:proofErr w:type="spellEnd"/>
+      <w:proofErr w:type="gramEnd"/>
+      <w:r>
+        <w:t xml:space="preserve"> (</w:t>
+      </w:r>
+      <w:proofErr w:type="spellStart"/>
+      <w:r>
+        <w:t>int</w:t>
+      </w:r>
+      <w:proofErr w:type="spellEnd"/>
+      <w:r>
+        <w:t>) – The radius, in pixels, of the ink blot when fully expanded</w:t>
+      </w:r>
+    </w:p>
+    <w:p>
+      <w:proofErr w:type="spellStart"/>
+      <w:proofErr w:type="gramStart"/>
       <w:r>
         <w:rPr>
           <w:b/>
         </w:rPr>
         <w:t>inkBlotSpeed</w:t>
       </w:r>
+      <w:proofErr w:type="spellEnd"/>
+      <w:proofErr w:type="gramEnd"/>
       <w:r>
         <w:t xml:space="preserve"> (float) – The speed of the Ink Blot animation</w:t>
       </w:r>
     </w:p>
     <w:p>
+      <w:proofErr w:type="spellStart"/>
+      <w:proofErr w:type="gramStart"/>
       <w:r>
         <w:rPr>
           <w:b/>
         </w:rPr>
         <w:t>inkBlotColor</w:t>
       </w:r>
+      <w:proofErr w:type="spellEnd"/>
+      <w:proofErr w:type="gramEnd"/>
       <w:r>
         <w:t xml:space="preserve"> (Color) – The color of the Ink Blot, does not affect the alpha</w:t>
       </w:r>
     </w:p>
     <w:p>
+      <w:proofErr w:type="spellStart"/>
+      <w:proofErr w:type="gramStart"/>
       <w:r>
         <w:rPr>
           <w:b/>
         </w:rPr>
         <w:t>inkBlotStartAlpha</w:t>
       </w:r>
+      <w:proofErr w:type="spellEnd"/>
+      <w:proofErr w:type="gramEnd"/>
       <w:r>
         <w:t xml:space="preserve"> (float) – The starting alpha of the Ink Blot</w:t>
       </w:r>
     </w:p>
     <w:p>
+      <w:proofErr w:type="spellStart"/>
+      <w:proofErr w:type="gramStart"/>
       <w:r>
         <w:rPr>
           <w:b/>
         </w:rPr>
         <w:t>inkBlotEndAlpha</w:t>
       </w:r>
+      <w:proofErr w:type="spellEnd"/>
+      <w:proofErr w:type="gramEnd"/>
       <w:r>
         <w:t xml:space="preserve"> (float) – The ending alpha of the Ink Blot</w:t>
       </w:r>
     </w:p>
     <w:p>
+      <w:proofErr w:type="spellStart"/>
+      <w:proofErr w:type="gramStart"/>
       <w:r>
         <w:rPr>
           <w:b/>
         </w:rPr>
         <w:t>toggleMask</w:t>
       </w:r>
-      <w:r>
-        <w:t xml:space="preserve"> (bool) – </w:t>
+      <w:proofErr w:type="spellEnd"/>
+      <w:proofErr w:type="gramEnd"/>
+      <w:r>
+        <w:t xml:space="preserve"> (</w:t>
+      </w:r>
+      <w:proofErr w:type="spellStart"/>
+      <w:r>
+        <w:t>bool</w:t>
+      </w:r>
+      <w:proofErr w:type="spellEnd"/>
+      <w:r>
+        <w:t xml:space="preserve">) – </w:t>
       </w:r>
       <w:r>
         <w:t>Is the mask of the image toggled on and off</w:t>
@@ -2716,28 +3304,60 @@
       </w:r>
     </w:p>
     <w:p>
+      <w:proofErr w:type="spellStart"/>
+      <w:proofErr w:type="gramStart"/>
       <w:r>
         <w:rPr>
           <w:b/>
         </w:rPr>
         <w:t>dragCheck</w:t>
       </w:r>
-      <w:r>
-        <w:t xml:space="preserve"> (bool) – </w:t>
-      </w:r>
-      <w:r>
-        <w:t>Is the checking of the click and pointer position delayed so as to not create an ink blot if the user if swiping (ie. Scrolling through a list)?</w:t>
-      </w:r>
-    </w:p>
-    <w:p>
+      <w:proofErr w:type="spellEnd"/>
+      <w:proofErr w:type="gramEnd"/>
+      <w:r>
+        <w:t xml:space="preserve"> (</w:t>
+      </w:r>
+      <w:proofErr w:type="spellStart"/>
+      <w:r>
+        <w:t>bool</w:t>
+      </w:r>
+      <w:proofErr w:type="spellEnd"/>
+      <w:r>
+        <w:t xml:space="preserve">) – </w:t>
+      </w:r>
+      <w:r>
+        <w:t>Is the checking of the click and pointer position delayed so as to not create an ink blot if the user if swiping (</w:t>
+      </w:r>
+      <w:proofErr w:type="spellStart"/>
+      <w:r>
+        <w:t>ie</w:t>
+      </w:r>
+      <w:proofErr w:type="spellEnd"/>
+      <w:r>
+        <w:t>. Scrolling through a list)?</w:t>
+      </w:r>
+    </w:p>
+    <w:p>
+      <w:proofErr w:type="spellStart"/>
+      <w:proofErr w:type="gramStart"/>
       <w:r>
         <w:rPr>
           <w:b/>
         </w:rPr>
         <w:t>dragLimit</w:t>
       </w:r>
-      <w:r>
-        <w:t xml:space="preserve"> (bool) –</w:t>
+      <w:proofErr w:type="spellEnd"/>
+      <w:proofErr w:type="gramEnd"/>
+      <w:r>
+        <w:t xml:space="preserve"> (</w:t>
+      </w:r>
+      <w:proofErr w:type="spellStart"/>
+      <w:r>
+        <w:t>bool</w:t>
+      </w:r>
+      <w:proofErr w:type="spellEnd"/>
+      <w:r>
+        <w:t>) –</w:t>
       </w:r>
       <w:r>
         <w:t xml:space="preserve"> How much is the drag check delayed?</w:t>
@@ -2749,10 +3369,12 @@
         <w:pStyle w:val="Heading2"/>
       </w:pPr>
       <w:bookmarkStart w:id="16" w:name="_Toc405855236"/>
+      <w:proofErr w:type="spellStart"/>
       <w:r>
         <w:t>ShadowSnap</w:t>
       </w:r>
       <w:bookmarkEnd w:id="16"/>
+      <w:proofErr w:type="spellEnd"/>
     </w:p>
     <w:p>
       <w:r>
@@ -2763,26 +3385,50 @@
       </w:r>
     </w:p>
     <w:p>
+      <w:proofErr w:type="spellStart"/>
+      <w:proofErr w:type="gramStart"/>
       <w:r>
         <w:rPr>
           <w:b/>
         </w:rPr>
         <w:t>targetRect</w:t>
       </w:r>
-      <w:r>
-        <w:t xml:space="preserve"> (RectTransform) – </w:t>
-      </w:r>
-      <w:r>
-        <w:t>The RectTransform of the target object/image to snap to.</w:t>
-      </w:r>
-    </w:p>
-    <w:p>
+      <w:proofErr w:type="spellEnd"/>
+      <w:proofErr w:type="gramEnd"/>
+      <w:r>
+        <w:t xml:space="preserve"> (</w:t>
+      </w:r>
+      <w:proofErr w:type="spellStart"/>
+      <w:r>
+        <w:t>RectTransform</w:t>
+      </w:r>
+      <w:proofErr w:type="spellEnd"/>
+      <w:r>
+        <w:t xml:space="preserve">) – </w:t>
+      </w:r>
+      <w:r>
+        <w:t xml:space="preserve">The </w:t>
+      </w:r>
+      <w:proofErr w:type="spellStart"/>
+      <w:r>
+        <w:t>RectTransform</w:t>
+      </w:r>
+      <w:proofErr w:type="spellEnd"/>
+      <w:r>
+        <w:t xml:space="preserve"> of the target object/image to snap to.</w:t>
+      </w:r>
+    </w:p>
+    <w:p>
+      <w:proofErr w:type="spellStart"/>
+      <w:proofErr w:type="gramStart"/>
       <w:r>
         <w:rPr>
           <w:b/>
         </w:rPr>
         <w:t>xPadding</w:t>
       </w:r>
+      <w:proofErr w:type="spellEnd"/>
+      <w:proofErr w:type="gramEnd"/>
       <w:r>
         <w:t xml:space="preserve"> (float) – </w:t>
       </w:r>
@@ -2797,12 +3443,16 @@
       </w:r>
     </w:p>
     <w:p>
+      <w:proofErr w:type="spellStart"/>
+      <w:proofErr w:type="gramStart"/>
       <w:r>
         <w:rPr>
           <w:b/>
         </w:rPr>
         <w:t>yPadding</w:t>
       </w:r>
+      <w:proofErr w:type="spellEnd"/>
+      <w:proofErr w:type="gramEnd"/>
       <w:r>
         <w:t xml:space="preserve"> (float) – </w:t>
       </w:r>
@@ -2811,14 +3461,26 @@
       </w:r>
     </w:p>
     <w:p>
+      <w:proofErr w:type="spellStart"/>
+      <w:proofErr w:type="gramStart"/>
       <w:r>
         <w:rPr>
           <w:b/>
         </w:rPr>
         <w:t>snapEveryFrame</w:t>
       </w:r>
-      <w:r>
-        <w:t xml:space="preserve"> (bool) – </w:t>
+      <w:proofErr w:type="spellEnd"/>
+      <w:proofErr w:type="gramEnd"/>
+      <w:r>
+        <w:t xml:space="preserve"> (</w:t>
+      </w:r>
+      <w:proofErr w:type="spellStart"/>
+      <w:r>
+        <w:t>bool</w:t>
+      </w:r>
+      <w:proofErr w:type="spellEnd"/>
+      <w:r>
+        <w:t xml:space="preserve">) – </w:t>
       </w:r>
       <w:r>
         <w:t>Does the shadow snap every frame?</w:t>
@@ -2837,18 +3499,28 @@
         <w:pStyle w:val="Heading2"/>
       </w:pPr>
       <w:bookmarkStart w:id="17" w:name="_Toc405855237"/>
+      <w:proofErr w:type="spellStart"/>
       <w:r>
         <w:lastRenderedPageBreak/>
         <w:t>ShadowGen</w:t>
       </w:r>
       <w:bookmarkEnd w:id="17"/>
+      <w:proofErr w:type="spellEnd"/>
     </w:p>
     <w:p>
       <w:r>
         <w:t>This class is designed to help with generating soft drop shadows for any image.</w:t>
       </w:r>
       <w:r>
-        <w:t xml:space="preserve"> To use, attach this to an object with an Image component, set sourceImage as the image you want shadowed, configure the settings to your liking, and hit ‘Generate Shadow’</w:t>
+        <w:t xml:space="preserve"> To use, attach this to an object with an Image component, set </w:t>
+      </w:r>
+      <w:proofErr w:type="spellStart"/>
+      <w:r>
+        <w:t>sourceImage</w:t>
+      </w:r>
+      <w:proofErr w:type="spellEnd"/>
+      <w:r>
+        <w:t xml:space="preserve"> as the image you want shadowed, configure the settings to your liking, and hit ‘Generate Shadow’</w:t>
       </w:r>
       <w:r>
         <w:t>.</w:t>
@@ -2869,19 +3541,31 @@
         <w:t>!</w:t>
       </w:r>
       <w:r>
-        <w:t xml:space="preserve"> Generated shadow sprites are put in “Assets/MaterialUI/GeneratedShadows”</w:t>
+        <w:t xml:space="preserve"> Generated shadow sprites are put in “Assets/MaterialUI/</w:t>
+      </w:r>
+      <w:proofErr w:type="spellStart"/>
+      <w:r>
+        <w:t>GeneratedShadows</w:t>
+      </w:r>
+      <w:proofErr w:type="spellEnd"/>
+      <w:r>
+        <w:t>”</w:t>
       </w:r>
       <w:r>
         <w:t xml:space="preserve"> and assigned a random name.</w:t>
       </w:r>
     </w:p>
     <w:p>
+      <w:proofErr w:type="spellStart"/>
+      <w:proofErr w:type="gramStart"/>
       <w:r>
         <w:rPr>
           <w:b/>
         </w:rPr>
         <w:t>sourceImage</w:t>
       </w:r>
+      <w:proofErr w:type="spellEnd"/>
+      <w:proofErr w:type="gramEnd"/>
       <w:r>
         <w:t xml:space="preserve"> (Image) – </w:t>
       </w:r>
@@ -2890,40 +3574,68 @@
       </w:r>
     </w:p>
     <w:p>
+      <w:proofErr w:type="spellStart"/>
+      <w:proofErr w:type="gramStart"/>
       <w:r>
         <w:rPr>
           <w:b/>
         </w:rPr>
         <w:t>blurRange</w:t>
       </w:r>
-      <w:r>
-        <w:t xml:space="preserve"> (int, range(0,5)) – </w:t>
+      <w:proofErr w:type="spellEnd"/>
+      <w:proofErr w:type="gramEnd"/>
+      <w:r>
+        <w:t xml:space="preserve"> (</w:t>
+      </w:r>
+      <w:proofErr w:type="spellStart"/>
+      <w:r>
+        <w:t>int</w:t>
+      </w:r>
+      <w:proofErr w:type="spellEnd"/>
+      <w:r>
+        <w:t xml:space="preserve">, range(0,5)) – </w:t>
       </w:r>
       <w:r>
         <w:t>How much the edges of the shadow should be blurred in each iteration.</w:t>
       </w:r>
     </w:p>
     <w:p>
+      <w:proofErr w:type="spellStart"/>
+      <w:proofErr w:type="gramStart"/>
       <w:r>
         <w:rPr>
           <w:b/>
         </w:rPr>
         <w:t>blurIterations</w:t>
       </w:r>
-      <w:r>
-        <w:t xml:space="preserve"> (int) – </w:t>
+      <w:proofErr w:type="spellEnd"/>
+      <w:proofErr w:type="gramEnd"/>
+      <w:r>
+        <w:t xml:space="preserve"> (</w:t>
+      </w:r>
+      <w:proofErr w:type="spellStart"/>
+      <w:r>
+        <w:t>int</w:t>
+      </w:r>
+      <w:proofErr w:type="spellEnd"/>
+      <w:r>
+        <w:t xml:space="preserve">) – </w:t>
       </w:r>
       <w:r>
         <w:t>The number of blur iterations that will be done on the shadow</w:t>
       </w:r>
     </w:p>
     <w:p>
+      <w:proofErr w:type="spellStart"/>
+      <w:proofErr w:type="gramStart"/>
       <w:r>
         <w:rPr>
           <w:b/>
         </w:rPr>
         <w:t>shadowRelativePosition</w:t>
       </w:r>
+      <w:proofErr w:type="spellEnd"/>
+      <w:proofErr w:type="gramEnd"/>
       <w:r>
         <w:t xml:space="preserve"> (Vector3) – </w:t>
       </w:r>
@@ -2932,12 +3644,16 @@
       </w:r>
     </w:p>
     <w:p>
+      <w:proofErr w:type="spellStart"/>
+      <w:proofErr w:type="gramStart"/>
       <w:r>
         <w:rPr>
           <w:b/>
         </w:rPr>
         <w:t>shadowRelativeSize</w:t>
       </w:r>
+      <w:proofErr w:type="spellEnd"/>
+      <w:proofErr w:type="gramEnd"/>
       <w:r>
         <w:t xml:space="preserve"> (Vector2) – </w:t>
       </w:r>
@@ -2946,12 +3662,16 @@
       </w:r>
     </w:p>
     <w:p>
+      <w:proofErr w:type="spellStart"/>
+      <w:proofErr w:type="gramStart"/>
       <w:r>
         <w:rPr>
           <w:b/>
         </w:rPr>
         <w:t>shadowAlpha</w:t>
       </w:r>
+      <w:proofErr w:type="spellEnd"/>
+      <w:proofErr w:type="gramEnd"/>
       <w:r>
         <w:t xml:space="preserve"> (float) – </w:t>
       </w:r>
@@ -2971,62 +3691,99 @@
     </w:p>
     <w:p>
       <w:r>
-        <w:t>This script serves mainly as an easy, non-code way to instantiate toast messages. To use, simply attach to an object and call the PopupToast() method.</w:t>
-      </w:r>
-    </w:p>
-    <w:p>
+        <w:t xml:space="preserve">This script serves mainly as an easy, non-code way to instantiate toast messages. To use, simply attach to an object and call the </w:t>
+      </w:r>
+      <w:proofErr w:type="spellStart"/>
+      <w:proofErr w:type="gramStart"/>
+      <w:r>
+        <w:t>PopupToast</w:t>
+      </w:r>
+      <w:proofErr w:type="spellEnd"/>
+      <w:r>
+        <w:t>(</w:t>
+      </w:r>
+      <w:proofErr w:type="gramEnd"/>
+      <w:r>
+        <w:t>) method.</w:t>
+      </w:r>
+    </w:p>
+    <w:p>
+      <w:proofErr w:type="gramStart"/>
       <w:r>
         <w:rPr>
           <w:b/>
         </w:rPr>
         <w:t>content</w:t>
       </w:r>
+      <w:proofErr w:type="gramEnd"/>
       <w:r>
         <w:t xml:space="preserve"> (string) – The string of the message</w:t>
       </w:r>
     </w:p>
     <w:p>
+      <w:proofErr w:type="gramStart"/>
       <w:r>
         <w:rPr>
           <w:b/>
         </w:rPr>
         <w:t>duration</w:t>
       </w:r>
+      <w:proofErr w:type="gramEnd"/>
       <w:r>
         <w:t xml:space="preserve"> (float) – The time that the toast is displayed</w:t>
       </w:r>
     </w:p>
     <w:p>
+      <w:proofErr w:type="spellStart"/>
+      <w:proofErr w:type="gramStart"/>
       <w:r>
         <w:rPr>
           <w:b/>
         </w:rPr>
         <w:t>panelColor</w:t>
       </w:r>
+      <w:proofErr w:type="spellEnd"/>
+      <w:proofErr w:type="gramEnd"/>
       <w:r>
         <w:t xml:space="preserve"> (Color) – The color of the toast panel</w:t>
       </w:r>
     </w:p>
     <w:p>
+      <w:proofErr w:type="spellStart"/>
+      <w:proofErr w:type="gramStart"/>
       <w:r>
         <w:rPr>
           <w:b/>
         </w:rPr>
         <w:t>textColor</w:t>
       </w:r>
+      <w:proofErr w:type="spellEnd"/>
+      <w:proofErr w:type="gramEnd"/>
       <w:r>
         <w:t xml:space="preserve"> (Color) – The color of the toast text</w:t>
       </w:r>
     </w:p>
     <w:p>
+      <w:proofErr w:type="spellStart"/>
+      <w:proofErr w:type="gramStart"/>
       <w:r>
         <w:rPr>
           <w:b/>
         </w:rPr>
         <w:t>fontSize</w:t>
       </w:r>
-      <w:r>
-        <w:t xml:space="preserve"> (int) –The size of the toast message</w:t>
+      <w:proofErr w:type="spellEnd"/>
+      <w:proofErr w:type="gramEnd"/>
+      <w:r>
+        <w:t xml:space="preserve"> (</w:t>
+      </w:r>
+      <w:proofErr w:type="spellStart"/>
+      <w:r>
+        <w:t>int</w:t>
+      </w:r>
+      <w:proofErr w:type="spellEnd"/>
+      <w:r>
+        <w:t>) –The size of the toast message</w:t>
       </w:r>
     </w:p>
     <w:p/>
@@ -3627,6 +4384,38 @@
       <w:contextualSpacing/>
     </w:pPr>
   </w:style>
+  <w:style w:type="paragraph" w:styleId="Subtitle">
+    <w:name w:val="Subtitle"/>
+    <w:basedOn w:val="Normal"/>
+    <w:next w:val="Normal"/>
+    <w:link w:val="SubtitleChar"/>
+    <w:uiPriority w:val="11"/>
+    <w:qFormat/>
+    <w:rsid w:val="002F2502"/>
+    <w:pPr>
+      <w:numPr>
+        <w:ilvl w:val="1"/>
+      </w:numPr>
+    </w:pPr>
+    <w:rPr>
+      <w:rFonts w:eastAsiaTheme="minorEastAsia"/>
+      <w:color w:val="5A5A5A" w:themeColor="text1" w:themeTint="A5"/>
+      <w:spacing w:val="15"/>
+      <w:sz w:val="22"/>
+    </w:rPr>
+  </w:style>
+  <w:style w:type="character" w:customStyle="1" w:styleId="SubtitleChar">
+    <w:name w:val="Subtitle Char"/>
+    <w:basedOn w:val="DefaultParagraphFont"/>
+    <w:link w:val="Subtitle"/>
+    <w:uiPriority w:val="11"/>
+    <w:rsid w:val="002F2502"/>
+    <w:rPr>
+      <w:rFonts w:eastAsiaTheme="minorEastAsia"/>
+      <w:color w:val="5A5A5A" w:themeColor="text1" w:themeTint="A5"/>
+      <w:spacing w:val="15"/>
+    </w:rPr>
+  </w:style>
 </w:styles>
 </file>
 
@@ -3896,7 +4685,7 @@
 </file>
 
 <file path=customXml/itemProps1.xml><?xml version="1.0" encoding="utf-8"?>
-<ds:datastoreItem xmlns:ds="http://schemas.openxmlformats.org/officeDocument/2006/customXml" ds:itemID="{063AAA46-BBA0-436E-964F-3B81AF2DCBA9}">
+<ds:datastoreItem xmlns:ds="http://schemas.openxmlformats.org/officeDocument/2006/customXml" ds:itemID="{C2BF8AF8-8FDB-4FF0-A61E-BA7C81C962E3}">
   <ds:schemaRefs>
     <ds:schemaRef ds:uri="http://schemas.openxmlformats.org/officeDocument/2006/bibliography"/>
   </ds:schemaRefs>

</xml_diff>